<commit_message>
Standardized on "Bitcoin Transaction Yield" terminology and updated Yield Burndown Excel table format
</commit_message>
<xml_diff>
--- a/Bitcoin_Lightning_Bank_Case_Study.docx
+++ b/Bitcoin_Lightning_Bank_Case_Study.docx
@@ -13,6 +13,7 @@
           <w:docPartUnique/>
         </w:docPartObj>
       </w:sdtPr>
+      <w:sdtEndPr/>
       <w:sdtContent>
         <w:p>
           <w:pPr>
@@ -93,8 +94,8 @@
                                   <w:tblLook w:val="04A0" w:firstRow="1" w:lastRow="0" w:firstColumn="1" w:lastColumn="0" w:noHBand="0" w:noVBand="1"/>
                                 </w:tblPr>
                                 <w:tblGrid>
-                                  <w:gridCol w:w="7648"/>
-                                  <w:gridCol w:w="7242"/>
+                                  <w:gridCol w:w="4770"/>
+                                  <w:gridCol w:w="2032"/>
                                 </w:tblGrid>
                                 <w:tr>
                                   <w:trPr>
@@ -173,6 +174,7 @@
                                         <w:dataBinding w:prefixMappings="xmlns:ns0='http://purl.org/dc/elements/1.1/' xmlns:ns1='http://schemas.openxmlformats.org/package/2006/metadata/core-properties' " w:xpath="/ns1:coreProperties[1]/ns0:title[1]" w:storeItemID="{6C3C8BC8-F283-45AE-878A-BAB7291924A1}"/>
                                         <w:text/>
                                       </w:sdtPr>
+                                      <w:sdtEndPr/>
                                       <w:sdtContent>
                                         <w:p>
                                           <w:pPr>
@@ -211,6 +213,7 @@
                                         <w:dataBinding w:prefixMappings="xmlns:ns0='http://purl.org/dc/elements/1.1/' xmlns:ns1='http://schemas.openxmlformats.org/package/2006/metadata/core-properties' " w:xpath="/ns1:coreProperties[1]/ns0:subject[1]" w:storeItemID="{6C3C8BC8-F283-45AE-878A-BAB7291924A1}"/>
                                         <w:text/>
                                       </w:sdtPr>
+                                      <w:sdtEndPr/>
                                       <w:sdtContent>
                                         <w:p>
                                           <w:pPr>
@@ -292,6 +295,7 @@
                                         <w:dataBinding w:prefixMappings="xmlns:ns0='http://schemas.microsoft.com/office/2006/coverPageProps' " w:xpath="/ns0:CoverPageProperties[1]/ns0:Abstract[1]" w:storeItemID="{55AF091B-3C7A-41E3-B477-F2FDAA23CFDA}"/>
                                         <w:text/>
                                       </w:sdtPr>
+                                      <w:sdtEndPr/>
                                       <w:sdtContent>
                                         <w:p>
                                           <w:pPr>
@@ -1089,6 +1093,7 @@
                                         <w:dataBinding w:prefixMappings="xmlns:ns0='http://purl.org/dc/elements/1.1/' xmlns:ns1='http://schemas.openxmlformats.org/package/2006/metadata/core-properties' " w:xpath="/ns1:coreProperties[1]/ns0:creator[1]" w:storeItemID="{6C3C8BC8-F283-45AE-878A-BAB7291924A1}"/>
                                         <w:text/>
                                       </w:sdtPr>
+                                      <w:sdtEndPr/>
                                       <w:sdtContent>
                                         <w:p>
                                           <w:pPr>
@@ -1159,8 +1164,8 @@
                             <w:tblLook w:val="04A0" w:firstRow="1" w:lastRow="0" w:firstColumn="1" w:lastColumn="0" w:noHBand="0" w:noVBand="1"/>
                           </w:tblPr>
                           <w:tblGrid>
-                            <w:gridCol w:w="7648"/>
-                            <w:gridCol w:w="7242"/>
+                            <w:gridCol w:w="4770"/>
+                            <w:gridCol w:w="2032"/>
                           </w:tblGrid>
                           <w:tr>
                             <w:trPr>
@@ -1239,6 +1244,7 @@
                                   <w:dataBinding w:prefixMappings="xmlns:ns0='http://purl.org/dc/elements/1.1/' xmlns:ns1='http://schemas.openxmlformats.org/package/2006/metadata/core-properties' " w:xpath="/ns1:coreProperties[1]/ns0:title[1]" w:storeItemID="{6C3C8BC8-F283-45AE-878A-BAB7291924A1}"/>
                                   <w:text/>
                                 </w:sdtPr>
+                                <w:sdtEndPr/>
                                 <w:sdtContent>
                                   <w:p>
                                     <w:pPr>
@@ -1277,6 +1283,7 @@
                                   <w:dataBinding w:prefixMappings="xmlns:ns0='http://purl.org/dc/elements/1.1/' xmlns:ns1='http://schemas.openxmlformats.org/package/2006/metadata/core-properties' " w:xpath="/ns1:coreProperties[1]/ns0:subject[1]" w:storeItemID="{6C3C8BC8-F283-45AE-878A-BAB7291924A1}"/>
                                   <w:text/>
                                 </w:sdtPr>
+                                <w:sdtEndPr/>
                                 <w:sdtContent>
                                   <w:p>
                                     <w:pPr>
@@ -1358,6 +1365,7 @@
                                   <w:dataBinding w:prefixMappings="xmlns:ns0='http://schemas.microsoft.com/office/2006/coverPageProps' " w:xpath="/ns0:CoverPageProperties[1]/ns0:Abstract[1]" w:storeItemID="{55AF091B-3C7A-41E3-B477-F2FDAA23CFDA}"/>
                                   <w:text/>
                                 </w:sdtPr>
+                                <w:sdtEndPr/>
                                 <w:sdtContent>
                                   <w:p>
                                     <w:pPr>
@@ -2155,6 +2163,7 @@
                                   <w:dataBinding w:prefixMappings="xmlns:ns0='http://purl.org/dc/elements/1.1/' xmlns:ns1='http://schemas.openxmlformats.org/package/2006/metadata/core-properties' " w:xpath="/ns1:coreProperties[1]/ns0:creator[1]" w:storeItemID="{6C3C8BC8-F283-45AE-878A-BAB7291924A1}"/>
                                   <w:text/>
                                 </w:sdtPr>
+                                <w:sdtEndPr/>
                                 <w:sdtContent>
                                   <w:p>
                                     <w:pPr>
@@ -2210,18 +2219,18 @@
         </w:rPr>
         <w:lastRenderedPageBreak/>
         <w:drawing>
-          <wp:anchor distT="0" distB="0" distL="114300" distR="114300" simplePos="0" relativeHeight="251683840" behindDoc="1" locked="0" layoutInCell="1" allowOverlap="1" wp14:anchorId="7FA25AF2" wp14:editId="5356EF64">
+          <wp:anchor distT="0" distB="0" distL="114300" distR="114300" simplePos="0" relativeHeight="251683840" behindDoc="1" locked="0" layoutInCell="1" allowOverlap="1" wp14:anchorId="136E3614" wp14:editId="49255A36">
             <wp:simplePos x="0" y="0"/>
             <wp:positionH relativeFrom="margin">
-              <wp:align>right</wp:align>
+              <wp:align>left</wp:align>
             </wp:positionH>
             <wp:positionV relativeFrom="paragraph">
-              <wp:posOffset>-208042</wp:posOffset>
+              <wp:posOffset>-189799</wp:posOffset>
             </wp:positionV>
-            <wp:extent cx="9697720" cy="3832860"/>
-            <wp:effectExtent l="0" t="0" r="0" b="0"/>
+            <wp:extent cx="9697720" cy="3822700"/>
+            <wp:effectExtent l="0" t="0" r="0" b="6350"/>
             <wp:wrapNone/>
-            <wp:docPr id="702954402" name="Picture 6" descr="A diagram of a computer&#10;&#10;AI-generated content may be incorrect."/>
+            <wp:docPr id="1176981768" name="Picture 5" descr="A diagram of a power supply system&#10;&#10;AI-generated content may be incorrect."/>
             <wp:cNvGraphicFramePr>
               <a:graphicFrameLocks xmlns:a="http://schemas.openxmlformats.org/drawingml/2006/main" noChangeAspect="1"/>
             </wp:cNvGraphicFramePr>
@@ -2229,7 +2238,7 @@
               <a:graphicData uri="http://schemas.openxmlformats.org/drawingml/2006/picture">
                 <pic:pic xmlns:pic="http://schemas.openxmlformats.org/drawingml/2006/picture">
                   <pic:nvPicPr>
-                    <pic:cNvPr id="702954402" name="Picture 6" descr="A diagram of a computer&#10;&#10;AI-generated content may be incorrect."/>
+                    <pic:cNvPr id="1176981768" name="Picture 5" descr="A diagram of a power supply system&#10;&#10;AI-generated content may be incorrect."/>
                     <pic:cNvPicPr/>
                   </pic:nvPicPr>
                   <pic:blipFill>
@@ -2247,7 +2256,7 @@
                   <pic:spPr>
                     <a:xfrm>
                       <a:off x="0" y="0"/>
-                      <a:ext cx="9697720" cy="3832860"/>
+                      <a:ext cx="9697720" cy="3822700"/>
                     </a:xfrm>
                     <a:prstGeom prst="rect">
                       <a:avLst/>
@@ -2472,23 +2481,7 @@
                 <w:rFonts w:asciiTheme="majorHAnsi" w:hAnsiTheme="majorHAnsi"/>
                 <w:lang w:val="en-US"/>
               </w:rPr>
-              <w:t>Centralized Finance (</w:t>
-            </w:r>
-            <w:proofErr w:type="spellStart"/>
-            <w:r>
-              <w:rPr>
-                <w:rFonts w:asciiTheme="majorHAnsi" w:hAnsiTheme="majorHAnsi"/>
-                <w:lang w:val="en-US"/>
-              </w:rPr>
-              <w:t>CeFi</w:t>
-            </w:r>
-            <w:proofErr w:type="spellEnd"/>
-            <w:r>
-              <w:rPr>
-                <w:rFonts w:asciiTheme="majorHAnsi" w:hAnsiTheme="majorHAnsi"/>
-                <w:lang w:val="en-US"/>
-              </w:rPr>
-              <w:t>)</w:t>
+              <w:t>Centralized Finance (CeFi)</w:t>
             </w:r>
           </w:p>
         </w:tc>
@@ -2517,21 +2510,12 @@
               </w:rPr>
               <w:t>Centralized and Decentralized Finance (</w:t>
             </w:r>
-            <w:proofErr w:type="spellStart"/>
-            <w:r>
-              <w:rPr>
-                <w:rFonts w:asciiTheme="majorHAnsi" w:hAnsiTheme="majorHAnsi"/>
-                <w:lang w:val="en-US"/>
-              </w:rPr>
-              <w:t>CeFi</w:t>
-            </w:r>
-            <w:proofErr w:type="spellEnd"/>
-            <w:r>
-              <w:rPr>
-                <w:rFonts w:asciiTheme="majorHAnsi" w:hAnsiTheme="majorHAnsi"/>
-                <w:lang w:val="en-US"/>
-              </w:rPr>
-              <w:t xml:space="preserve"> &amp; </w:t>
+            <w:r>
+              <w:rPr>
+                <w:rFonts w:asciiTheme="majorHAnsi" w:hAnsiTheme="majorHAnsi"/>
+                <w:lang w:val="en-US"/>
+              </w:rPr>
+              <w:t xml:space="preserve">CeFi &amp; </w:t>
             </w:r>
             <w:r>
               <w:rPr>
@@ -3730,25 +3714,14 @@
                 <w:lang w:val="en-US"/>
               </w:rPr>
             </w:pPr>
-            <w:proofErr w:type="spellStart"/>
-            <w:r>
-              <w:rPr>
-                <w:rFonts w:asciiTheme="majorHAnsi" w:hAnsiTheme="majorHAnsi"/>
-                <w:b/>
-                <w:bCs/>
-                <w:lang w:val="en-US"/>
-              </w:rPr>
-              <w:t>CeFi</w:t>
-            </w:r>
-            <w:proofErr w:type="spellEnd"/>
-            <w:r>
-              <w:rPr>
-                <w:rFonts w:asciiTheme="majorHAnsi" w:hAnsiTheme="majorHAnsi"/>
-                <w:b/>
-                <w:bCs/>
-                <w:lang w:val="en-US"/>
-              </w:rPr>
-              <w:t xml:space="preserve"> = </w:t>
+            <w:r>
+              <w:rPr>
+                <w:rFonts w:asciiTheme="majorHAnsi" w:hAnsiTheme="majorHAnsi"/>
+                <w:b/>
+                <w:bCs/>
+                <w:lang w:val="en-US"/>
+              </w:rPr>
+              <w:t xml:space="preserve">CeFi = </w:t>
             </w:r>
             <w:r>
               <w:rPr>
@@ -4616,23 +4589,7 @@
                 <w:rFonts w:asciiTheme="majorHAnsi" w:hAnsiTheme="majorHAnsi"/>
                 <w:lang w:val="en-US"/>
               </w:rPr>
-              <w:t xml:space="preserve"> (</w:t>
-            </w:r>
-            <w:proofErr w:type="spellStart"/>
-            <w:r>
-              <w:rPr>
-                <w:rFonts w:asciiTheme="majorHAnsi" w:hAnsiTheme="majorHAnsi"/>
-                <w:lang w:val="en-US"/>
-              </w:rPr>
-              <w:t>CeFi</w:t>
-            </w:r>
-            <w:proofErr w:type="spellEnd"/>
-            <w:r>
-              <w:rPr>
-                <w:rFonts w:asciiTheme="majorHAnsi" w:hAnsiTheme="majorHAnsi"/>
-                <w:lang w:val="en-US"/>
-              </w:rPr>
-              <w:t>)</w:t>
+              <w:t xml:space="preserve"> (CeFi)</w:t>
             </w:r>
           </w:p>
         </w:tc>
@@ -5531,21 +5488,12 @@
               </w:rPr>
               <w:t xml:space="preserve">Purchase </w:t>
             </w:r>
-            <w:proofErr w:type="spellStart"/>
-            <w:r>
-              <w:rPr>
-                <w:rFonts w:asciiTheme="majorHAnsi" w:hAnsiTheme="majorHAnsi"/>
-                <w:lang w:val="en-US"/>
-              </w:rPr>
-              <w:t>TradFi</w:t>
-            </w:r>
-            <w:proofErr w:type="spellEnd"/>
-            <w:r>
-              <w:rPr>
-                <w:rFonts w:asciiTheme="majorHAnsi" w:hAnsiTheme="majorHAnsi"/>
-                <w:lang w:val="en-US"/>
-              </w:rPr>
-              <w:t xml:space="preserve"> </w:t>
+            <w:r>
+              <w:rPr>
+                <w:rFonts w:asciiTheme="majorHAnsi" w:hAnsiTheme="majorHAnsi"/>
+                <w:lang w:val="en-US"/>
+              </w:rPr>
+              <w:t xml:space="preserve">TradFi </w:t>
             </w:r>
             <w:r>
               <w:rPr>
@@ -5626,27 +5574,7 @@
                 <w:bCs/>
                 <w:lang w:val="en-US"/>
               </w:rPr>
-              <w:t xml:space="preserve"> </w:t>
-            </w:r>
-            <w:proofErr w:type="spellStart"/>
-            <w:r>
-              <w:rPr>
-                <w:rFonts w:asciiTheme="majorHAnsi" w:hAnsiTheme="majorHAnsi"/>
-                <w:b/>
-                <w:bCs/>
-                <w:lang w:val="en-US"/>
-              </w:rPr>
-              <w:t>TradFi</w:t>
-            </w:r>
-            <w:proofErr w:type="spellEnd"/>
-            <w:r>
-              <w:rPr>
-                <w:rFonts w:asciiTheme="majorHAnsi" w:hAnsiTheme="majorHAnsi"/>
-                <w:b/>
-                <w:bCs/>
-                <w:lang w:val="en-US"/>
-              </w:rPr>
-              <w:t xml:space="preserve"> </w:t>
+              <w:t xml:space="preserve"> TradFi </w:t>
             </w:r>
             <w:r>
               <w:rPr>
@@ -7188,7 +7116,49 @@
                 <w:rFonts w:asciiTheme="majorHAnsi" w:hAnsiTheme="majorHAnsi"/>
                 <w:lang w:val="en-US"/>
               </w:rPr>
-              <w:t>Bank sells Preferred Shares to buy Bitcoin and grow Bitcoin Lightning TVL and earn yield as a Stable Receiver</w:t>
+              <w:t xml:space="preserve">Bank sells Preferred Shares to buy Bitcoin </w:t>
+            </w:r>
+            <w:r>
+              <w:rPr>
+                <w:rFonts w:asciiTheme="majorHAnsi" w:hAnsiTheme="majorHAnsi"/>
+                <w:lang w:val="en-US"/>
+              </w:rPr>
+              <w:t>to grow</w:t>
+            </w:r>
+            <w:r>
+              <w:rPr>
+                <w:rFonts w:asciiTheme="majorHAnsi" w:hAnsiTheme="majorHAnsi"/>
+                <w:lang w:val="en-US"/>
+              </w:rPr>
+              <w:t xml:space="preserve"> Bitcoin Lightning TVL </w:t>
+            </w:r>
+            <w:r>
+              <w:rPr>
+                <w:rFonts w:asciiTheme="majorHAnsi" w:hAnsiTheme="majorHAnsi"/>
+                <w:lang w:val="en-US"/>
+              </w:rPr>
+              <w:t xml:space="preserve">and </w:t>
+            </w:r>
+            <w:r>
+              <w:rPr>
+                <w:rFonts w:asciiTheme="majorHAnsi" w:hAnsiTheme="majorHAnsi"/>
+                <w:lang w:val="en-US"/>
+              </w:rPr>
+              <w:t>earn yield as a Stable Receiver</w:t>
+            </w:r>
+            <w:r>
+              <w:rPr>
+                <w:rFonts w:asciiTheme="majorHAnsi" w:hAnsiTheme="majorHAnsi"/>
+                <w:lang w:val="en-US"/>
+              </w:rPr>
+              <w:t xml:space="preserve"> and distribute it</w:t>
+            </w:r>
+            <w:r>
+              <w:rPr>
+                <w:rFonts w:asciiTheme="majorHAnsi" w:hAnsiTheme="majorHAnsi"/>
+                <w:lang w:val="en-US"/>
+              </w:rPr>
+              <w:t xml:space="preserve"> is dividends to shareholders</w:t>
             </w:r>
           </w:p>
         </w:tc>
@@ -7211,7 +7181,42 @@
                 <w:rFonts w:asciiTheme="majorHAnsi" w:hAnsiTheme="majorHAnsi"/>
                 <w:lang w:val="en-US"/>
               </w:rPr>
-              <w:t>Mitigate risks by allocating revenue to Stable Receivers so that Bitcoin Yield covers dividend then shares bought back when channel closes</w:t>
+              <w:t>Mitigate risks by allocating revenue to Stable Receivers so that Bitcoin Yield covers dividend</w:t>
+            </w:r>
+            <w:r>
+              <w:rPr>
+                <w:rFonts w:asciiTheme="majorHAnsi" w:hAnsiTheme="majorHAnsi"/>
+                <w:lang w:val="en-US"/>
+              </w:rPr>
+              <w:t xml:space="preserve"> </w:t>
+            </w:r>
+            <w:r>
+              <w:rPr>
+                <w:rFonts w:asciiTheme="majorHAnsi" w:hAnsiTheme="majorHAnsi"/>
+                <w:lang w:val="en-US"/>
+              </w:rPr>
+              <w:t xml:space="preserve">and can be called back </w:t>
+            </w:r>
+            <w:r>
+              <w:rPr>
+                <w:rFonts w:asciiTheme="majorHAnsi" w:hAnsiTheme="majorHAnsi"/>
+                <w:lang w:val="en-US"/>
+              </w:rPr>
+              <w:t xml:space="preserve">when </w:t>
+            </w:r>
+            <w:r>
+              <w:rPr>
+                <w:rFonts w:asciiTheme="majorHAnsi" w:hAnsiTheme="majorHAnsi"/>
+                <w:lang w:val="en-US"/>
+              </w:rPr>
+              <w:t xml:space="preserve">the </w:t>
+            </w:r>
+            <w:r>
+              <w:rPr>
+                <w:rFonts w:asciiTheme="majorHAnsi" w:hAnsiTheme="majorHAnsi"/>
+                <w:lang w:val="en-US"/>
+              </w:rPr>
+              <w:t>channel closes</w:t>
             </w:r>
           </w:p>
         </w:tc>
@@ -9625,17 +9630,17 @@
       </w:tblPr>
       <w:tblGrid>
         <w:gridCol w:w="1843"/>
-        <w:gridCol w:w="851"/>
-        <w:gridCol w:w="1134"/>
+        <w:gridCol w:w="992"/>
+        <w:gridCol w:w="993"/>
         <w:gridCol w:w="141"/>
         <w:gridCol w:w="851"/>
+        <w:gridCol w:w="992"/>
+        <w:gridCol w:w="1985"/>
+        <w:gridCol w:w="1984"/>
+        <w:gridCol w:w="1985"/>
         <w:gridCol w:w="850"/>
-        <w:gridCol w:w="2694"/>
+        <w:gridCol w:w="709"/>
         <w:gridCol w:w="1984"/>
-        <w:gridCol w:w="1843"/>
-        <w:gridCol w:w="425"/>
-        <w:gridCol w:w="851"/>
-        <w:gridCol w:w="1842"/>
       </w:tblGrid>
       <w:tr>
         <w:trPr>
@@ -9645,7 +9650,7 @@
         <w:tc>
           <w:tcPr>
             <w:cnfStyle w:val="001000000000" w:firstRow="0" w:lastRow="0" w:firstColumn="1" w:lastColumn="0" w:oddVBand="0" w:evenVBand="0" w:oddHBand="0" w:evenHBand="0" w:firstRowFirstColumn="0" w:firstRowLastColumn="0" w:lastRowFirstColumn="0" w:lastRowLastColumn="0"/>
-            <w:tcW w:w="2694" w:type="dxa"/>
+            <w:tcW w:w="2835" w:type="dxa"/>
             <w:gridSpan w:val="2"/>
             <w:shd w:val="clear" w:color="auto" w:fill="F2F2F2" w:themeFill="background1" w:themeFillShade="F2"/>
             <w:vAlign w:val="center"/>
@@ -9665,13 +9670,20 @@
                 <w:lang w:val="en-US"/>
               </w:rPr>
               <w:lastRenderedPageBreak/>
-              <w:t>Lightning Bank Service Tiers</w:t>
-            </w:r>
-          </w:p>
-        </w:tc>
-        <w:tc>
-          <w:tcPr>
-            <w:tcW w:w="1275" w:type="dxa"/>
+              <w:t>Lightning Bank Service</w:t>
+            </w:r>
+            <w:r>
+              <w:rPr>
+                <w:rFonts w:asciiTheme="majorHAnsi" w:hAnsiTheme="majorHAnsi"/>
+                <w:lang w:val="en-US"/>
+              </w:rPr>
+              <w:t>s</w:t>
+            </w:r>
+          </w:p>
+        </w:tc>
+        <w:tc>
+          <w:tcPr>
+            <w:tcW w:w="1134" w:type="dxa"/>
             <w:gridSpan w:val="2"/>
             <w:shd w:val="clear" w:color="auto" w:fill="C1E4F5" w:themeFill="accent1" w:themeFillTint="33"/>
             <w:vAlign w:val="center"/>
@@ -9773,7 +9785,7 @@
         <w:tc>
           <w:tcPr>
             <w:cnfStyle w:val="001000000000" w:firstRow="0" w:lastRow="0" w:firstColumn="1" w:lastColumn="0" w:oddVBand="0" w:evenVBand="0" w:oddHBand="0" w:evenHBand="0" w:firstRowFirstColumn="0" w:firstRowLastColumn="0" w:lastRowFirstColumn="0" w:lastRowLastColumn="0"/>
-            <w:tcW w:w="2694" w:type="dxa"/>
+            <w:tcW w:w="2835" w:type="dxa"/>
             <w:gridSpan w:val="2"/>
             <w:vMerge w:val="restart"/>
             <w:shd w:val="clear" w:color="auto" w:fill="FFFFFF" w:themeFill="background1"/>
@@ -9799,7 +9811,7 @@
         </w:tc>
         <w:tc>
           <w:tcPr>
-            <w:tcW w:w="1275" w:type="dxa"/>
+            <w:tcW w:w="1134" w:type="dxa"/>
             <w:gridSpan w:val="2"/>
             <w:vMerge w:val="restart"/>
             <w:shd w:val="clear" w:color="auto" w:fill="FFFFFF" w:themeFill="background1"/>
@@ -9940,7 +9952,7 @@
         <w:tc>
           <w:tcPr>
             <w:cnfStyle w:val="001000000000" w:firstRow="0" w:lastRow="0" w:firstColumn="1" w:lastColumn="0" w:oddVBand="0" w:evenVBand="0" w:oddHBand="0" w:evenHBand="0" w:firstRowFirstColumn="0" w:firstRowLastColumn="0" w:lastRowFirstColumn="0" w:lastRowLastColumn="0"/>
-            <w:tcW w:w="2694" w:type="dxa"/>
+            <w:tcW w:w="2835" w:type="dxa"/>
             <w:gridSpan w:val="2"/>
             <w:vMerge/>
             <w:shd w:val="clear" w:color="auto" w:fill="FFFFFF" w:themeFill="background1"/>
@@ -9959,7 +9971,7 @@
         </w:tc>
         <w:tc>
           <w:tcPr>
-            <w:tcW w:w="1275" w:type="dxa"/>
+            <w:tcW w:w="1134" w:type="dxa"/>
             <w:gridSpan w:val="2"/>
             <w:vMerge/>
             <w:shd w:val="clear" w:color="auto" w:fill="FFFFFF" w:themeFill="background1"/>
@@ -10049,7 +10061,7 @@
         <w:tc>
           <w:tcPr>
             <w:cnfStyle w:val="001000000000" w:firstRow="0" w:lastRow="0" w:firstColumn="1" w:lastColumn="0" w:oddVBand="0" w:evenVBand="0" w:oddHBand="0" w:evenHBand="0" w:firstRowFirstColumn="0" w:firstRowLastColumn="0" w:lastRowFirstColumn="0" w:lastRowLastColumn="0"/>
-            <w:tcW w:w="2694" w:type="dxa"/>
+            <w:tcW w:w="2835" w:type="dxa"/>
             <w:gridSpan w:val="2"/>
             <w:vMerge/>
             <w:shd w:val="clear" w:color="auto" w:fill="FFFFFF" w:themeFill="background1"/>
@@ -10068,7 +10080,7 @@
         </w:tc>
         <w:tc>
           <w:tcPr>
-            <w:tcW w:w="1275" w:type="dxa"/>
+            <w:tcW w:w="1134" w:type="dxa"/>
             <w:gridSpan w:val="2"/>
             <w:vMerge w:val="restart"/>
             <w:shd w:val="clear" w:color="auto" w:fill="FFFFFF" w:themeFill="background1"/>
@@ -10212,7 +10224,7 @@
         <w:tc>
           <w:tcPr>
             <w:cnfStyle w:val="001000000000" w:firstRow="0" w:lastRow="0" w:firstColumn="1" w:lastColumn="0" w:oddVBand="0" w:evenVBand="0" w:oddHBand="0" w:evenHBand="0" w:firstRowFirstColumn="0" w:firstRowLastColumn="0" w:lastRowFirstColumn="0" w:lastRowLastColumn="0"/>
-            <w:tcW w:w="2694" w:type="dxa"/>
+            <w:tcW w:w="2835" w:type="dxa"/>
             <w:gridSpan w:val="2"/>
             <w:vMerge/>
             <w:shd w:val="clear" w:color="auto" w:fill="FFFFFF" w:themeFill="background1"/>
@@ -10231,7 +10243,7 @@
         </w:tc>
         <w:tc>
           <w:tcPr>
-            <w:tcW w:w="1275" w:type="dxa"/>
+            <w:tcW w:w="1134" w:type="dxa"/>
             <w:gridSpan w:val="2"/>
             <w:vMerge/>
             <w:shd w:val="clear" w:color="auto" w:fill="FFFFFF" w:themeFill="background1"/>
@@ -10321,7 +10333,7 @@
         <w:tc>
           <w:tcPr>
             <w:cnfStyle w:val="001000000000" w:firstRow="0" w:lastRow="0" w:firstColumn="1" w:lastColumn="0" w:oddVBand="0" w:evenVBand="0" w:oddHBand="0" w:evenHBand="0" w:firstRowFirstColumn="0" w:firstRowLastColumn="0" w:lastRowFirstColumn="0" w:lastRowLastColumn="0"/>
-            <w:tcW w:w="2694" w:type="dxa"/>
+            <w:tcW w:w="2835" w:type="dxa"/>
             <w:gridSpan w:val="2"/>
             <w:vMerge w:val="restart"/>
             <w:shd w:val="clear" w:color="auto" w:fill="FFFFFF" w:themeFill="background1"/>
@@ -10347,7 +10359,7 @@
         </w:tc>
         <w:tc>
           <w:tcPr>
-            <w:tcW w:w="1275" w:type="dxa"/>
+            <w:tcW w:w="1134" w:type="dxa"/>
             <w:gridSpan w:val="2"/>
             <w:vMerge w:val="restart"/>
             <w:shd w:val="clear" w:color="auto" w:fill="FFFFFF" w:themeFill="background1"/>
@@ -10528,7 +10540,7 @@
         <w:tc>
           <w:tcPr>
             <w:cnfStyle w:val="001000000000" w:firstRow="0" w:lastRow="0" w:firstColumn="1" w:lastColumn="0" w:oddVBand="0" w:evenVBand="0" w:oddHBand="0" w:evenHBand="0" w:firstRowFirstColumn="0" w:firstRowLastColumn="0" w:lastRowFirstColumn="0" w:lastRowLastColumn="0"/>
-            <w:tcW w:w="2694" w:type="dxa"/>
+            <w:tcW w:w="2835" w:type="dxa"/>
             <w:gridSpan w:val="2"/>
             <w:vMerge/>
             <w:shd w:val="clear" w:color="auto" w:fill="FFFFFF" w:themeFill="background1"/>
@@ -10547,7 +10559,7 @@
         </w:tc>
         <w:tc>
           <w:tcPr>
-            <w:tcW w:w="1275" w:type="dxa"/>
+            <w:tcW w:w="1134" w:type="dxa"/>
             <w:gridSpan w:val="2"/>
             <w:vMerge/>
             <w:shd w:val="clear" w:color="auto" w:fill="FFFFFF" w:themeFill="background1"/>
@@ -10644,7 +10656,7 @@
         <w:tc>
           <w:tcPr>
             <w:cnfStyle w:val="001000000000" w:firstRow="0" w:lastRow="0" w:firstColumn="1" w:lastColumn="0" w:oddVBand="0" w:evenVBand="0" w:oddHBand="0" w:evenHBand="0" w:firstRowFirstColumn="0" w:firstRowLastColumn="0" w:lastRowFirstColumn="0" w:lastRowLastColumn="0"/>
-            <w:tcW w:w="2694" w:type="dxa"/>
+            <w:tcW w:w="2835" w:type="dxa"/>
             <w:gridSpan w:val="2"/>
             <w:vMerge/>
             <w:shd w:val="clear" w:color="auto" w:fill="FFFFFF" w:themeFill="background1"/>
@@ -10663,7 +10675,7 @@
         </w:tc>
         <w:tc>
           <w:tcPr>
-            <w:tcW w:w="1275" w:type="dxa"/>
+            <w:tcW w:w="1134" w:type="dxa"/>
             <w:gridSpan w:val="2"/>
             <w:vMerge w:val="restart"/>
             <w:shd w:val="clear" w:color="auto" w:fill="FFFFFF" w:themeFill="background1"/>
@@ -10807,7 +10819,7 @@
         <w:tc>
           <w:tcPr>
             <w:cnfStyle w:val="001000000000" w:firstRow="0" w:lastRow="0" w:firstColumn="1" w:lastColumn="0" w:oddVBand="0" w:evenVBand="0" w:oddHBand="0" w:evenHBand="0" w:firstRowFirstColumn="0" w:firstRowLastColumn="0" w:lastRowFirstColumn="0" w:lastRowLastColumn="0"/>
-            <w:tcW w:w="2694" w:type="dxa"/>
+            <w:tcW w:w="2835" w:type="dxa"/>
             <w:gridSpan w:val="2"/>
             <w:vMerge/>
             <w:shd w:val="clear" w:color="auto" w:fill="FFFFFF" w:themeFill="background1"/>
@@ -10826,7 +10838,7 @@
         </w:tc>
         <w:tc>
           <w:tcPr>
-            <w:tcW w:w="1275" w:type="dxa"/>
+            <w:tcW w:w="1134" w:type="dxa"/>
             <w:gridSpan w:val="2"/>
             <w:vMerge/>
             <w:shd w:val="clear" w:color="auto" w:fill="FFFFFF" w:themeFill="background1"/>
@@ -10960,14 +10972,21 @@
                 <w:rFonts w:asciiTheme="majorHAnsi" w:hAnsiTheme="majorHAnsi"/>
                 <w:lang w:val="en-US"/>
               </w:rPr>
-              <w:t xml:space="preserve"> and 1% Bitcoin</w:t>
-            </w:r>
-            <w:r>
-              <w:rPr>
-                <w:rFonts w:asciiTheme="majorHAnsi" w:hAnsiTheme="majorHAnsi"/>
-                <w:lang w:val="en-US"/>
-              </w:rPr>
-              <w:t xml:space="preserve"> Annual</w:t>
+              <w:t xml:space="preserve"> and 1% </w:t>
+            </w:r>
+            <w:r>
+              <w:rPr>
+                <w:rFonts w:asciiTheme="majorHAnsi" w:hAnsiTheme="majorHAnsi"/>
+                <w:lang w:val="en-US"/>
+              </w:rPr>
+              <w:t xml:space="preserve"> Annual </w:t>
+            </w:r>
+            <w:r>
+              <w:rPr>
+                <w:rFonts w:asciiTheme="majorHAnsi" w:hAnsiTheme="majorHAnsi"/>
+                <w:lang w:val="en-US"/>
+              </w:rPr>
+              <w:t>Bitcoin</w:t>
             </w:r>
             <w:r>
               <w:rPr>
@@ -10995,7 +11014,7 @@
                 <w:rFonts w:asciiTheme="majorHAnsi" w:hAnsiTheme="majorHAnsi"/>
                 <w:lang w:val="en-US"/>
               </w:rPr>
-              <w:t>Income</w:t>
+              <w:t>Yield</w:t>
             </w:r>
           </w:p>
         </w:tc>
@@ -11007,7 +11026,7 @@
         <w:tc>
           <w:tcPr>
             <w:cnfStyle w:val="001000000000" w:firstRow="0" w:lastRow="0" w:firstColumn="1" w:lastColumn="0" w:oddVBand="0" w:evenVBand="0" w:oddHBand="0" w:evenHBand="0" w:firstRowFirstColumn="0" w:firstRowLastColumn="0" w:lastRowFirstColumn="0" w:lastRowLastColumn="0"/>
-            <w:tcW w:w="5670" w:type="dxa"/>
+            <w:tcW w:w="5812" w:type="dxa"/>
             <w:gridSpan w:val="6"/>
             <w:shd w:val="clear" w:color="auto" w:fill="D9F2D0" w:themeFill="accent6" w:themeFillTint="33"/>
             <w:vAlign w:val="center"/>
@@ -11032,7 +11051,7 @@
         </w:tc>
         <w:tc>
           <w:tcPr>
-            <w:tcW w:w="6521" w:type="dxa"/>
+            <w:tcW w:w="5954" w:type="dxa"/>
             <w:gridSpan w:val="3"/>
             <w:shd w:val="clear" w:color="auto" w:fill="FAE2D5" w:themeFill="accent2" w:themeFillTint="33"/>
             <w:vAlign w:val="center"/>
@@ -11060,7 +11079,7 @@
         </w:tc>
         <w:tc>
           <w:tcPr>
-            <w:tcW w:w="3118" w:type="dxa"/>
+            <w:tcW w:w="3543" w:type="dxa"/>
             <w:gridSpan w:val="3"/>
             <w:shd w:val="clear" w:color="auto" w:fill="C1E4F5" w:themeFill="accent1" w:themeFillTint="33"/>
             <w:vAlign w:val="center"/>
@@ -11145,7 +11164,7 @@
         </w:tc>
         <w:tc>
           <w:tcPr>
-            <w:tcW w:w="1842" w:type="dxa"/>
+            <w:tcW w:w="1984" w:type="dxa"/>
             <w:gridSpan w:val="3"/>
             <w:shd w:val="clear" w:color="auto" w:fill="D9F2D0" w:themeFill="accent6" w:themeFillTint="33"/>
             <w:vAlign w:val="center"/>
@@ -11182,7 +11201,7 @@
         </w:tc>
         <w:tc>
           <w:tcPr>
-            <w:tcW w:w="2694" w:type="dxa"/>
+            <w:tcW w:w="1985" w:type="dxa"/>
             <w:tcBorders>
               <w:bottom w:val="single" w:sz="8" w:space="0" w:color="595959" w:themeColor="text1" w:themeTint="A6"/>
             </w:tcBorders>
@@ -11242,7 +11261,7 @@
         </w:tc>
         <w:tc>
           <w:tcPr>
-            <w:tcW w:w="1843" w:type="dxa"/>
+            <w:tcW w:w="1985" w:type="dxa"/>
             <w:tcBorders>
               <w:bottom w:val="single" w:sz="8" w:space="0" w:color="595959" w:themeColor="text1" w:themeTint="A6"/>
             </w:tcBorders>
@@ -11272,7 +11291,7 @@
         </w:tc>
         <w:tc>
           <w:tcPr>
-            <w:tcW w:w="1276" w:type="dxa"/>
+            <w:tcW w:w="1559" w:type="dxa"/>
             <w:gridSpan w:val="2"/>
             <w:tcBorders>
               <w:bottom w:val="single" w:sz="8" w:space="0" w:color="595959" w:themeColor="text1" w:themeTint="A6"/>
@@ -11303,7 +11322,7 @@
         </w:tc>
         <w:tc>
           <w:tcPr>
-            <w:tcW w:w="1842" w:type="dxa"/>
+            <w:tcW w:w="1984" w:type="dxa"/>
             <w:tcBorders>
               <w:bottom w:val="single" w:sz="8" w:space="0" w:color="595959" w:themeColor="text1" w:themeTint="A6"/>
             </w:tcBorders>
@@ -11389,7 +11408,7 @@
         </w:tc>
         <w:tc>
           <w:tcPr>
-            <w:tcW w:w="1842" w:type="dxa"/>
+            <w:tcW w:w="1984" w:type="dxa"/>
             <w:gridSpan w:val="3"/>
             <w:vMerge w:val="restart"/>
             <w:vAlign w:val="center"/>
@@ -11413,9 +11432,10 @@
         </w:tc>
         <w:tc>
           <w:tcPr>
-            <w:tcW w:w="2694" w:type="dxa"/>
+            <w:tcW w:w="1985" w:type="dxa"/>
             <w:tcBorders>
               <w:top w:val="single" w:sz="8" w:space="0" w:color="595959" w:themeColor="text1" w:themeTint="A6"/>
+              <w:bottom w:val="single" w:sz="4" w:space="0" w:color="7F7F7F" w:themeColor="text1" w:themeTint="80"/>
             </w:tcBorders>
             <w:vAlign w:val="center"/>
           </w:tcPr>
@@ -11448,6 +11468,7 @@
             <w:tcW w:w="1984" w:type="dxa"/>
             <w:tcBorders>
               <w:top w:val="single" w:sz="8" w:space="0" w:color="595959" w:themeColor="text1" w:themeTint="A6"/>
+              <w:bottom w:val="single" w:sz="4" w:space="0" w:color="7F7F7F" w:themeColor="text1" w:themeTint="80"/>
             </w:tcBorders>
             <w:vAlign w:val="center"/>
           </w:tcPr>
@@ -11470,9 +11491,10 @@
         </w:tc>
         <w:tc>
           <w:tcPr>
-            <w:tcW w:w="1843" w:type="dxa"/>
+            <w:tcW w:w="1985" w:type="dxa"/>
             <w:tcBorders>
               <w:top w:val="single" w:sz="8" w:space="0" w:color="595959" w:themeColor="text1" w:themeTint="A6"/>
+              <w:bottom w:val="single" w:sz="4" w:space="0" w:color="7F7F7F" w:themeColor="text1" w:themeTint="80"/>
             </w:tcBorders>
             <w:vAlign w:val="center"/>
           </w:tcPr>
@@ -11530,10 +11552,11 @@
         </w:tc>
         <w:tc>
           <w:tcPr>
-            <w:tcW w:w="1276" w:type="dxa"/>
+            <w:tcW w:w="1559" w:type="dxa"/>
             <w:gridSpan w:val="2"/>
             <w:tcBorders>
               <w:top w:val="single" w:sz="8" w:space="0" w:color="595959" w:themeColor="text1" w:themeTint="A6"/>
+              <w:bottom w:val="single" w:sz="4" w:space="0" w:color="7F7F7F" w:themeColor="text1" w:themeTint="80"/>
             </w:tcBorders>
             <w:vAlign w:val="center"/>
           </w:tcPr>
@@ -11563,9 +11586,10 @@
         </w:tc>
         <w:tc>
           <w:tcPr>
-            <w:tcW w:w="1842" w:type="dxa"/>
+            <w:tcW w:w="1984" w:type="dxa"/>
             <w:tcBorders>
               <w:top w:val="single" w:sz="8" w:space="0" w:color="595959" w:themeColor="text1" w:themeTint="A6"/>
+              <w:bottom w:val="single" w:sz="4" w:space="0" w:color="7F7F7F" w:themeColor="text1" w:themeTint="80"/>
             </w:tcBorders>
             <w:vAlign w:val="center"/>
           </w:tcPr>
@@ -11650,7 +11674,7 @@
         </w:tc>
         <w:tc>
           <w:tcPr>
-            <w:tcW w:w="1842" w:type="dxa"/>
+            <w:tcW w:w="1984" w:type="dxa"/>
             <w:gridSpan w:val="3"/>
             <w:vMerge/>
             <w:vAlign w:val="center"/>
@@ -11667,7 +11691,10 @@
         </w:tc>
         <w:tc>
           <w:tcPr>
-            <w:tcW w:w="2694" w:type="dxa"/>
+            <w:tcW w:w="1985" w:type="dxa"/>
+            <w:tcBorders>
+              <w:bottom w:val="single" w:sz="8" w:space="0" w:color="595959" w:themeColor="text1" w:themeTint="A6"/>
+            </w:tcBorders>
             <w:vAlign w:val="center"/>
           </w:tcPr>
           <w:p>
@@ -11690,6 +11717,9 @@
         <w:tc>
           <w:tcPr>
             <w:tcW w:w="1984" w:type="dxa"/>
+            <w:tcBorders>
+              <w:bottom w:val="single" w:sz="8" w:space="0" w:color="595959" w:themeColor="text1" w:themeTint="A6"/>
+            </w:tcBorders>
             <w:vAlign w:val="center"/>
           </w:tcPr>
           <w:p>
@@ -11711,7 +11741,10 @@
         </w:tc>
         <w:tc>
           <w:tcPr>
-            <w:tcW w:w="1843" w:type="dxa"/>
+            <w:tcW w:w="1985" w:type="dxa"/>
+            <w:tcBorders>
+              <w:bottom w:val="single" w:sz="8" w:space="0" w:color="595959" w:themeColor="text1" w:themeTint="A6"/>
+            </w:tcBorders>
             <w:vAlign w:val="center"/>
           </w:tcPr>
           <w:p>
@@ -11740,8 +11773,11 @@
         </w:tc>
         <w:tc>
           <w:tcPr>
-            <w:tcW w:w="1276" w:type="dxa"/>
+            <w:tcW w:w="1559" w:type="dxa"/>
             <w:gridSpan w:val="2"/>
+            <w:tcBorders>
+              <w:bottom w:val="single" w:sz="8" w:space="0" w:color="595959" w:themeColor="text1" w:themeTint="A6"/>
+            </w:tcBorders>
             <w:vAlign w:val="center"/>
           </w:tcPr>
           <w:p>
@@ -11770,7 +11806,10 @@
         </w:tc>
         <w:tc>
           <w:tcPr>
-            <w:tcW w:w="1842" w:type="dxa"/>
+            <w:tcW w:w="1984" w:type="dxa"/>
+            <w:tcBorders>
+              <w:bottom w:val="single" w:sz="8" w:space="0" w:color="595959" w:themeColor="text1" w:themeTint="A6"/>
+            </w:tcBorders>
             <w:vAlign w:val="center"/>
           </w:tcPr>
           <w:p>
@@ -11869,7 +11908,7 @@
         </w:tc>
         <w:tc>
           <w:tcPr>
-            <w:tcW w:w="1842" w:type="dxa"/>
+            <w:tcW w:w="1984" w:type="dxa"/>
             <w:gridSpan w:val="3"/>
             <w:vMerge w:val="restart"/>
             <w:vAlign w:val="center"/>
@@ -11930,7 +11969,7 @@
         </w:tc>
         <w:tc>
           <w:tcPr>
-            <w:tcW w:w="2694" w:type="dxa"/>
+            <w:tcW w:w="1985" w:type="dxa"/>
             <w:tcBorders>
               <w:top w:val="single" w:sz="8" w:space="0" w:color="595959" w:themeColor="text1" w:themeTint="A6"/>
               <w:bottom w:val="single" w:sz="4" w:space="0" w:color="7F7F7F" w:themeColor="text1" w:themeTint="80"/>
@@ -11989,7 +12028,7 @@
         </w:tc>
         <w:tc>
           <w:tcPr>
-            <w:tcW w:w="1843" w:type="dxa"/>
+            <w:tcW w:w="1985" w:type="dxa"/>
             <w:tcBorders>
               <w:top w:val="single" w:sz="8" w:space="0" w:color="595959" w:themeColor="text1" w:themeTint="A6"/>
               <w:bottom w:val="single" w:sz="4" w:space="0" w:color="7F7F7F" w:themeColor="text1" w:themeTint="80"/>
@@ -12043,7 +12082,7 @@
         </w:tc>
         <w:tc>
           <w:tcPr>
-            <w:tcW w:w="1276" w:type="dxa"/>
+            <w:tcW w:w="1559" w:type="dxa"/>
             <w:gridSpan w:val="2"/>
             <w:tcBorders>
               <w:top w:val="single" w:sz="8" w:space="0" w:color="595959" w:themeColor="text1" w:themeTint="A6"/>
@@ -12077,7 +12116,7 @@
         </w:tc>
         <w:tc>
           <w:tcPr>
-            <w:tcW w:w="1842" w:type="dxa"/>
+            <w:tcW w:w="1984" w:type="dxa"/>
             <w:tcBorders>
               <w:top w:val="single" w:sz="8" w:space="0" w:color="595959" w:themeColor="text1" w:themeTint="A6"/>
               <w:bottom w:val="single" w:sz="4" w:space="0" w:color="7F7F7F" w:themeColor="text1" w:themeTint="80"/>
@@ -12144,7 +12183,7 @@
         </w:tc>
         <w:tc>
           <w:tcPr>
-            <w:tcW w:w="1842" w:type="dxa"/>
+            <w:tcW w:w="1984" w:type="dxa"/>
             <w:gridSpan w:val="3"/>
             <w:vMerge/>
             <w:vAlign w:val="center"/>
@@ -12161,7 +12200,7 @@
         </w:tc>
         <w:tc>
           <w:tcPr>
-            <w:tcW w:w="2694" w:type="dxa"/>
+            <w:tcW w:w="1985" w:type="dxa"/>
             <w:tcBorders>
               <w:bottom w:val="single" w:sz="8" w:space="0" w:color="595959" w:themeColor="text1" w:themeTint="A6"/>
             </w:tcBorders>
@@ -12211,7 +12250,7 @@
         </w:tc>
         <w:tc>
           <w:tcPr>
-            <w:tcW w:w="1843" w:type="dxa"/>
+            <w:tcW w:w="1985" w:type="dxa"/>
             <w:tcBorders>
               <w:bottom w:val="single" w:sz="8" w:space="0" w:color="595959" w:themeColor="text1" w:themeTint="A6"/>
             </w:tcBorders>
@@ -12243,7 +12282,7 @@
         </w:tc>
         <w:tc>
           <w:tcPr>
-            <w:tcW w:w="1276" w:type="dxa"/>
+            <w:tcW w:w="1559" w:type="dxa"/>
             <w:gridSpan w:val="2"/>
             <w:tcBorders>
               <w:bottom w:val="single" w:sz="8" w:space="0" w:color="595959" w:themeColor="text1" w:themeTint="A6"/>
@@ -12276,7 +12315,7 @@
         </w:tc>
         <w:tc>
           <w:tcPr>
-            <w:tcW w:w="1842" w:type="dxa"/>
+            <w:tcW w:w="1984" w:type="dxa"/>
             <w:tcBorders>
               <w:bottom w:val="single" w:sz="8" w:space="0" w:color="595959" w:themeColor="text1" w:themeTint="A6"/>
             </w:tcBorders>
@@ -12357,7 +12396,7 @@
         </w:tc>
         <w:tc>
           <w:tcPr>
-            <w:tcW w:w="1842" w:type="dxa"/>
+            <w:tcW w:w="1984" w:type="dxa"/>
             <w:gridSpan w:val="3"/>
             <w:vMerge w:val="restart"/>
             <w:vAlign w:val="center"/>
@@ -12409,7 +12448,7 @@
         </w:tc>
         <w:tc>
           <w:tcPr>
-            <w:tcW w:w="2694" w:type="dxa"/>
+            <w:tcW w:w="1985" w:type="dxa"/>
             <w:tcBorders>
               <w:top w:val="single" w:sz="8" w:space="0" w:color="595959" w:themeColor="text1" w:themeTint="A6"/>
               <w:bottom w:val="single" w:sz="4" w:space="0" w:color="7F7F7F" w:themeColor="text1" w:themeTint="80"/>
@@ -12468,7 +12507,7 @@
         </w:tc>
         <w:tc>
           <w:tcPr>
-            <w:tcW w:w="1843" w:type="dxa"/>
+            <w:tcW w:w="1985" w:type="dxa"/>
             <w:tcBorders>
               <w:top w:val="single" w:sz="8" w:space="0" w:color="595959" w:themeColor="text1" w:themeTint="A6"/>
               <w:bottom w:val="single" w:sz="4" w:space="0" w:color="7F7F7F" w:themeColor="text1" w:themeTint="80"/>
@@ -12501,7 +12540,7 @@
         </w:tc>
         <w:tc>
           <w:tcPr>
-            <w:tcW w:w="1276" w:type="dxa"/>
+            <w:tcW w:w="1559" w:type="dxa"/>
             <w:gridSpan w:val="2"/>
             <w:tcBorders>
               <w:top w:val="single" w:sz="8" w:space="0" w:color="595959" w:themeColor="text1" w:themeTint="A6"/>
@@ -12535,7 +12574,7 @@
         </w:tc>
         <w:tc>
           <w:tcPr>
-            <w:tcW w:w="1842" w:type="dxa"/>
+            <w:tcW w:w="1984" w:type="dxa"/>
             <w:tcBorders>
               <w:top w:val="single" w:sz="8" w:space="0" w:color="595959" w:themeColor="text1" w:themeTint="A6"/>
               <w:bottom w:val="single" w:sz="4" w:space="0" w:color="7F7F7F" w:themeColor="text1" w:themeTint="80"/>
@@ -12608,7 +12647,7 @@
         </w:tc>
         <w:tc>
           <w:tcPr>
-            <w:tcW w:w="1842" w:type="dxa"/>
+            <w:tcW w:w="1984" w:type="dxa"/>
             <w:gridSpan w:val="3"/>
             <w:vMerge/>
             <w:tcBorders>
@@ -12628,7 +12667,7 @@
         </w:tc>
         <w:tc>
           <w:tcPr>
-            <w:tcW w:w="2694" w:type="dxa"/>
+            <w:tcW w:w="1985" w:type="dxa"/>
             <w:tcBorders>
               <w:bottom w:val="single" w:sz="8" w:space="0" w:color="595959" w:themeColor="text1" w:themeTint="A6"/>
             </w:tcBorders>
@@ -12678,7 +12717,7 @@
         </w:tc>
         <w:tc>
           <w:tcPr>
-            <w:tcW w:w="1843" w:type="dxa"/>
+            <w:tcW w:w="1985" w:type="dxa"/>
             <w:tcBorders>
               <w:bottom w:val="single" w:sz="8" w:space="0" w:color="595959" w:themeColor="text1" w:themeTint="A6"/>
             </w:tcBorders>
@@ -12724,7 +12763,7 @@
         </w:tc>
         <w:tc>
           <w:tcPr>
-            <w:tcW w:w="1276" w:type="dxa"/>
+            <w:tcW w:w="1559" w:type="dxa"/>
             <w:gridSpan w:val="2"/>
             <w:tcBorders>
               <w:bottom w:val="single" w:sz="8" w:space="0" w:color="595959" w:themeColor="text1" w:themeTint="A6"/>
@@ -12757,7 +12796,7 @@
         </w:tc>
         <w:tc>
           <w:tcPr>
-            <w:tcW w:w="1842" w:type="dxa"/>
+            <w:tcW w:w="1984" w:type="dxa"/>
             <w:tcBorders>
               <w:bottom w:val="single" w:sz="8" w:space="0" w:color="595959" w:themeColor="text1" w:themeTint="A6"/>
             </w:tcBorders>
@@ -12865,7 +12904,7 @@
         </w:tc>
         <w:tc>
           <w:tcPr>
-            <w:tcW w:w="1842" w:type="dxa"/>
+            <w:tcW w:w="1984" w:type="dxa"/>
             <w:gridSpan w:val="3"/>
             <w:vMerge w:val="restart"/>
             <w:tcBorders>
@@ -12948,9 +12987,10 @@
         </w:tc>
         <w:tc>
           <w:tcPr>
-            <w:tcW w:w="2694" w:type="dxa"/>
+            <w:tcW w:w="1985" w:type="dxa"/>
             <w:tcBorders>
               <w:top w:val="single" w:sz="8" w:space="0" w:color="595959" w:themeColor="text1" w:themeTint="A6"/>
+              <w:bottom w:val="single" w:sz="4" w:space="0" w:color="7F7F7F" w:themeColor="text1" w:themeTint="80"/>
             </w:tcBorders>
             <w:vAlign w:val="center"/>
           </w:tcPr>
@@ -12983,6 +13023,7 @@
             <w:tcW w:w="1984" w:type="dxa"/>
             <w:tcBorders>
               <w:top w:val="single" w:sz="8" w:space="0" w:color="595959" w:themeColor="text1" w:themeTint="A6"/>
+              <w:bottom w:val="single" w:sz="4" w:space="0" w:color="7F7F7F" w:themeColor="text1" w:themeTint="80"/>
             </w:tcBorders>
             <w:vAlign w:val="center"/>
           </w:tcPr>
@@ -13005,9 +13046,10 @@
         </w:tc>
         <w:tc>
           <w:tcPr>
-            <w:tcW w:w="1843" w:type="dxa"/>
+            <w:tcW w:w="1985" w:type="dxa"/>
             <w:tcBorders>
               <w:top w:val="single" w:sz="8" w:space="0" w:color="595959" w:themeColor="text1" w:themeTint="A6"/>
+              <w:bottom w:val="single" w:sz="4" w:space="0" w:color="7F7F7F" w:themeColor="text1" w:themeTint="80"/>
             </w:tcBorders>
             <w:vAlign w:val="center"/>
           </w:tcPr>
@@ -13037,10 +13079,11 @@
         </w:tc>
         <w:tc>
           <w:tcPr>
-            <w:tcW w:w="1276" w:type="dxa"/>
+            <w:tcW w:w="1559" w:type="dxa"/>
             <w:gridSpan w:val="2"/>
             <w:tcBorders>
               <w:top w:val="single" w:sz="8" w:space="0" w:color="595959" w:themeColor="text1" w:themeTint="A6"/>
+              <w:bottom w:val="single" w:sz="4" w:space="0" w:color="7F7F7F" w:themeColor="text1" w:themeTint="80"/>
             </w:tcBorders>
             <w:vAlign w:val="center"/>
           </w:tcPr>
@@ -13070,10 +13113,10 @@
         </w:tc>
         <w:tc>
           <w:tcPr>
-            <w:tcW w:w="1842" w:type="dxa"/>
+            <w:tcW w:w="1984" w:type="dxa"/>
             <w:tcBorders>
               <w:top w:val="single" w:sz="8" w:space="0" w:color="595959" w:themeColor="text1" w:themeTint="A6"/>
-              <w:bottom w:val="single" w:sz="8" w:space="0" w:color="595959" w:themeColor="text1" w:themeTint="A6"/>
+              <w:bottom w:val="single" w:sz="4" w:space="0" w:color="7F7F7F" w:themeColor="text1" w:themeTint="80"/>
             </w:tcBorders>
             <w:vAlign w:val="center"/>
           </w:tcPr>
@@ -13145,7 +13188,7 @@
         </w:tc>
         <w:tc>
           <w:tcPr>
-            <w:tcW w:w="1842" w:type="dxa"/>
+            <w:tcW w:w="1984" w:type="dxa"/>
             <w:gridSpan w:val="3"/>
             <w:vMerge/>
             <w:tcBorders>
@@ -13166,9 +13209,8 @@
         </w:tc>
         <w:tc>
           <w:tcPr>
-            <w:tcW w:w="2694" w:type="dxa"/>
-            <w:tcBorders>
-              <w:top w:val="single" w:sz="8" w:space="0" w:color="595959" w:themeColor="text1" w:themeTint="A6"/>
+            <w:tcW w:w="1985" w:type="dxa"/>
+            <w:tcBorders>
               <w:bottom w:val="single" w:sz="8" w:space="0" w:color="595959" w:themeColor="text1" w:themeTint="A6"/>
             </w:tcBorders>
             <w:vAlign w:val="center"/>
@@ -13194,7 +13236,6 @@
           <w:tcPr>
             <w:tcW w:w="1984" w:type="dxa"/>
             <w:tcBorders>
-              <w:top w:val="single" w:sz="8" w:space="0" w:color="595959" w:themeColor="text1" w:themeTint="A6"/>
               <w:bottom w:val="single" w:sz="8" w:space="0" w:color="595959" w:themeColor="text1" w:themeTint="A6"/>
             </w:tcBorders>
             <w:vAlign w:val="center"/>
@@ -13218,9 +13259,8 @@
         </w:tc>
         <w:tc>
           <w:tcPr>
-            <w:tcW w:w="1843" w:type="dxa"/>
-            <w:tcBorders>
-              <w:top w:val="single" w:sz="8" w:space="0" w:color="595959" w:themeColor="text1" w:themeTint="A6"/>
+            <w:tcW w:w="1985" w:type="dxa"/>
+            <w:tcBorders>
               <w:bottom w:val="single" w:sz="8" w:space="0" w:color="595959" w:themeColor="text1" w:themeTint="A6"/>
             </w:tcBorders>
             <w:vAlign w:val="center"/>
@@ -13272,10 +13312,9 @@
         </w:tc>
         <w:tc>
           <w:tcPr>
-            <w:tcW w:w="1276" w:type="dxa"/>
+            <w:tcW w:w="1559" w:type="dxa"/>
             <w:gridSpan w:val="2"/>
             <w:tcBorders>
-              <w:top w:val="single" w:sz="8" w:space="0" w:color="595959" w:themeColor="text1" w:themeTint="A6"/>
               <w:bottom w:val="single" w:sz="8" w:space="0" w:color="595959" w:themeColor="text1" w:themeTint="A6"/>
             </w:tcBorders>
             <w:vAlign w:val="center"/>
@@ -13306,9 +13345,8 @@
         </w:tc>
         <w:tc>
           <w:tcPr>
-            <w:tcW w:w="1842" w:type="dxa"/>
-            <w:tcBorders>
-              <w:top w:val="single" w:sz="8" w:space="0" w:color="595959" w:themeColor="text1" w:themeTint="A6"/>
+            <w:tcW w:w="1984" w:type="dxa"/>
+            <w:tcBorders>
               <w:bottom w:val="single" w:sz="8" w:space="0" w:color="595959" w:themeColor="text1" w:themeTint="A6"/>
             </w:tcBorders>
             <w:vAlign w:val="center"/>
@@ -13400,7 +13438,7 @@
                 <w:lang w:val="en-US"/>
               </w:rPr>
               <w:lastRenderedPageBreak/>
-              <w:t>Annual Bitcoin Growth Yield Summary Estimates - 5 Year Average</w:t>
+              <w:t>Annual Bitcoin Yield Summary Estimates - 5 Year Average</w:t>
             </w:r>
           </w:p>
         </w:tc>
@@ -13436,48 +13474,7 @@
                 <w:lang w:val="en-US"/>
               </w:rPr>
               <w:br/>
-            </w:r>
-            <w:r>
-              <w:rPr>
-                <w:rFonts w:asciiTheme="majorHAnsi" w:hAnsiTheme="majorHAnsi"/>
-                <w:lang w:val="en-US"/>
-              </w:rPr>
-              <w:t>w</w:t>
-            </w:r>
-            <w:r>
-              <w:rPr>
-                <w:rFonts w:asciiTheme="majorHAnsi" w:hAnsiTheme="majorHAnsi"/>
-                <w:lang w:val="en-US"/>
-              </w:rPr>
-              <w:t>ith</w:t>
-            </w:r>
-            <w:r>
-              <w:rPr>
-                <w:rFonts w:asciiTheme="majorHAnsi" w:hAnsiTheme="majorHAnsi"/>
-                <w:lang w:val="en-US"/>
-              </w:rPr>
-              <w:t xml:space="preserve"> Bitcoin </w:t>
-            </w:r>
-            <w:r>
-              <w:rPr>
-                <w:rFonts w:asciiTheme="majorHAnsi" w:hAnsiTheme="majorHAnsi"/>
-                <w:lang w:val="en-US"/>
-              </w:rPr>
-              <w:t>Annual Transaction Income</w:t>
-            </w:r>
-            <w:r>
-              <w:rPr>
-                <w:rFonts w:asciiTheme="majorHAnsi" w:hAnsiTheme="majorHAnsi"/>
-                <w:lang w:val="en-US"/>
-              </w:rPr>
-              <w:t xml:space="preserve"> </w:t>
-            </w:r>
-            <w:r>
-              <w:rPr>
-                <w:rFonts w:asciiTheme="majorHAnsi" w:hAnsiTheme="majorHAnsi"/>
-                <w:lang w:val="en-US"/>
-              </w:rPr>
-              <w:t>= 1%</w:t>
+              <w:t>with Annual Bitcoin Transaction Yield = 1%</w:t>
             </w:r>
           </w:p>
         </w:tc>
@@ -17233,7 +17230,7 @@
                 <w:rFonts w:asciiTheme="majorHAnsi" w:hAnsiTheme="majorHAnsi"/>
                 <w:lang w:val="en-US"/>
               </w:rPr>
-              <w:t>Annual Bitcoin Growth Yield Burndown Estimates</w:t>
+              <w:t>Annual Bitcoin Yield Burndown Estimates</w:t>
             </w:r>
           </w:p>
         </w:tc>
@@ -18090,7 +18087,7 @@
                 <w:lang w:val="en-US"/>
               </w:rPr>
               <w:lastRenderedPageBreak/>
-              <w:t>Lightning Bank 5 Year Bitcoin Growth Yield Estimates</w:t>
+              <w:t>Lightning Bank 5 Year Bitcoin Yield Estimates</w:t>
             </w:r>
           </w:p>
         </w:tc>
@@ -18126,7 +18123,35 @@
                 <w:lang w:val="en-US"/>
               </w:rPr>
               <w:br/>
-              <w:t>with Bitcoin Annual Transaction Income = 1%</w:t>
+              <w:t xml:space="preserve">with </w:t>
+            </w:r>
+            <w:r>
+              <w:rPr>
+                <w:rFonts w:asciiTheme="majorHAnsi" w:hAnsiTheme="majorHAnsi"/>
+                <w:lang w:val="en-US"/>
+              </w:rPr>
+              <w:t xml:space="preserve">Annual </w:t>
+            </w:r>
+            <w:r>
+              <w:rPr>
+                <w:rFonts w:asciiTheme="majorHAnsi" w:hAnsiTheme="majorHAnsi"/>
+                <w:lang w:val="en-US"/>
+              </w:rPr>
+              <w:t xml:space="preserve">Bitcoin Transaction </w:t>
+            </w:r>
+            <w:r>
+              <w:rPr>
+                <w:rFonts w:asciiTheme="majorHAnsi" w:hAnsiTheme="majorHAnsi"/>
+                <w:lang w:val="en-US"/>
+              </w:rPr>
+              <w:t>Yield</w:t>
+            </w:r>
+            <w:r>
+              <w:rPr>
+                <w:rFonts w:asciiTheme="majorHAnsi" w:hAnsiTheme="majorHAnsi"/>
+                <w:lang w:val="en-US"/>
+              </w:rPr>
+              <w:t xml:space="preserve"> = 1%</w:t>
             </w:r>
           </w:p>
         </w:tc>
@@ -22531,7 +22556,7 @@
       </w:tr>
       <w:tr>
         <w:trPr>
-          <w:trHeight w:val="1086"/>
+          <w:trHeight w:val="1227"/>
         </w:trPr>
         <w:tc>
           <w:tcPr>
@@ -22654,6 +22679,7 @@
         <w:docPartUnique/>
       </w:docPartObj>
     </w:sdtPr>
+    <w:sdtEndPr/>
     <w:sdtContent>
       <w:sdt>
         <w:sdtPr>
@@ -22663,6 +22689,7 @@
             <w:docPartUnique/>
           </w:docPartObj>
         </w:sdtPr>
+        <w:sdtEndPr/>
         <w:sdtContent>
           <w:p>
             <w:pPr>

</xml_diff>

<commit_message>
Added product & service mapping to page 9
</commit_message>
<xml_diff>
--- a/Bitcoin_Lightning_Bank_Case_Study.docx
+++ b/Bitcoin_Lightning_Bank_Case_Study.docx
@@ -2472,23 +2472,7 @@
                 <w:rFonts w:asciiTheme="majorHAnsi" w:hAnsiTheme="majorHAnsi"/>
                 <w:lang w:val="en-US"/>
               </w:rPr>
-              <w:t>Centralized Finance (</w:t>
-            </w:r>
-            <w:proofErr w:type="spellStart"/>
-            <w:r>
-              <w:rPr>
-                <w:rFonts w:asciiTheme="majorHAnsi" w:hAnsiTheme="majorHAnsi"/>
-                <w:lang w:val="en-US"/>
-              </w:rPr>
-              <w:t>CeFi</w:t>
-            </w:r>
-            <w:proofErr w:type="spellEnd"/>
-            <w:r>
-              <w:rPr>
-                <w:rFonts w:asciiTheme="majorHAnsi" w:hAnsiTheme="majorHAnsi"/>
-                <w:lang w:val="en-US"/>
-              </w:rPr>
-              <w:t>)</w:t>
+              <w:t>Centralized Finance (CeFi)</w:t>
             </w:r>
           </w:p>
         </w:tc>
@@ -2517,21 +2501,12 @@
               </w:rPr>
               <w:t>Centralized and Decentralized Finance (</w:t>
             </w:r>
-            <w:proofErr w:type="spellStart"/>
-            <w:r>
-              <w:rPr>
-                <w:rFonts w:asciiTheme="majorHAnsi" w:hAnsiTheme="majorHAnsi"/>
-                <w:lang w:val="en-US"/>
-              </w:rPr>
-              <w:t>CeFi</w:t>
-            </w:r>
-            <w:proofErr w:type="spellEnd"/>
-            <w:r>
-              <w:rPr>
-                <w:rFonts w:asciiTheme="majorHAnsi" w:hAnsiTheme="majorHAnsi"/>
-                <w:lang w:val="en-US"/>
-              </w:rPr>
-              <w:t xml:space="preserve"> &amp; </w:t>
+            <w:r>
+              <w:rPr>
+                <w:rFonts w:asciiTheme="majorHAnsi" w:hAnsiTheme="majorHAnsi"/>
+                <w:lang w:val="en-US"/>
+              </w:rPr>
+              <w:t xml:space="preserve">CeFi &amp; </w:t>
             </w:r>
             <w:r>
               <w:rPr>
@@ -3730,25 +3705,14 @@
                 <w:lang w:val="en-US"/>
               </w:rPr>
             </w:pPr>
-            <w:proofErr w:type="spellStart"/>
-            <w:r>
-              <w:rPr>
-                <w:rFonts w:asciiTheme="majorHAnsi" w:hAnsiTheme="majorHAnsi"/>
-                <w:b/>
-                <w:bCs/>
-                <w:lang w:val="en-US"/>
-              </w:rPr>
-              <w:t>CeFi</w:t>
-            </w:r>
-            <w:proofErr w:type="spellEnd"/>
-            <w:r>
-              <w:rPr>
-                <w:rFonts w:asciiTheme="majorHAnsi" w:hAnsiTheme="majorHAnsi"/>
-                <w:b/>
-                <w:bCs/>
-                <w:lang w:val="en-US"/>
-              </w:rPr>
-              <w:t xml:space="preserve"> = </w:t>
+            <w:r>
+              <w:rPr>
+                <w:rFonts w:asciiTheme="majorHAnsi" w:hAnsiTheme="majorHAnsi"/>
+                <w:b/>
+                <w:bCs/>
+                <w:lang w:val="en-US"/>
+              </w:rPr>
+              <w:t xml:space="preserve">CeFi = </w:t>
             </w:r>
             <w:r>
               <w:rPr>
@@ -4616,23 +4580,7 @@
                 <w:rFonts w:asciiTheme="majorHAnsi" w:hAnsiTheme="majorHAnsi"/>
                 <w:lang w:val="en-US"/>
               </w:rPr>
-              <w:t xml:space="preserve"> (</w:t>
-            </w:r>
-            <w:proofErr w:type="spellStart"/>
-            <w:r>
-              <w:rPr>
-                <w:rFonts w:asciiTheme="majorHAnsi" w:hAnsiTheme="majorHAnsi"/>
-                <w:lang w:val="en-US"/>
-              </w:rPr>
-              <w:t>CeFi</w:t>
-            </w:r>
-            <w:proofErr w:type="spellEnd"/>
-            <w:r>
-              <w:rPr>
-                <w:rFonts w:asciiTheme="majorHAnsi" w:hAnsiTheme="majorHAnsi"/>
-                <w:lang w:val="en-US"/>
-              </w:rPr>
-              <w:t>)</w:t>
+              <w:t xml:space="preserve"> (CeFi)</w:t>
             </w:r>
           </w:p>
         </w:tc>
@@ -5531,21 +5479,12 @@
               </w:rPr>
               <w:t xml:space="preserve">Purchase </w:t>
             </w:r>
-            <w:proofErr w:type="spellStart"/>
-            <w:r>
-              <w:rPr>
-                <w:rFonts w:asciiTheme="majorHAnsi" w:hAnsiTheme="majorHAnsi"/>
-                <w:lang w:val="en-US"/>
-              </w:rPr>
-              <w:t>TradFi</w:t>
-            </w:r>
-            <w:proofErr w:type="spellEnd"/>
-            <w:r>
-              <w:rPr>
-                <w:rFonts w:asciiTheme="majorHAnsi" w:hAnsiTheme="majorHAnsi"/>
-                <w:lang w:val="en-US"/>
-              </w:rPr>
-              <w:t xml:space="preserve"> </w:t>
+            <w:r>
+              <w:rPr>
+                <w:rFonts w:asciiTheme="majorHAnsi" w:hAnsiTheme="majorHAnsi"/>
+                <w:lang w:val="en-US"/>
+              </w:rPr>
+              <w:t xml:space="preserve">TradFi </w:t>
             </w:r>
             <w:r>
               <w:rPr>
@@ -5626,27 +5565,7 @@
                 <w:bCs/>
                 <w:lang w:val="en-US"/>
               </w:rPr>
-              <w:t xml:space="preserve"> </w:t>
-            </w:r>
-            <w:proofErr w:type="spellStart"/>
-            <w:r>
-              <w:rPr>
-                <w:rFonts w:asciiTheme="majorHAnsi" w:hAnsiTheme="majorHAnsi"/>
-                <w:b/>
-                <w:bCs/>
-                <w:lang w:val="en-US"/>
-              </w:rPr>
-              <w:t>TradFi</w:t>
-            </w:r>
-            <w:proofErr w:type="spellEnd"/>
-            <w:r>
-              <w:rPr>
-                <w:rFonts w:asciiTheme="majorHAnsi" w:hAnsiTheme="majorHAnsi"/>
-                <w:b/>
-                <w:bCs/>
-                <w:lang w:val="en-US"/>
-              </w:rPr>
-              <w:t xml:space="preserve"> </w:t>
+              <w:t xml:space="preserve"> TradFi </w:t>
             </w:r>
             <w:r>
               <w:rPr>
@@ -6627,22 +6546,13 @@
                 <w:lang w:val="en-US"/>
               </w:rPr>
             </w:pPr>
-            <w:proofErr w:type="gramStart"/>
             <w:r>
               <w:rPr>
                 <w:rFonts w:asciiTheme="majorHAnsi" w:hAnsiTheme="majorHAnsi"/>
                 <w:lang w:val="en-US"/>
               </w:rPr>
               <w:lastRenderedPageBreak/>
-              <w:t>PoW</w:t>
-            </w:r>
-            <w:proofErr w:type="gramEnd"/>
-            <w:r>
-              <w:rPr>
-                <w:rFonts w:asciiTheme="majorHAnsi" w:hAnsiTheme="majorHAnsi"/>
-                <w:lang w:val="en-US"/>
-              </w:rPr>
-              <w:t xml:space="preserve"> </w:t>
+              <w:t xml:space="preserve">PoW </w:t>
             </w:r>
             <w:r>
               <w:rPr>
@@ -8301,23 +8211,7 @@
                 <w:rFonts w:asciiTheme="majorHAnsi" w:hAnsiTheme="majorHAnsi"/>
                 <w:lang w:val="en-US"/>
               </w:rPr>
-              <w:t xml:space="preserve">Stable Receiver and Stable Provider remove Bitcoin from the Lightning Channel to either close the connection or keep it active and just </w:t>
-            </w:r>
-            <w:proofErr w:type="gramStart"/>
-            <w:r>
-              <w:rPr>
-                <w:rFonts w:asciiTheme="majorHAnsi" w:hAnsiTheme="majorHAnsi"/>
-                <w:lang w:val="en-US"/>
-              </w:rPr>
-              <w:t>splice-out</w:t>
-            </w:r>
-            <w:proofErr w:type="gramEnd"/>
-            <w:r>
-              <w:rPr>
-                <w:rFonts w:asciiTheme="majorHAnsi" w:hAnsiTheme="majorHAnsi"/>
-                <w:lang w:val="en-US"/>
-              </w:rPr>
-              <w:t xml:space="preserve"> liquidity.</w:t>
+              <w:t>Stable Receiver and Stable Provider remove Bitcoin from the Lightning Channel to either close the connection or keep it active and just splice-out liquidity.</w:t>
             </w:r>
           </w:p>
         </w:tc>
@@ -9141,30 +9035,14 @@
                 <w:rFonts w:asciiTheme="majorHAnsi" w:hAnsiTheme="majorHAnsi"/>
                 <w:lang w:val="en-US"/>
               </w:rPr>
-              <w:t xml:space="preserve"> the bank will take </w:t>
-            </w:r>
-            <w:proofErr w:type="gramStart"/>
-            <w:r>
-              <w:rPr>
-                <w:rFonts w:asciiTheme="majorHAnsi" w:hAnsiTheme="majorHAnsi"/>
-                <w:lang w:val="en-US"/>
-              </w:rPr>
-              <w:t xml:space="preserve">all </w:t>
-            </w:r>
-            <w:r>
-              <w:rPr>
-                <w:rFonts w:asciiTheme="majorHAnsi" w:hAnsiTheme="majorHAnsi"/>
-                <w:lang w:val="en-US"/>
-              </w:rPr>
-              <w:t>of</w:t>
-            </w:r>
-            <w:proofErr w:type="gramEnd"/>
-            <w:r>
-              <w:rPr>
-                <w:rFonts w:asciiTheme="majorHAnsi" w:hAnsiTheme="majorHAnsi"/>
-                <w:lang w:val="en-US"/>
-              </w:rPr>
-              <w:t xml:space="preserve"> the </w:t>
+              <w:t xml:space="preserve"> the bank will take all </w:t>
+            </w:r>
+            <w:r>
+              <w:rPr>
+                <w:rFonts w:asciiTheme="majorHAnsi" w:hAnsiTheme="majorHAnsi"/>
+                <w:lang w:val="en-US"/>
+              </w:rPr>
+              <w:t xml:space="preserve">of the </w:t>
             </w:r>
             <w:r>
               <w:rPr>
@@ -9649,23 +9527,7 @@
                 <w:rFonts w:asciiTheme="majorHAnsi" w:hAnsiTheme="majorHAnsi"/>
                 <w:lang w:val="en-US"/>
               </w:rPr>
-              <w:t xml:space="preserve"> holds a Bitcoin balance and remains stable in Bitcoin terms. Decentralized / </w:t>
-            </w:r>
-            <w:proofErr w:type="gramStart"/>
-            <w:r>
-              <w:rPr>
-                <w:rFonts w:asciiTheme="majorHAnsi" w:hAnsiTheme="majorHAnsi"/>
-                <w:lang w:val="en-US"/>
-              </w:rPr>
-              <w:t>Non-Custodial</w:t>
-            </w:r>
-            <w:proofErr w:type="gramEnd"/>
-            <w:r>
-              <w:rPr>
-                <w:rFonts w:asciiTheme="majorHAnsi" w:hAnsiTheme="majorHAnsi"/>
-                <w:lang w:val="en-US"/>
-              </w:rPr>
-              <w:t xml:space="preserve"> services such as </w:t>
+              <w:t xml:space="preserve"> holds a Bitcoin balance and remains stable in Bitcoin terms. Decentralized / Non-Custodial services such as </w:t>
             </w:r>
             <w:r>
               <w:rPr>
@@ -9803,7 +9665,28 @@
                 <w:lang w:val="en-US"/>
               </w:rPr>
               <w:lastRenderedPageBreak/>
-              <w:t>Lightning Bank Fixed Income Bitcoin-Backed Equities and Securities (Non-Convertible Preferred &amp; Bonds)</w:t>
+              <w:t>Lightning Bank Fixed Income Bitcoin-Backed Equities and Securities (Bonds</w:t>
+            </w:r>
+            <w:r>
+              <w:rPr>
+                <w:rFonts w:asciiTheme="majorHAnsi" w:hAnsiTheme="majorHAnsi"/>
+                <w:lang w:val="en-US"/>
+              </w:rPr>
+              <w:t xml:space="preserve"> &amp; </w:t>
+            </w:r>
+            <w:r>
+              <w:rPr>
+                <w:rFonts w:asciiTheme="majorHAnsi" w:hAnsiTheme="majorHAnsi"/>
+                <w:lang w:val="en-US"/>
+              </w:rPr>
+              <w:t>Preferred Shares</w:t>
+            </w:r>
+            <w:r>
+              <w:rPr>
+                <w:rFonts w:asciiTheme="majorHAnsi" w:hAnsiTheme="majorHAnsi"/>
+                <w:lang w:val="en-US"/>
+              </w:rPr>
+              <w:t>)</w:t>
             </w:r>
           </w:p>
         </w:tc>
@@ -10369,16 +10252,16 @@
                 <w:bCs/>
                 <w:lang w:val="en-US"/>
               </w:rPr>
-              <w:t xml:space="preserve">Yield </w:t>
-            </w:r>
-            <w:r>
-              <w:rPr>
-                <w:rFonts w:asciiTheme="majorHAnsi" w:hAnsiTheme="majorHAnsi"/>
-                <w:b/>
-                <w:bCs/>
-                <w:lang w:val="en-US"/>
-              </w:rPr>
-              <w:t>Allocation</w:t>
+              <w:t xml:space="preserve">BTC </w:t>
+            </w:r>
+            <w:r>
+              <w:rPr>
+                <w:rFonts w:asciiTheme="majorHAnsi" w:hAnsiTheme="majorHAnsi"/>
+                <w:b/>
+                <w:bCs/>
+                <w:lang w:val="en-US"/>
+              </w:rPr>
+              <w:t>Yield Allocation</w:t>
             </w:r>
           </w:p>
         </w:tc>
@@ -11823,14 +11706,7 @@
                 <w:rFonts w:asciiTheme="majorHAnsi" w:hAnsiTheme="majorHAnsi"/>
                 <w:lang w:val="en-US"/>
               </w:rPr>
-              <w:t xml:space="preserve"> </w:t>
-            </w:r>
-            <w:r>
-              <w:rPr>
-                <w:rFonts w:asciiTheme="majorHAnsi" w:hAnsiTheme="majorHAnsi"/>
-                <w:lang w:val="en-US"/>
-              </w:rPr>
-              <w:t>Date</w:t>
+              <w:t xml:space="preserve"> Date</w:t>
             </w:r>
           </w:p>
         </w:tc>
@@ -12729,14 +12605,7 @@
                 <w:rFonts w:asciiTheme="majorHAnsi" w:hAnsiTheme="majorHAnsi"/>
                 <w:lang w:val="en-US"/>
               </w:rPr>
-              <w:t xml:space="preserve"> </w:t>
-            </w:r>
-            <w:r>
-              <w:rPr>
-                <w:rFonts w:asciiTheme="majorHAnsi" w:hAnsiTheme="majorHAnsi"/>
-                <w:lang w:val="en-US"/>
-              </w:rPr>
-              <w:t>Date</w:t>
+              <w:t xml:space="preserve"> Date</w:t>
             </w:r>
           </w:p>
         </w:tc>
@@ -13635,14 +13504,7 @@
                 <w:rFonts w:asciiTheme="majorHAnsi" w:hAnsiTheme="majorHAnsi"/>
                 <w:lang w:val="en-US"/>
               </w:rPr>
-              <w:t xml:space="preserve"> </w:t>
-            </w:r>
-            <w:r>
-              <w:rPr>
-                <w:rFonts w:asciiTheme="majorHAnsi" w:hAnsiTheme="majorHAnsi"/>
-                <w:lang w:val="en-US"/>
-              </w:rPr>
-              <w:t>Date</w:t>
+              <w:t xml:space="preserve"> Date</w:t>
             </w:r>
           </w:p>
         </w:tc>
@@ -14542,14 +14404,7 @@
                 <w:rFonts w:asciiTheme="majorHAnsi" w:hAnsiTheme="majorHAnsi"/>
                 <w:lang w:val="en-US"/>
               </w:rPr>
-              <w:t xml:space="preserve"> </w:t>
-            </w:r>
-            <w:r>
-              <w:rPr>
-                <w:rFonts w:asciiTheme="majorHAnsi" w:hAnsiTheme="majorHAnsi"/>
-                <w:lang w:val="en-US"/>
-              </w:rPr>
-              <w:t>Date</w:t>
+              <w:t xml:space="preserve"> Date</w:t>
             </w:r>
           </w:p>
         </w:tc>
@@ -16005,10 +15860,11 @@
         <w:tblLook w:val="04A0" w:firstRow="1" w:lastRow="0" w:firstColumn="1" w:lastColumn="0" w:noHBand="0" w:noVBand="1"/>
       </w:tblPr>
       <w:tblGrid>
-        <w:gridCol w:w="2835"/>
+        <w:gridCol w:w="3686"/>
+        <w:gridCol w:w="1559"/>
         <w:gridCol w:w="1134"/>
         <w:gridCol w:w="709"/>
-        <w:gridCol w:w="6095"/>
+        <w:gridCol w:w="3685"/>
         <w:gridCol w:w="1984"/>
         <w:gridCol w:w="2411"/>
       </w:tblGrid>
@@ -16020,12 +15876,58 @@
         <w:tc>
           <w:tcPr>
             <w:cnfStyle w:val="001000000000" w:firstRow="0" w:lastRow="0" w:firstColumn="1" w:lastColumn="0" w:oddVBand="0" w:evenVBand="0" w:oddHBand="0" w:evenHBand="0" w:firstRowFirstColumn="0" w:firstRowLastColumn="0" w:lastRowFirstColumn="0" w:lastRowLastColumn="0"/>
-            <w:tcW w:w="2835" w:type="dxa"/>
+            <w:tcW w:w="3686" w:type="dxa"/>
             <w:shd w:val="clear" w:color="auto" w:fill="F2F2F2" w:themeFill="background1" w:themeFillShade="F2"/>
             <w:vAlign w:val="center"/>
           </w:tcPr>
           <w:p>
             <w:pPr>
+              <w:rPr>
+                <w:rFonts w:asciiTheme="majorHAnsi" w:hAnsiTheme="majorHAnsi"/>
+                <w:lang w:val="en-US"/>
+              </w:rPr>
+            </w:pPr>
+            <w:r>
+              <w:rPr>
+                <w:rFonts w:asciiTheme="majorHAnsi" w:hAnsiTheme="majorHAnsi"/>
+                <w:lang w:val="en-US"/>
+              </w:rPr>
+              <w:t>Lightning Bank Products and Services</w:t>
+            </w:r>
+          </w:p>
+        </w:tc>
+        <w:tc>
+          <w:tcPr>
+            <w:tcW w:w="1559" w:type="dxa"/>
+            <w:shd w:val="clear" w:color="auto" w:fill="C1E4F5" w:themeFill="accent1" w:themeFillTint="33"/>
+            <w:vAlign w:val="center"/>
+          </w:tcPr>
+          <w:p>
+            <w:pPr>
+              <w:cnfStyle w:val="100000000000" w:firstRow="1" w:lastRow="0" w:firstColumn="0" w:lastColumn="0" w:oddVBand="0" w:evenVBand="0" w:oddHBand="0" w:evenHBand="0" w:firstRowFirstColumn="0" w:firstRowLastColumn="0" w:lastRowFirstColumn="0" w:lastRowLastColumn="0"/>
+              <w:rPr>
+                <w:rFonts w:asciiTheme="majorHAnsi" w:hAnsiTheme="majorHAnsi"/>
+                <w:lang w:val="en-US"/>
+              </w:rPr>
+            </w:pPr>
+            <w:r>
+              <w:rPr>
+                <w:rFonts w:asciiTheme="majorHAnsi" w:hAnsiTheme="majorHAnsi"/>
+                <w:lang w:val="en-US"/>
+              </w:rPr>
+              <w:t>Customer</w:t>
+            </w:r>
+          </w:p>
+        </w:tc>
+        <w:tc>
+          <w:tcPr>
+            <w:tcW w:w="1134" w:type="dxa"/>
+            <w:shd w:val="clear" w:color="auto" w:fill="C1E4F5" w:themeFill="accent1" w:themeFillTint="33"/>
+            <w:vAlign w:val="center"/>
+          </w:tcPr>
+          <w:p>
+            <w:pPr>
+              <w:cnfStyle w:val="100000000000" w:firstRow="1" w:lastRow="0" w:firstColumn="0" w:lastColumn="0" w:oddVBand="0" w:evenVBand="0" w:oddHBand="0" w:evenHBand="0" w:firstRowFirstColumn="0" w:firstRowLastColumn="0" w:lastRowFirstColumn="0" w:lastRowLastColumn="0"/>
               <w:rPr>
                 <w:rFonts w:asciiTheme="majorHAnsi" w:hAnsiTheme="majorHAnsi"/>
                 <w:b w:val="0"/>
@@ -16038,13 +15940,13 @@
                 <w:rFonts w:asciiTheme="majorHAnsi" w:hAnsiTheme="majorHAnsi"/>
                 <w:lang w:val="en-US"/>
               </w:rPr>
-              <w:t>Lightning Bank Service Tiers</w:t>
-            </w:r>
-          </w:p>
-        </w:tc>
-        <w:tc>
-          <w:tcPr>
-            <w:tcW w:w="1134" w:type="dxa"/>
+              <w:t>Service</w:t>
+            </w:r>
+          </w:p>
+        </w:tc>
+        <w:tc>
+          <w:tcPr>
+            <w:tcW w:w="709" w:type="dxa"/>
             <w:shd w:val="clear" w:color="auto" w:fill="C1E4F5" w:themeFill="accent1" w:themeFillTint="33"/>
             <w:vAlign w:val="center"/>
           </w:tcPr>
@@ -16063,38 +15965,13 @@
                 <w:rFonts w:asciiTheme="majorHAnsi" w:hAnsiTheme="majorHAnsi"/>
                 <w:lang w:val="en-US"/>
               </w:rPr>
-              <w:t>Tier</w:t>
-            </w:r>
-          </w:p>
-        </w:tc>
-        <w:tc>
-          <w:tcPr>
-            <w:tcW w:w="709" w:type="dxa"/>
-            <w:shd w:val="clear" w:color="auto" w:fill="C1E4F5" w:themeFill="accent1" w:themeFillTint="33"/>
-            <w:vAlign w:val="center"/>
-          </w:tcPr>
-          <w:p>
-            <w:pPr>
-              <w:cnfStyle w:val="100000000000" w:firstRow="1" w:lastRow="0" w:firstColumn="0" w:lastColumn="0" w:oddVBand="0" w:evenVBand="0" w:oddHBand="0" w:evenHBand="0" w:firstRowFirstColumn="0" w:firstRowLastColumn="0" w:lastRowFirstColumn="0" w:lastRowLastColumn="0"/>
-              <w:rPr>
-                <w:rFonts w:asciiTheme="majorHAnsi" w:hAnsiTheme="majorHAnsi"/>
-                <w:b w:val="0"/>
-                <w:bCs w:val="0"/>
-                <w:lang w:val="en-US"/>
-              </w:rPr>
-            </w:pPr>
-            <w:r>
-              <w:rPr>
-                <w:rFonts w:asciiTheme="majorHAnsi" w:hAnsiTheme="majorHAnsi"/>
-                <w:lang w:val="en-US"/>
-              </w:rPr>
               <w:t>Fee</w:t>
             </w:r>
           </w:p>
         </w:tc>
         <w:tc>
           <w:tcPr>
-            <w:tcW w:w="6095" w:type="dxa"/>
+            <w:tcW w:w="3685" w:type="dxa"/>
             <w:shd w:val="clear" w:color="auto" w:fill="C1E4F5" w:themeFill="accent1" w:themeFillTint="33"/>
             <w:vAlign w:val="center"/>
           </w:tcPr>
@@ -16158,7 +16035,7 @@
         <w:tc>
           <w:tcPr>
             <w:cnfStyle w:val="001000000000" w:firstRow="0" w:lastRow="0" w:firstColumn="1" w:lastColumn="0" w:oddVBand="0" w:evenVBand="0" w:oddHBand="0" w:evenHBand="0" w:firstRowFirstColumn="0" w:firstRowLastColumn="0" w:lastRowFirstColumn="0" w:lastRowLastColumn="0"/>
-            <w:tcW w:w="2835" w:type="dxa"/>
+            <w:tcW w:w="3686" w:type="dxa"/>
             <w:vMerge w:val="restart"/>
             <w:shd w:val="clear" w:color="auto" w:fill="FFFFFF" w:themeFill="background1"/>
             <w:vAlign w:val="center"/>
@@ -16177,6 +16054,75 @@
                 <w:bCs w:val="0"/>
                 <w:lang w:val="en-US"/>
               </w:rPr>
+              <w:t>Bitcoin Lightning Stable Bonds</w:t>
+            </w:r>
+          </w:p>
+          <w:p>
+            <w:pPr>
+              <w:rPr>
+                <w:rFonts w:asciiTheme="majorHAnsi" w:hAnsiTheme="majorHAnsi"/>
+                <w:b w:val="0"/>
+                <w:bCs w:val="0"/>
+                <w:lang w:val="en-US"/>
+              </w:rPr>
+            </w:pPr>
+            <w:r>
+              <w:rPr>
+                <w:rFonts w:asciiTheme="majorHAnsi" w:hAnsiTheme="majorHAnsi"/>
+                <w:b w:val="0"/>
+                <w:bCs w:val="0"/>
+                <w:lang w:val="en-US"/>
+              </w:rPr>
+              <w:t>Bitcoin Lightning Stable Preferred Shares</w:t>
+            </w:r>
+          </w:p>
+          <w:p>
+            <w:pPr>
+              <w:rPr>
+                <w:rFonts w:asciiTheme="majorHAnsi" w:hAnsiTheme="majorHAnsi"/>
+                <w:lang w:val="en-US"/>
+              </w:rPr>
+            </w:pPr>
+            <w:r>
+              <w:rPr>
+                <w:rFonts w:asciiTheme="majorHAnsi" w:hAnsiTheme="majorHAnsi"/>
+                <w:b w:val="0"/>
+                <w:bCs w:val="0"/>
+                <w:lang w:val="en-US"/>
+              </w:rPr>
+              <w:t>Bitcoin</w:t>
+            </w:r>
+            <w:r>
+              <w:rPr>
+                <w:rFonts w:asciiTheme="majorHAnsi" w:hAnsiTheme="majorHAnsi"/>
+                <w:b w:val="0"/>
+                <w:bCs w:val="0"/>
+                <w:lang w:val="en-US"/>
+              </w:rPr>
+              <w:t xml:space="preserve"> Lightning Stable Savings</w:t>
+            </w:r>
+          </w:p>
+        </w:tc>
+        <w:tc>
+          <w:tcPr>
+            <w:tcW w:w="1559" w:type="dxa"/>
+            <w:vMerge w:val="restart"/>
+            <w:shd w:val="clear" w:color="auto" w:fill="FFFFFF" w:themeFill="background1"/>
+            <w:vAlign w:val="center"/>
+          </w:tcPr>
+          <w:p>
+            <w:pPr>
+              <w:cnfStyle w:val="000000100000" w:firstRow="0" w:lastRow="0" w:firstColumn="0" w:lastColumn="0" w:oddVBand="0" w:evenVBand="0" w:oddHBand="1" w:evenHBand="0" w:firstRowFirstColumn="0" w:firstRowLastColumn="0" w:lastRowFirstColumn="0" w:lastRowLastColumn="0"/>
+              <w:rPr>
+                <w:rFonts w:asciiTheme="majorHAnsi" w:hAnsiTheme="majorHAnsi"/>
+                <w:lang w:val="en-US"/>
+              </w:rPr>
+            </w:pPr>
+            <w:r>
+              <w:rPr>
+                <w:rFonts w:asciiTheme="majorHAnsi" w:hAnsiTheme="majorHAnsi"/>
+                <w:lang w:val="en-US"/>
+              </w:rPr>
               <w:t>Fiat Investor</w:t>
             </w:r>
           </w:p>
@@ -16207,6 +16153,7 @@
         <w:tc>
           <w:tcPr>
             <w:tcW w:w="709" w:type="dxa"/>
+            <w:shd w:val="clear" w:color="auto" w:fill="FFFFFF" w:themeFill="background1"/>
             <w:vAlign w:val="center"/>
           </w:tcPr>
           <w:p>
@@ -16228,7 +16175,7 @@
         </w:tc>
         <w:tc>
           <w:tcPr>
-            <w:tcW w:w="10490" w:type="dxa"/>
+            <w:tcW w:w="8080" w:type="dxa"/>
             <w:gridSpan w:val="3"/>
             <w:shd w:val="clear" w:color="auto" w:fill="FFFFFF" w:themeFill="background1"/>
             <w:vAlign w:val="center"/>
@@ -16286,7 +16233,7 @@
         <w:tc>
           <w:tcPr>
             <w:cnfStyle w:val="001000000000" w:firstRow="0" w:lastRow="0" w:firstColumn="1" w:lastColumn="0" w:oddVBand="0" w:evenVBand="0" w:oddHBand="0" w:evenHBand="0" w:firstRowFirstColumn="0" w:firstRowLastColumn="0" w:lastRowFirstColumn="0" w:lastRowLastColumn="0"/>
-            <w:tcW w:w="2835" w:type="dxa"/>
+            <w:tcW w:w="3686" w:type="dxa"/>
             <w:vMerge/>
             <w:shd w:val="clear" w:color="auto" w:fill="FFFFFF" w:themeFill="background1"/>
             <w:vAlign w:val="center"/>
@@ -16295,8 +16242,25 @@
             <w:pPr>
               <w:rPr>
                 <w:rFonts w:asciiTheme="majorHAnsi" w:hAnsiTheme="majorHAnsi"/>
-                <w:b w:val="0"/>
-                <w:bCs w:val="0"/>
+                <w:lang w:val="en-US"/>
+              </w:rPr>
+            </w:pPr>
+          </w:p>
+        </w:tc>
+        <w:tc>
+          <w:tcPr>
+            <w:tcW w:w="1559" w:type="dxa"/>
+            <w:vMerge/>
+            <w:shd w:val="clear" w:color="auto" w:fill="FFFFFF" w:themeFill="background1"/>
+            <w:vAlign w:val="center"/>
+          </w:tcPr>
+          <w:p>
+            <w:pPr>
+              <w:cnfStyle w:val="000000000000" w:firstRow="0" w:lastRow="0" w:firstColumn="0" w:lastColumn="0" w:oddVBand="0" w:evenVBand="0" w:oddHBand="0" w:evenHBand="0" w:firstRowFirstColumn="0" w:firstRowLastColumn="0" w:lastRowFirstColumn="0" w:lastRowLastColumn="0"/>
+              <w:rPr>
+                <w:rFonts w:asciiTheme="majorHAnsi" w:hAnsiTheme="majorHAnsi"/>
+                <w:b/>
+                <w:bCs/>
                 <w:lang w:val="en-US"/>
               </w:rPr>
             </w:pPr>
@@ -16328,6 +16292,7 @@
         <w:tc>
           <w:tcPr>
             <w:tcW w:w="709" w:type="dxa"/>
+            <w:shd w:val="clear" w:color="auto" w:fill="FFFFFF" w:themeFill="background1"/>
             <w:vAlign w:val="center"/>
           </w:tcPr>
           <w:p>
@@ -16349,7 +16314,7 @@
         </w:tc>
         <w:tc>
           <w:tcPr>
-            <w:tcW w:w="10490" w:type="dxa"/>
+            <w:tcW w:w="8080" w:type="dxa"/>
             <w:gridSpan w:val="3"/>
             <w:shd w:val="clear" w:color="auto" w:fill="FFFFFF" w:themeFill="background1"/>
             <w:vAlign w:val="center"/>
@@ -16415,7 +16380,7 @@
         <w:tc>
           <w:tcPr>
             <w:cnfStyle w:val="001000000000" w:firstRow="0" w:lastRow="0" w:firstColumn="1" w:lastColumn="0" w:oddVBand="0" w:evenVBand="0" w:oddHBand="0" w:evenHBand="0" w:firstRowFirstColumn="0" w:firstRowLastColumn="0" w:lastRowFirstColumn="0" w:lastRowLastColumn="0"/>
-            <w:tcW w:w="2835" w:type="dxa"/>
+            <w:tcW w:w="3686" w:type="dxa"/>
             <w:vMerge w:val="restart"/>
             <w:shd w:val="clear" w:color="auto" w:fill="FFFFFF" w:themeFill="background1"/>
             <w:vAlign w:val="center"/>
@@ -16424,16 +16389,78 @@
             <w:pPr>
               <w:rPr>
                 <w:rFonts w:asciiTheme="majorHAnsi" w:hAnsiTheme="majorHAnsi"/>
-                <w:lang w:val="en-US"/>
-              </w:rPr>
-            </w:pPr>
-            <w:r>
-              <w:rPr>
-                <w:rFonts w:asciiTheme="majorHAnsi" w:hAnsiTheme="majorHAnsi"/>
                 <w:b w:val="0"/>
                 <w:bCs w:val="0"/>
                 <w:lang w:val="en-US"/>
               </w:rPr>
+            </w:pPr>
+            <w:r>
+              <w:rPr>
+                <w:rFonts w:asciiTheme="majorHAnsi" w:hAnsiTheme="majorHAnsi"/>
+                <w:b w:val="0"/>
+                <w:bCs w:val="0"/>
+                <w:lang w:val="en-US"/>
+              </w:rPr>
+              <w:t>Bitcoin</w:t>
+            </w:r>
+            <w:r>
+              <w:rPr>
+                <w:rFonts w:asciiTheme="majorHAnsi" w:hAnsiTheme="majorHAnsi"/>
+                <w:b w:val="0"/>
+                <w:bCs w:val="0"/>
+                <w:lang w:val="en-US"/>
+              </w:rPr>
+              <w:t xml:space="preserve"> </w:t>
+            </w:r>
+            <w:r>
+              <w:rPr>
+                <w:rFonts w:asciiTheme="majorHAnsi" w:hAnsiTheme="majorHAnsi"/>
+                <w:b w:val="0"/>
+                <w:bCs w:val="0"/>
+                <w:lang w:val="en-US"/>
+              </w:rPr>
+              <w:t>Light</w:t>
+            </w:r>
+            <w:r>
+              <w:rPr>
+                <w:rFonts w:asciiTheme="majorHAnsi" w:hAnsiTheme="majorHAnsi"/>
+                <w:b w:val="0"/>
+                <w:bCs w:val="0"/>
+                <w:lang w:val="en-US"/>
+              </w:rPr>
+              <w:t>n</w:t>
+            </w:r>
+            <w:r>
+              <w:rPr>
+                <w:rFonts w:asciiTheme="majorHAnsi" w:hAnsiTheme="majorHAnsi"/>
+                <w:b w:val="0"/>
+                <w:bCs w:val="0"/>
+                <w:lang w:val="en-US"/>
+              </w:rPr>
+              <w:t>ing Stable Savings</w:t>
+            </w:r>
+          </w:p>
+        </w:tc>
+        <w:tc>
+          <w:tcPr>
+            <w:tcW w:w="1559" w:type="dxa"/>
+            <w:vMerge w:val="restart"/>
+            <w:shd w:val="clear" w:color="auto" w:fill="FFFFFF" w:themeFill="background1"/>
+            <w:vAlign w:val="center"/>
+          </w:tcPr>
+          <w:p>
+            <w:pPr>
+              <w:cnfStyle w:val="000000100000" w:firstRow="0" w:lastRow="0" w:firstColumn="0" w:lastColumn="0" w:oddVBand="0" w:evenVBand="0" w:oddHBand="1" w:evenHBand="0" w:firstRowFirstColumn="0" w:firstRowLastColumn="0" w:lastRowFirstColumn="0" w:lastRowLastColumn="0"/>
+              <w:rPr>
+                <w:rFonts w:asciiTheme="majorHAnsi" w:hAnsiTheme="majorHAnsi"/>
+                <w:lang w:val="en-US"/>
+              </w:rPr>
+            </w:pPr>
+            <w:r>
+              <w:rPr>
+                <w:rFonts w:asciiTheme="majorHAnsi" w:hAnsiTheme="majorHAnsi"/>
+                <w:lang w:val="en-US"/>
+              </w:rPr>
               <w:t>Bitcoin Investor</w:t>
             </w:r>
           </w:p>
@@ -16464,6 +16491,7 @@
         <w:tc>
           <w:tcPr>
             <w:tcW w:w="709" w:type="dxa"/>
+            <w:shd w:val="clear" w:color="auto" w:fill="FFFFFF" w:themeFill="background1"/>
             <w:vAlign w:val="center"/>
           </w:tcPr>
           <w:p>
@@ -16485,7 +16513,7 @@
         </w:tc>
         <w:tc>
           <w:tcPr>
-            <w:tcW w:w="10490" w:type="dxa"/>
+            <w:tcW w:w="8080" w:type="dxa"/>
             <w:gridSpan w:val="3"/>
             <w:shd w:val="clear" w:color="auto" w:fill="FFFFFF" w:themeFill="background1"/>
             <w:vAlign w:val="center"/>
@@ -16529,7 +16557,7 @@
         <w:tc>
           <w:tcPr>
             <w:cnfStyle w:val="001000000000" w:firstRow="0" w:lastRow="0" w:firstColumn="1" w:lastColumn="0" w:oddVBand="0" w:evenVBand="0" w:oddHBand="0" w:evenHBand="0" w:firstRowFirstColumn="0" w:firstRowLastColumn="0" w:lastRowFirstColumn="0" w:lastRowLastColumn="0"/>
-            <w:tcW w:w="2835" w:type="dxa"/>
+            <w:tcW w:w="3686" w:type="dxa"/>
             <w:vMerge/>
             <w:shd w:val="clear" w:color="auto" w:fill="FFFFFF" w:themeFill="background1"/>
             <w:vAlign w:val="center"/>
@@ -16538,8 +16566,25 @@
             <w:pPr>
               <w:rPr>
                 <w:rFonts w:asciiTheme="majorHAnsi" w:hAnsiTheme="majorHAnsi"/>
-                <w:b w:val="0"/>
-                <w:bCs w:val="0"/>
+                <w:lang w:val="en-US"/>
+              </w:rPr>
+            </w:pPr>
+          </w:p>
+        </w:tc>
+        <w:tc>
+          <w:tcPr>
+            <w:tcW w:w="1559" w:type="dxa"/>
+            <w:vMerge/>
+            <w:shd w:val="clear" w:color="auto" w:fill="FFFFFF" w:themeFill="background1"/>
+            <w:vAlign w:val="center"/>
+          </w:tcPr>
+          <w:p>
+            <w:pPr>
+              <w:cnfStyle w:val="000000000000" w:firstRow="0" w:lastRow="0" w:firstColumn="0" w:lastColumn="0" w:oddVBand="0" w:evenVBand="0" w:oddHBand="0" w:evenHBand="0" w:firstRowFirstColumn="0" w:firstRowLastColumn="0" w:lastRowFirstColumn="0" w:lastRowLastColumn="0"/>
+              <w:rPr>
+                <w:rFonts w:asciiTheme="majorHAnsi" w:hAnsiTheme="majorHAnsi"/>
+                <w:b/>
+                <w:bCs/>
                 <w:lang w:val="en-US"/>
               </w:rPr>
             </w:pPr>
@@ -16601,7 +16646,7 @@
         </w:tc>
         <w:tc>
           <w:tcPr>
-            <w:tcW w:w="10490" w:type="dxa"/>
+            <w:tcW w:w="8080" w:type="dxa"/>
             <w:gridSpan w:val="3"/>
             <w:shd w:val="clear" w:color="auto" w:fill="F5DAA9"/>
             <w:vAlign w:val="center"/>
@@ -16623,7 +16668,25 @@
                 <w:bCs/>
                 <w:lang w:val="en-US"/>
               </w:rPr>
-              <w:t>Standard plus Bitcoin Drawdown Liquidation Protection. Fixed obligation payments are still required otherwise liquidation can still occur if the balance goes below the acceptable threshold.</w:t>
+              <w:t xml:space="preserve">Standard plus Bitcoin Drawdown Liquidation Protection. Fixed </w:t>
+            </w:r>
+            <w:r>
+              <w:rPr>
+                <w:rFonts w:asciiTheme="majorHAnsi" w:hAnsiTheme="majorHAnsi"/>
+                <w:b/>
+                <w:bCs/>
+                <w:lang w:val="en-US"/>
+              </w:rPr>
+              <w:t xml:space="preserve">interest </w:t>
+            </w:r>
+            <w:r>
+              <w:rPr>
+                <w:rFonts w:asciiTheme="majorHAnsi" w:hAnsiTheme="majorHAnsi"/>
+                <w:b/>
+                <w:bCs/>
+                <w:lang w:val="en-US"/>
+              </w:rPr>
+              <w:t>payments are still required otherwise liquidation can occur if the balance goes below the acceptable threshold.</w:t>
             </w:r>
           </w:p>
         </w:tc>
@@ -16877,14 +16940,28 @@
           <w:rFonts w:asciiTheme="majorHAnsi" w:hAnsiTheme="majorHAnsi"/>
           <w:lang w:val="en-US"/>
         </w:rPr>
-        <w:t xml:space="preserve">callable </w:t>
+        <w:t xml:space="preserve">non-convertible, </w:t>
       </w:r>
       <w:r>
         <w:rPr>
           <w:rFonts w:asciiTheme="majorHAnsi" w:hAnsiTheme="majorHAnsi"/>
           <w:lang w:val="en-US"/>
         </w:rPr>
-        <w:t xml:space="preserve">and </w:t>
+        <w:t>callable</w:t>
+      </w:r>
+      <w:r>
+        <w:rPr>
+          <w:rFonts w:asciiTheme="majorHAnsi" w:hAnsiTheme="majorHAnsi"/>
+          <w:lang w:val="en-US"/>
+        </w:rPr>
+        <w:t xml:space="preserve"> and</w:t>
+      </w:r>
+      <w:r>
+        <w:rPr>
+          <w:rFonts w:asciiTheme="majorHAnsi" w:hAnsiTheme="majorHAnsi"/>
+          <w:lang w:val="en-US"/>
+        </w:rPr>
+        <w:t xml:space="preserve"> </w:t>
       </w:r>
       <w:r>
         <w:rPr>
@@ -16937,6 +17014,13 @@
           <w:rFonts w:asciiTheme="majorHAnsi" w:hAnsiTheme="majorHAnsi"/>
           <w:lang w:val="en-US"/>
         </w:rPr>
+        <w:t xml:space="preserve">non-convertible, </w:t>
+      </w:r>
+      <w:r>
+        <w:rPr>
+          <w:rFonts w:asciiTheme="majorHAnsi" w:hAnsiTheme="majorHAnsi"/>
+          <w:lang w:val="en-US"/>
+        </w:rPr>
         <w:t>callable, puttable,</w:t>
       </w:r>
       <w:r>
@@ -16951,7 +17035,7 @@
           <w:rFonts w:asciiTheme="majorHAnsi" w:hAnsiTheme="majorHAnsi"/>
           <w:lang w:val="en-US"/>
         </w:rPr>
-        <w:t xml:space="preserve">xtendible, and </w:t>
+        <w:t xml:space="preserve">xtendible and </w:t>
       </w:r>
       <w:r>
         <w:rPr>
@@ -16994,10 +17078,50 @@
         <w:t xml:space="preserve"> coupons</w:t>
       </w:r>
       <w:r>
-        <w:t xml:space="preserve"> with a lump sum pay</w:t>
+        <w:t xml:space="preserve"> with </w:t>
       </w:r>
       <w:r>
-        <w:t>ment at maturity</w:t>
+        <w:t xml:space="preserve">the same annual rate </w:t>
+      </w:r>
+      <w:r>
+        <w:t xml:space="preserve">in USD </w:t>
+      </w:r>
+      <w:r>
+        <w:t xml:space="preserve">as </w:t>
+      </w:r>
+      <w:r>
+        <w:rPr>
+          <w:b/>
+          <w:bCs/>
+        </w:rPr>
+        <w:t>Standard Bonds</w:t>
+      </w:r>
+      <w:r>
+        <w:t xml:space="preserve"> but </w:t>
+      </w:r>
+      <w:r>
+        <w:t xml:space="preserve">instead compounded in Bitcoin and then </w:t>
+      </w:r>
+      <w:r>
+        <w:t xml:space="preserve">is sold </w:t>
+      </w:r>
+      <w:r>
+        <w:t xml:space="preserve">at maturity </w:t>
+      </w:r>
+      <w:r>
+        <w:t>to provide a</w:t>
+      </w:r>
+      <w:r>
+        <w:t xml:space="preserve"> lump sum </w:t>
+      </w:r>
+      <w:r>
+        <w:t xml:space="preserve">USD </w:t>
+      </w:r>
+      <w:r>
+        <w:t>pay</w:t>
+      </w:r>
+      <w:r>
+        <w:t>ment</w:t>
       </w:r>
     </w:p>
     <w:tbl>
@@ -17389,7 +17513,7 @@
                 <w:bCs w:val="0"/>
                 <w:lang w:val="en-US"/>
               </w:rPr>
-              <w:t>generated from Bitcoin Compound Annual Growth Rate</w:t>
+              <w:t>generated rom Bitcoin Compound Annual Growth Rate</w:t>
             </w:r>
             <w:r>
               <w:rPr>
@@ -18122,9 +18246,9 @@
         <w:tblLook w:val="04A0" w:firstRow="1" w:lastRow="0" w:firstColumn="1" w:lastColumn="0" w:noHBand="0" w:noVBand="1"/>
       </w:tblPr>
       <w:tblGrid>
-        <w:gridCol w:w="2268"/>
-        <w:gridCol w:w="4111"/>
         <w:gridCol w:w="2552"/>
+        <w:gridCol w:w="4961"/>
+        <w:gridCol w:w="1418"/>
         <w:gridCol w:w="2126"/>
         <w:gridCol w:w="2268"/>
         <w:gridCol w:w="1984"/>
@@ -18196,12 +18320,12 @@
       <w:tr>
         <w:trPr>
           <w:cnfStyle w:val="000000100000" w:firstRow="0" w:lastRow="0" w:firstColumn="0" w:lastColumn="0" w:oddVBand="0" w:evenVBand="0" w:oddHBand="1" w:evenHBand="0" w:firstRowFirstColumn="0" w:firstRowLastColumn="0" w:lastRowFirstColumn="0" w:lastRowLastColumn="0"/>
-          <w:trHeight w:val="461"/>
+          <w:trHeight w:val="600"/>
         </w:trPr>
         <w:tc>
           <w:tcPr>
             <w:cnfStyle w:val="001000000000" w:firstRow="0" w:lastRow="0" w:firstColumn="1" w:lastColumn="0" w:oddVBand="0" w:evenVBand="0" w:oddHBand="0" w:evenHBand="0" w:firstRowFirstColumn="0" w:firstRowLastColumn="0" w:lastRowFirstColumn="0" w:lastRowLastColumn="0"/>
-            <w:tcW w:w="2268" w:type="dxa"/>
+            <w:tcW w:w="2552" w:type="dxa"/>
             <w:tcBorders>
               <w:top w:val="nil"/>
               <w:bottom w:val="single" w:sz="8" w:space="0" w:color="595959" w:themeColor="text1" w:themeTint="A6"/>
@@ -18230,7 +18354,7 @@
         </w:tc>
         <w:tc>
           <w:tcPr>
-            <w:tcW w:w="4111" w:type="dxa"/>
+            <w:tcW w:w="4961" w:type="dxa"/>
             <w:tcBorders>
               <w:top w:val="nil"/>
               <w:left w:val="nil"/>
@@ -18263,7 +18387,7 @@
         </w:tc>
         <w:tc>
           <w:tcPr>
-            <w:tcW w:w="2552" w:type="dxa"/>
+            <w:tcW w:w="1418" w:type="dxa"/>
             <w:tcBorders>
               <w:top w:val="nil"/>
               <w:left w:val="nil"/>
@@ -18283,6 +18407,15 @@
                 <w:lang w:val="en-US"/>
               </w:rPr>
             </w:pPr>
+            <w:r>
+              <w:rPr>
+                <w:rFonts w:asciiTheme="majorHAnsi" w:hAnsiTheme="majorHAnsi"/>
+                <w:b/>
+                <w:bCs/>
+                <w:lang w:val="en-US"/>
+              </w:rPr>
+              <w:t xml:space="preserve">BTC </w:t>
+            </w:r>
             <w:r>
               <w:rPr>
                 <w:rFonts w:asciiTheme="majorHAnsi" w:hAnsiTheme="majorHAnsi"/>
@@ -18342,58 +18475,9 @@
                 <w:bCs/>
                 <w:lang w:val="en-US"/>
               </w:rPr>
-              <w:t xml:space="preserve">BiGY </w:t>
-            </w:r>
-            <w:r>
-              <w:rPr>
-                <w:rFonts w:asciiTheme="majorHAnsi" w:hAnsiTheme="majorHAnsi"/>
-                <w:b/>
-                <w:bCs/>
-                <w:lang w:val="en-US"/>
-              </w:rPr>
-              <w:t>&amp;</w:t>
-            </w:r>
-            <w:r>
-              <w:rPr>
-                <w:rFonts w:asciiTheme="majorHAnsi" w:hAnsiTheme="majorHAnsi"/>
-                <w:b/>
-                <w:bCs/>
-                <w:lang w:val="en-US"/>
-              </w:rPr>
-              <w:t xml:space="preserve"> </w:t>
-            </w:r>
-            <w:r>
-              <w:rPr>
-                <w:rFonts w:asciiTheme="majorHAnsi" w:hAnsiTheme="majorHAnsi"/>
-                <w:b/>
-                <w:bCs/>
-                <w:lang w:val="en-US"/>
-              </w:rPr>
-              <w:t xml:space="preserve">1% </w:t>
-            </w:r>
-            <w:r>
-              <w:rPr>
-                <w:rFonts w:asciiTheme="majorHAnsi" w:hAnsiTheme="majorHAnsi"/>
-                <w:b/>
-                <w:bCs/>
-                <w:lang w:val="en-US"/>
-              </w:rPr>
-              <w:t>BiTY</w:t>
-            </w:r>
-          </w:p>
-        </w:tc>
-        <w:tc>
-          <w:tcPr>
-            <w:tcW w:w="2268" w:type="dxa"/>
-            <w:tcBorders>
-              <w:top w:val="nil"/>
-              <w:left w:val="nil"/>
-              <w:bottom w:val="single" w:sz="8" w:space="0" w:color="595959" w:themeColor="text1" w:themeTint="A6"/>
-              <w:right w:val="nil"/>
-            </w:tcBorders>
-            <w:shd w:val="clear" w:color="auto" w:fill="C1E4F5" w:themeFill="accent1" w:themeFillTint="33"/>
-            <w:vAlign w:val="center"/>
-          </w:tcPr>
+              <w:t>BTC CAGR</w:t>
+            </w:r>
+          </w:p>
           <w:p>
             <w:pPr>
               <w:jc w:val="center"/>
@@ -18412,7 +18496,16 @@
                 <w:bCs/>
                 <w:lang w:val="en-US"/>
               </w:rPr>
-              <w:t>30%</w:t>
+              <w:t xml:space="preserve">BiGY </w:t>
+            </w:r>
+            <w:r>
+              <w:rPr>
+                <w:rFonts w:asciiTheme="majorHAnsi" w:hAnsiTheme="majorHAnsi"/>
+                <w:b/>
+                <w:bCs/>
+                <w:lang w:val="en-US"/>
+              </w:rPr>
+              <w:t>&amp;</w:t>
             </w:r>
             <w:r>
               <w:rPr>
@@ -18430,33 +18523,6 @@
                 <w:bCs/>
                 <w:lang w:val="en-US"/>
               </w:rPr>
-              <w:t xml:space="preserve">BiGY </w:t>
-            </w:r>
-            <w:r>
-              <w:rPr>
-                <w:rFonts w:asciiTheme="majorHAnsi" w:hAnsiTheme="majorHAnsi"/>
-                <w:b/>
-                <w:bCs/>
-                <w:lang w:val="en-US"/>
-              </w:rPr>
-              <w:t>&amp;</w:t>
-            </w:r>
-            <w:r>
-              <w:rPr>
-                <w:rFonts w:asciiTheme="majorHAnsi" w:hAnsiTheme="majorHAnsi"/>
-                <w:b/>
-                <w:bCs/>
-                <w:lang w:val="en-US"/>
-              </w:rPr>
-              <w:t xml:space="preserve"> </w:t>
-            </w:r>
-            <w:r>
-              <w:rPr>
-                <w:rFonts w:asciiTheme="majorHAnsi" w:hAnsiTheme="majorHAnsi"/>
-                <w:b/>
-                <w:bCs/>
-                <w:lang w:val="en-US"/>
-              </w:rPr>
               <w:t xml:space="preserve">1% </w:t>
             </w:r>
             <w:r>
@@ -18472,7 +18538,7 @@
         </w:tc>
         <w:tc>
           <w:tcPr>
-            <w:tcW w:w="1984" w:type="dxa"/>
+            <w:tcW w:w="2268" w:type="dxa"/>
             <w:tcBorders>
               <w:top w:val="nil"/>
               <w:left w:val="nil"/>
@@ -18500,6 +18566,106 @@
                 <w:bCs/>
                 <w:lang w:val="en-US"/>
               </w:rPr>
+              <w:t>30%</w:t>
+            </w:r>
+            <w:r>
+              <w:rPr>
+                <w:rFonts w:asciiTheme="majorHAnsi" w:hAnsiTheme="majorHAnsi"/>
+                <w:b/>
+                <w:bCs/>
+                <w:lang w:val="en-US"/>
+              </w:rPr>
+              <w:t xml:space="preserve"> BTC CAGR</w:t>
+            </w:r>
+          </w:p>
+          <w:p>
+            <w:pPr>
+              <w:jc w:val="center"/>
+              <w:cnfStyle w:val="000000100000" w:firstRow="0" w:lastRow="0" w:firstColumn="0" w:lastColumn="0" w:oddVBand="0" w:evenVBand="0" w:oddHBand="1" w:evenHBand="0" w:firstRowFirstColumn="0" w:firstRowLastColumn="0" w:lastRowFirstColumn="0" w:lastRowLastColumn="0"/>
+              <w:rPr>
+                <w:rFonts w:asciiTheme="majorHAnsi" w:hAnsiTheme="majorHAnsi"/>
+                <w:b/>
+                <w:bCs/>
+                <w:lang w:val="en-US"/>
+              </w:rPr>
+            </w:pPr>
+            <w:r>
+              <w:rPr>
+                <w:rFonts w:asciiTheme="majorHAnsi" w:hAnsiTheme="majorHAnsi"/>
+                <w:b/>
+                <w:bCs/>
+                <w:lang w:val="en-US"/>
+              </w:rPr>
+              <w:t xml:space="preserve">BiGY </w:t>
+            </w:r>
+            <w:r>
+              <w:rPr>
+                <w:rFonts w:asciiTheme="majorHAnsi" w:hAnsiTheme="majorHAnsi"/>
+                <w:b/>
+                <w:bCs/>
+                <w:lang w:val="en-US"/>
+              </w:rPr>
+              <w:t>&amp;</w:t>
+            </w:r>
+            <w:r>
+              <w:rPr>
+                <w:rFonts w:asciiTheme="majorHAnsi" w:hAnsiTheme="majorHAnsi"/>
+                <w:b/>
+                <w:bCs/>
+                <w:lang w:val="en-US"/>
+              </w:rPr>
+              <w:t xml:space="preserve"> </w:t>
+            </w:r>
+            <w:r>
+              <w:rPr>
+                <w:rFonts w:asciiTheme="majorHAnsi" w:hAnsiTheme="majorHAnsi"/>
+                <w:b/>
+                <w:bCs/>
+                <w:lang w:val="en-US"/>
+              </w:rPr>
+              <w:t xml:space="preserve">1% </w:t>
+            </w:r>
+            <w:r>
+              <w:rPr>
+                <w:rFonts w:asciiTheme="majorHAnsi" w:hAnsiTheme="majorHAnsi"/>
+                <w:b/>
+                <w:bCs/>
+                <w:lang w:val="en-US"/>
+              </w:rPr>
+              <w:t>BiTY</w:t>
+            </w:r>
+          </w:p>
+        </w:tc>
+        <w:tc>
+          <w:tcPr>
+            <w:tcW w:w="1984" w:type="dxa"/>
+            <w:tcBorders>
+              <w:top w:val="nil"/>
+              <w:left w:val="nil"/>
+              <w:bottom w:val="single" w:sz="8" w:space="0" w:color="595959" w:themeColor="text1" w:themeTint="A6"/>
+              <w:right w:val="nil"/>
+            </w:tcBorders>
+            <w:shd w:val="clear" w:color="auto" w:fill="C1E4F5" w:themeFill="accent1" w:themeFillTint="33"/>
+            <w:vAlign w:val="center"/>
+          </w:tcPr>
+          <w:p>
+            <w:pPr>
+              <w:jc w:val="center"/>
+              <w:cnfStyle w:val="000000100000" w:firstRow="0" w:lastRow="0" w:firstColumn="0" w:lastColumn="0" w:oddVBand="0" w:evenVBand="0" w:oddHBand="1" w:evenHBand="0" w:firstRowFirstColumn="0" w:firstRowLastColumn="0" w:lastRowFirstColumn="0" w:lastRowLastColumn="0"/>
+              <w:rPr>
+                <w:rFonts w:asciiTheme="majorHAnsi" w:hAnsiTheme="majorHAnsi"/>
+                <w:b/>
+                <w:bCs/>
+                <w:lang w:val="en-US"/>
+              </w:rPr>
+            </w:pPr>
+            <w:r>
+              <w:rPr>
+                <w:rFonts w:asciiTheme="majorHAnsi" w:hAnsiTheme="majorHAnsi"/>
+                <w:b/>
+                <w:bCs/>
+                <w:lang w:val="en-US"/>
+              </w:rPr>
               <w:t>40%</w:t>
             </w:r>
             <w:r>
@@ -18511,6 +18677,27 @@
               </w:rPr>
               <w:t xml:space="preserve"> </w:t>
             </w:r>
+            <w:r>
+              <w:rPr>
+                <w:rFonts w:asciiTheme="majorHAnsi" w:hAnsiTheme="majorHAnsi"/>
+                <w:b/>
+                <w:bCs/>
+                <w:lang w:val="en-US"/>
+              </w:rPr>
+              <w:t>BTC CAGR</w:t>
+            </w:r>
+          </w:p>
+          <w:p>
+            <w:pPr>
+              <w:jc w:val="center"/>
+              <w:cnfStyle w:val="000000100000" w:firstRow="0" w:lastRow="0" w:firstColumn="0" w:lastColumn="0" w:oddVBand="0" w:evenVBand="0" w:oddHBand="1" w:evenHBand="0" w:firstRowFirstColumn="0" w:firstRowLastColumn="0" w:lastRowFirstColumn="0" w:lastRowLastColumn="0"/>
+              <w:rPr>
+                <w:rFonts w:asciiTheme="majorHAnsi" w:hAnsiTheme="majorHAnsi"/>
+                <w:b/>
+                <w:bCs/>
+                <w:lang w:val="en-US"/>
+              </w:rPr>
+            </w:pPr>
             <w:r>
               <w:rPr>
                 <w:rFonts w:asciiTheme="majorHAnsi" w:hAnsiTheme="majorHAnsi"/>
@@ -18566,7 +18753,7 @@
         <w:tc>
           <w:tcPr>
             <w:cnfStyle w:val="001000000000" w:firstRow="0" w:lastRow="0" w:firstColumn="1" w:lastColumn="0" w:oddVBand="0" w:evenVBand="0" w:oddHBand="0" w:evenHBand="0" w:firstRowFirstColumn="0" w:firstRowLastColumn="0" w:lastRowFirstColumn="0" w:lastRowLastColumn="0"/>
-            <w:tcW w:w="2268" w:type="dxa"/>
+            <w:tcW w:w="2552" w:type="dxa"/>
             <w:vMerge w:val="restart"/>
             <w:tcBorders>
               <w:top w:val="single" w:sz="8" w:space="0" w:color="595959" w:themeColor="text1" w:themeTint="A6"/>
@@ -18594,7 +18781,7 @@
         </w:tc>
         <w:tc>
           <w:tcPr>
-            <w:tcW w:w="4111" w:type="dxa"/>
+            <w:tcW w:w="4961" w:type="dxa"/>
             <w:vMerge w:val="restart"/>
             <w:tcBorders>
               <w:top w:val="single" w:sz="8" w:space="0" w:color="595959" w:themeColor="text1" w:themeTint="A6"/>
@@ -18622,7 +18809,7 @@
         </w:tc>
         <w:tc>
           <w:tcPr>
-            <w:tcW w:w="2552" w:type="dxa"/>
+            <w:tcW w:w="1418" w:type="dxa"/>
             <w:tcBorders>
               <w:top w:val="single" w:sz="8" w:space="0" w:color="595959" w:themeColor="text1" w:themeTint="A6"/>
               <w:left w:val="nil"/>
@@ -18744,7 +18931,7 @@
         <w:tc>
           <w:tcPr>
             <w:cnfStyle w:val="001000000000" w:firstRow="0" w:lastRow="0" w:firstColumn="1" w:lastColumn="0" w:oddVBand="0" w:evenVBand="0" w:oddHBand="0" w:evenHBand="0" w:firstRowFirstColumn="0" w:firstRowLastColumn="0" w:lastRowFirstColumn="0" w:lastRowLastColumn="0"/>
-            <w:tcW w:w="2268" w:type="dxa"/>
+            <w:tcW w:w="2552" w:type="dxa"/>
             <w:vMerge/>
             <w:tcBorders>
               <w:right w:val="nil"/>
@@ -18762,7 +18949,7 @@
         </w:tc>
         <w:tc>
           <w:tcPr>
-            <w:tcW w:w="4111" w:type="dxa"/>
+            <w:tcW w:w="4961" w:type="dxa"/>
             <w:vMerge/>
             <w:tcBorders>
               <w:left w:val="nil"/>
@@ -18782,7 +18969,7 @@
         </w:tc>
         <w:tc>
           <w:tcPr>
-            <w:tcW w:w="2552" w:type="dxa"/>
+            <w:tcW w:w="1418" w:type="dxa"/>
             <w:tcBorders>
               <w:left w:val="nil"/>
               <w:right w:val="nil"/>
@@ -18924,7 +19111,7 @@
         <w:tc>
           <w:tcPr>
             <w:cnfStyle w:val="001000000000" w:firstRow="0" w:lastRow="0" w:firstColumn="1" w:lastColumn="0" w:oddVBand="0" w:evenVBand="0" w:oddHBand="0" w:evenHBand="0" w:firstRowFirstColumn="0" w:firstRowLastColumn="0" w:lastRowFirstColumn="0" w:lastRowLastColumn="0"/>
-            <w:tcW w:w="2268" w:type="dxa"/>
+            <w:tcW w:w="2552" w:type="dxa"/>
             <w:vMerge/>
             <w:tcBorders>
               <w:right w:val="nil"/>
@@ -18942,7 +19129,7 @@
         </w:tc>
         <w:tc>
           <w:tcPr>
-            <w:tcW w:w="4111" w:type="dxa"/>
+            <w:tcW w:w="4961" w:type="dxa"/>
             <w:vMerge w:val="restart"/>
             <w:tcBorders>
               <w:left w:val="nil"/>
@@ -18969,7 +19156,7 @@
         </w:tc>
         <w:tc>
           <w:tcPr>
-            <w:tcW w:w="2552" w:type="dxa"/>
+            <w:tcW w:w="1418" w:type="dxa"/>
             <w:tcBorders>
               <w:left w:val="nil"/>
               <w:right w:val="nil"/>
@@ -19083,7 +19270,7 @@
         <w:tc>
           <w:tcPr>
             <w:cnfStyle w:val="001000000000" w:firstRow="0" w:lastRow="0" w:firstColumn="1" w:lastColumn="0" w:oddVBand="0" w:evenVBand="0" w:oddHBand="0" w:evenHBand="0" w:firstRowFirstColumn="0" w:firstRowLastColumn="0" w:lastRowFirstColumn="0" w:lastRowLastColumn="0"/>
-            <w:tcW w:w="2268" w:type="dxa"/>
+            <w:tcW w:w="2552" w:type="dxa"/>
             <w:vMerge/>
             <w:tcBorders>
               <w:right w:val="nil"/>
@@ -19101,7 +19288,7 @@
         </w:tc>
         <w:tc>
           <w:tcPr>
-            <w:tcW w:w="4111" w:type="dxa"/>
+            <w:tcW w:w="4961" w:type="dxa"/>
             <w:vMerge/>
             <w:tcBorders>
               <w:left w:val="nil"/>
@@ -19121,7 +19308,7 @@
         </w:tc>
         <w:tc>
           <w:tcPr>
-            <w:tcW w:w="2552" w:type="dxa"/>
+            <w:tcW w:w="1418" w:type="dxa"/>
             <w:tcBorders>
               <w:left w:val="nil"/>
               <w:right w:val="nil"/>
@@ -19263,7 +19450,7 @@
         <w:tc>
           <w:tcPr>
             <w:cnfStyle w:val="001000000000" w:firstRow="0" w:lastRow="0" w:firstColumn="1" w:lastColumn="0" w:oddVBand="0" w:evenVBand="0" w:oddHBand="0" w:evenHBand="0" w:firstRowFirstColumn="0" w:firstRowLastColumn="0" w:lastRowFirstColumn="0" w:lastRowLastColumn="0"/>
-            <w:tcW w:w="2268" w:type="dxa"/>
+            <w:tcW w:w="2552" w:type="dxa"/>
             <w:vMerge w:val="restart"/>
             <w:tcBorders>
               <w:top w:val="single" w:sz="8" w:space="0" w:color="595959" w:themeColor="text1" w:themeTint="A6"/>
@@ -19291,7 +19478,7 @@
         </w:tc>
         <w:tc>
           <w:tcPr>
-            <w:tcW w:w="4111" w:type="dxa"/>
+            <w:tcW w:w="4961" w:type="dxa"/>
             <w:vMerge w:val="restart"/>
             <w:tcBorders>
               <w:top w:val="single" w:sz="8" w:space="0" w:color="595959" w:themeColor="text1" w:themeTint="A6"/>
@@ -19319,7 +19506,7 @@
         </w:tc>
         <w:tc>
           <w:tcPr>
-            <w:tcW w:w="2552" w:type="dxa"/>
+            <w:tcW w:w="1418" w:type="dxa"/>
             <w:tcBorders>
               <w:top w:val="single" w:sz="8" w:space="0" w:color="595959" w:themeColor="text1" w:themeTint="A6"/>
               <w:left w:val="nil"/>
@@ -19441,7 +19628,7 @@
         <w:tc>
           <w:tcPr>
             <w:cnfStyle w:val="001000000000" w:firstRow="0" w:lastRow="0" w:firstColumn="1" w:lastColumn="0" w:oddVBand="0" w:evenVBand="0" w:oddHBand="0" w:evenHBand="0" w:firstRowFirstColumn="0" w:firstRowLastColumn="0" w:lastRowFirstColumn="0" w:lastRowLastColumn="0"/>
-            <w:tcW w:w="2268" w:type="dxa"/>
+            <w:tcW w:w="2552" w:type="dxa"/>
             <w:vMerge/>
             <w:tcBorders>
               <w:right w:val="nil"/>
@@ -19459,7 +19646,7 @@
         </w:tc>
         <w:tc>
           <w:tcPr>
-            <w:tcW w:w="4111" w:type="dxa"/>
+            <w:tcW w:w="4961" w:type="dxa"/>
             <w:vMerge/>
             <w:tcBorders>
               <w:left w:val="nil"/>
@@ -19479,7 +19666,7 @@
         </w:tc>
         <w:tc>
           <w:tcPr>
-            <w:tcW w:w="2552" w:type="dxa"/>
+            <w:tcW w:w="1418" w:type="dxa"/>
             <w:tcBorders>
               <w:left w:val="nil"/>
               <w:right w:val="nil"/>
@@ -19621,7 +19808,7 @@
         <w:tc>
           <w:tcPr>
             <w:cnfStyle w:val="001000000000" w:firstRow="0" w:lastRow="0" w:firstColumn="1" w:lastColumn="0" w:oddVBand="0" w:evenVBand="0" w:oddHBand="0" w:evenHBand="0" w:firstRowFirstColumn="0" w:firstRowLastColumn="0" w:lastRowFirstColumn="0" w:lastRowLastColumn="0"/>
-            <w:tcW w:w="2268" w:type="dxa"/>
+            <w:tcW w:w="2552" w:type="dxa"/>
             <w:vMerge/>
             <w:tcBorders>
               <w:right w:val="nil"/>
@@ -19639,7 +19826,7 @@
         </w:tc>
         <w:tc>
           <w:tcPr>
-            <w:tcW w:w="4111" w:type="dxa"/>
+            <w:tcW w:w="4961" w:type="dxa"/>
             <w:vMerge w:val="restart"/>
             <w:tcBorders>
               <w:left w:val="nil"/>
@@ -19666,7 +19853,7 @@
         </w:tc>
         <w:tc>
           <w:tcPr>
-            <w:tcW w:w="2552" w:type="dxa"/>
+            <w:tcW w:w="1418" w:type="dxa"/>
             <w:tcBorders>
               <w:left w:val="nil"/>
               <w:right w:val="nil"/>
@@ -19780,7 +19967,7 @@
         <w:tc>
           <w:tcPr>
             <w:cnfStyle w:val="001000000000" w:firstRow="0" w:lastRow="0" w:firstColumn="1" w:lastColumn="0" w:oddVBand="0" w:evenVBand="0" w:oddHBand="0" w:evenHBand="0" w:firstRowFirstColumn="0" w:firstRowLastColumn="0" w:lastRowFirstColumn="0" w:lastRowLastColumn="0"/>
-            <w:tcW w:w="2268" w:type="dxa"/>
+            <w:tcW w:w="2552" w:type="dxa"/>
             <w:vMerge/>
             <w:tcBorders>
               <w:right w:val="nil"/>
@@ -19798,7 +19985,7 @@
         </w:tc>
         <w:tc>
           <w:tcPr>
-            <w:tcW w:w="4111" w:type="dxa"/>
+            <w:tcW w:w="4961" w:type="dxa"/>
             <w:vMerge/>
             <w:tcBorders>
               <w:left w:val="nil"/>
@@ -19818,7 +20005,7 @@
         </w:tc>
         <w:tc>
           <w:tcPr>
-            <w:tcW w:w="2552" w:type="dxa"/>
+            <w:tcW w:w="1418" w:type="dxa"/>
             <w:tcBorders>
               <w:left w:val="nil"/>
               <w:right w:val="nil"/>
@@ -19960,7 +20147,7 @@
         <w:tc>
           <w:tcPr>
             <w:cnfStyle w:val="001000000000" w:firstRow="0" w:lastRow="0" w:firstColumn="1" w:lastColumn="0" w:oddVBand="0" w:evenVBand="0" w:oddHBand="0" w:evenHBand="0" w:firstRowFirstColumn="0" w:firstRowLastColumn="0" w:lastRowFirstColumn="0" w:lastRowLastColumn="0"/>
-            <w:tcW w:w="2268" w:type="dxa"/>
+            <w:tcW w:w="2552" w:type="dxa"/>
             <w:vMerge w:val="restart"/>
             <w:tcBorders>
               <w:top w:val="single" w:sz="8" w:space="0" w:color="595959" w:themeColor="text1" w:themeTint="A6"/>
@@ -19988,7 +20175,7 @@
         </w:tc>
         <w:tc>
           <w:tcPr>
-            <w:tcW w:w="4111" w:type="dxa"/>
+            <w:tcW w:w="4961" w:type="dxa"/>
             <w:vMerge w:val="restart"/>
             <w:tcBorders>
               <w:top w:val="single" w:sz="8" w:space="0" w:color="595959" w:themeColor="text1" w:themeTint="A6"/>
@@ -20016,7 +20203,7 @@
         </w:tc>
         <w:tc>
           <w:tcPr>
-            <w:tcW w:w="2552" w:type="dxa"/>
+            <w:tcW w:w="1418" w:type="dxa"/>
             <w:tcBorders>
               <w:top w:val="single" w:sz="8" w:space="0" w:color="595959" w:themeColor="text1" w:themeTint="A6"/>
               <w:left w:val="nil"/>
@@ -20138,7 +20325,7 @@
         <w:tc>
           <w:tcPr>
             <w:cnfStyle w:val="001000000000" w:firstRow="0" w:lastRow="0" w:firstColumn="1" w:lastColumn="0" w:oddVBand="0" w:evenVBand="0" w:oddHBand="0" w:evenHBand="0" w:firstRowFirstColumn="0" w:firstRowLastColumn="0" w:lastRowFirstColumn="0" w:lastRowLastColumn="0"/>
-            <w:tcW w:w="2268" w:type="dxa"/>
+            <w:tcW w:w="2552" w:type="dxa"/>
             <w:vMerge/>
             <w:tcBorders>
               <w:right w:val="nil"/>
@@ -20156,7 +20343,7 @@
         </w:tc>
         <w:tc>
           <w:tcPr>
-            <w:tcW w:w="4111" w:type="dxa"/>
+            <w:tcW w:w="4961" w:type="dxa"/>
             <w:vMerge/>
             <w:tcBorders>
               <w:left w:val="nil"/>
@@ -20176,7 +20363,7 @@
         </w:tc>
         <w:tc>
           <w:tcPr>
-            <w:tcW w:w="2552" w:type="dxa"/>
+            <w:tcW w:w="1418" w:type="dxa"/>
             <w:tcBorders>
               <w:left w:val="nil"/>
               <w:right w:val="nil"/>
@@ -20318,7 +20505,7 @@
         <w:tc>
           <w:tcPr>
             <w:cnfStyle w:val="001000000000" w:firstRow="0" w:lastRow="0" w:firstColumn="1" w:lastColumn="0" w:oddVBand="0" w:evenVBand="0" w:oddHBand="0" w:evenHBand="0" w:firstRowFirstColumn="0" w:firstRowLastColumn="0" w:lastRowFirstColumn="0" w:lastRowLastColumn="0"/>
-            <w:tcW w:w="2268" w:type="dxa"/>
+            <w:tcW w:w="2552" w:type="dxa"/>
             <w:vMerge/>
             <w:tcBorders>
               <w:right w:val="nil"/>
@@ -20336,7 +20523,7 @@
         </w:tc>
         <w:tc>
           <w:tcPr>
-            <w:tcW w:w="4111" w:type="dxa"/>
+            <w:tcW w:w="4961" w:type="dxa"/>
             <w:vMerge w:val="restart"/>
             <w:tcBorders>
               <w:left w:val="nil"/>
@@ -20363,7 +20550,7 @@
         </w:tc>
         <w:tc>
           <w:tcPr>
-            <w:tcW w:w="2552" w:type="dxa"/>
+            <w:tcW w:w="1418" w:type="dxa"/>
             <w:tcBorders>
               <w:left w:val="nil"/>
               <w:right w:val="nil"/>
@@ -20477,25 +20664,26 @@
         <w:tc>
           <w:tcPr>
             <w:cnfStyle w:val="001000000000" w:firstRow="0" w:lastRow="0" w:firstColumn="1" w:lastColumn="0" w:oddVBand="0" w:evenVBand="0" w:oddHBand="0" w:evenHBand="0" w:firstRowFirstColumn="0" w:firstRowLastColumn="0" w:lastRowFirstColumn="0" w:lastRowLastColumn="0"/>
-            <w:tcW w:w="2268" w:type="dxa"/>
+            <w:tcW w:w="2552" w:type="dxa"/>
             <w:vMerge/>
             <w:tcBorders>
-              <w:right w:val="nil"/>
-            </w:tcBorders>
-            <w:vAlign w:val="center"/>
-          </w:tcPr>
-          <w:p>
-            <w:pPr>
-              <w:rPr>
-                <w:rFonts w:asciiTheme="majorHAnsi" w:hAnsiTheme="majorHAnsi"/>
-                <w:lang w:val="en-US"/>
-              </w:rPr>
-            </w:pPr>
-          </w:p>
-        </w:tc>
-        <w:tc>
-          <w:tcPr>
-            <w:tcW w:w="4111" w:type="dxa"/>
+              <w:bottom w:val="single" w:sz="4" w:space="0" w:color="595959" w:themeColor="text1" w:themeTint="A6"/>
+              <w:right w:val="nil"/>
+            </w:tcBorders>
+            <w:vAlign w:val="center"/>
+          </w:tcPr>
+          <w:p>
+            <w:pPr>
+              <w:rPr>
+                <w:rFonts w:asciiTheme="majorHAnsi" w:hAnsiTheme="majorHAnsi"/>
+                <w:lang w:val="en-US"/>
+              </w:rPr>
+            </w:pPr>
+          </w:p>
+        </w:tc>
+        <w:tc>
+          <w:tcPr>
+            <w:tcW w:w="4961" w:type="dxa"/>
             <w:vMerge/>
             <w:tcBorders>
               <w:left w:val="nil"/>
@@ -20515,7 +20703,7 @@
         </w:tc>
         <w:tc>
           <w:tcPr>
-            <w:tcW w:w="2552" w:type="dxa"/>
+            <w:tcW w:w="1418" w:type="dxa"/>
             <w:tcBorders>
               <w:left w:val="nil"/>
               <w:right w:val="nil"/>
@@ -20657,9 +20845,11 @@
         <w:tc>
           <w:tcPr>
             <w:cnfStyle w:val="001000000000" w:firstRow="0" w:lastRow="0" w:firstColumn="1" w:lastColumn="0" w:oddVBand="0" w:evenVBand="0" w:oddHBand="0" w:evenHBand="0" w:firstRowFirstColumn="0" w:firstRowLastColumn="0" w:lastRowFirstColumn="0" w:lastRowLastColumn="0"/>
-            <w:tcW w:w="2268" w:type="dxa"/>
+            <w:tcW w:w="2552" w:type="dxa"/>
             <w:vMerge w:val="restart"/>
             <w:tcBorders>
+              <w:top w:val="single" w:sz="4" w:space="0" w:color="595959" w:themeColor="text1" w:themeTint="A6"/>
+              <w:bottom w:val="single" w:sz="8" w:space="0" w:color="595959" w:themeColor="text1" w:themeTint="A6"/>
               <w:right w:val="nil"/>
             </w:tcBorders>
             <w:vAlign w:val="center"/>
@@ -20684,7 +20874,7 @@
         </w:tc>
         <w:tc>
           <w:tcPr>
-            <w:tcW w:w="4111" w:type="dxa"/>
+            <w:tcW w:w="4961" w:type="dxa"/>
             <w:vMerge w:val="restart"/>
             <w:tcBorders>
               <w:top w:val="single" w:sz="8" w:space="0" w:color="595959" w:themeColor="text1" w:themeTint="A6"/>
@@ -20712,7 +20902,7 @@
         </w:tc>
         <w:tc>
           <w:tcPr>
-            <w:tcW w:w="2552" w:type="dxa"/>
+            <w:tcW w:w="1418" w:type="dxa"/>
             <w:tcBorders>
               <w:top w:val="single" w:sz="8" w:space="0" w:color="595959" w:themeColor="text1" w:themeTint="A6"/>
               <w:left w:val="nil"/>
@@ -20834,28 +21024,31 @@
         <w:tc>
           <w:tcPr>
             <w:cnfStyle w:val="001000000000" w:firstRow="0" w:lastRow="0" w:firstColumn="1" w:lastColumn="0" w:oddVBand="0" w:evenVBand="0" w:oddHBand="0" w:evenHBand="0" w:firstRowFirstColumn="0" w:firstRowLastColumn="0" w:lastRowFirstColumn="0" w:lastRowLastColumn="0"/>
-            <w:tcW w:w="2268" w:type="dxa"/>
+            <w:tcW w:w="2552" w:type="dxa"/>
             <w:vMerge/>
             <w:tcBorders>
-              <w:right w:val="nil"/>
-            </w:tcBorders>
-            <w:vAlign w:val="center"/>
-          </w:tcPr>
-          <w:p>
-            <w:pPr>
-              <w:rPr>
-                <w:rFonts w:asciiTheme="majorHAnsi" w:hAnsiTheme="majorHAnsi"/>
-                <w:lang w:val="en-US"/>
-              </w:rPr>
-            </w:pPr>
-          </w:p>
-        </w:tc>
-        <w:tc>
-          <w:tcPr>
-            <w:tcW w:w="4111" w:type="dxa"/>
+              <w:top w:val="single" w:sz="4" w:space="0" w:color="auto"/>
+              <w:bottom w:val="single" w:sz="8" w:space="0" w:color="595959" w:themeColor="text1" w:themeTint="A6"/>
+              <w:right w:val="nil"/>
+            </w:tcBorders>
+            <w:vAlign w:val="center"/>
+          </w:tcPr>
+          <w:p>
+            <w:pPr>
+              <w:rPr>
+                <w:rFonts w:asciiTheme="majorHAnsi" w:hAnsiTheme="majorHAnsi"/>
+                <w:lang w:val="en-US"/>
+              </w:rPr>
+            </w:pPr>
+          </w:p>
+        </w:tc>
+        <w:tc>
+          <w:tcPr>
+            <w:tcW w:w="4961" w:type="dxa"/>
             <w:vMerge/>
             <w:tcBorders>
               <w:left w:val="nil"/>
+              <w:bottom w:val="single" w:sz="4" w:space="0" w:color="595959" w:themeColor="text1" w:themeTint="A6"/>
               <w:right w:val="nil"/>
             </w:tcBorders>
             <w:vAlign w:val="center"/>
@@ -20872,7 +21065,7 @@
         </w:tc>
         <w:tc>
           <w:tcPr>
-            <w:tcW w:w="2552" w:type="dxa"/>
+            <w:tcW w:w="1418" w:type="dxa"/>
             <w:tcBorders>
               <w:left w:val="nil"/>
               <w:right w:val="nil"/>
@@ -21014,28 +21207,32 @@
         <w:tc>
           <w:tcPr>
             <w:cnfStyle w:val="001000000000" w:firstRow="0" w:lastRow="0" w:firstColumn="1" w:lastColumn="0" w:oddVBand="0" w:evenVBand="0" w:oddHBand="0" w:evenHBand="0" w:firstRowFirstColumn="0" w:firstRowLastColumn="0" w:lastRowFirstColumn="0" w:lastRowLastColumn="0"/>
-            <w:tcW w:w="2268" w:type="dxa"/>
+            <w:tcW w:w="2552" w:type="dxa"/>
             <w:vMerge/>
             <w:tcBorders>
-              <w:right w:val="nil"/>
-            </w:tcBorders>
-            <w:vAlign w:val="center"/>
-          </w:tcPr>
-          <w:p>
-            <w:pPr>
-              <w:rPr>
-                <w:rFonts w:asciiTheme="majorHAnsi" w:hAnsiTheme="majorHAnsi"/>
-                <w:lang w:val="en-US"/>
-              </w:rPr>
-            </w:pPr>
-          </w:p>
-        </w:tc>
-        <w:tc>
-          <w:tcPr>
-            <w:tcW w:w="4111" w:type="dxa"/>
+              <w:top w:val="single" w:sz="4" w:space="0" w:color="auto"/>
+              <w:bottom w:val="single" w:sz="8" w:space="0" w:color="595959" w:themeColor="text1" w:themeTint="A6"/>
+              <w:right w:val="nil"/>
+            </w:tcBorders>
+            <w:vAlign w:val="center"/>
+          </w:tcPr>
+          <w:p>
+            <w:pPr>
+              <w:rPr>
+                <w:rFonts w:asciiTheme="majorHAnsi" w:hAnsiTheme="majorHAnsi"/>
+                <w:lang w:val="en-US"/>
+              </w:rPr>
+            </w:pPr>
+          </w:p>
+        </w:tc>
+        <w:tc>
+          <w:tcPr>
+            <w:tcW w:w="4961" w:type="dxa"/>
             <w:vMerge w:val="restart"/>
             <w:tcBorders>
-              <w:left w:val="nil"/>
+              <w:top w:val="single" w:sz="4" w:space="0" w:color="595959" w:themeColor="text1" w:themeTint="A6"/>
+              <w:left w:val="nil"/>
+              <w:bottom w:val="single" w:sz="8" w:space="0" w:color="595959" w:themeColor="text1" w:themeTint="A6"/>
               <w:right w:val="nil"/>
             </w:tcBorders>
             <w:vAlign w:val="center"/>
@@ -21059,9 +21256,10 @@
         </w:tc>
         <w:tc>
           <w:tcPr>
-            <w:tcW w:w="2552" w:type="dxa"/>
-            <w:tcBorders>
-              <w:left w:val="nil"/>
+            <w:tcW w:w="1418" w:type="dxa"/>
+            <w:tcBorders>
+              <w:left w:val="nil"/>
+              <w:bottom w:val="single" w:sz="4" w:space="0" w:color="595959" w:themeColor="text1" w:themeTint="A6"/>
               <w:right w:val="nil"/>
             </w:tcBorders>
             <w:vAlign w:val="center"/>
@@ -21088,6 +21286,7 @@
             <w:tcW w:w="2126" w:type="dxa"/>
             <w:tcBorders>
               <w:left w:val="nil"/>
+              <w:bottom w:val="single" w:sz="4" w:space="0" w:color="595959" w:themeColor="text1" w:themeTint="A6"/>
               <w:right w:val="nil"/>
             </w:tcBorders>
             <w:vAlign w:val="center"/>
@@ -21115,6 +21314,7 @@
             <w:tcW w:w="2268" w:type="dxa"/>
             <w:tcBorders>
               <w:left w:val="nil"/>
+              <w:bottom w:val="single" w:sz="4" w:space="0" w:color="595959" w:themeColor="text1" w:themeTint="A6"/>
               <w:right w:val="nil"/>
             </w:tcBorders>
             <w:vAlign w:val="center"/>
@@ -21142,6 +21342,7 @@
             <w:tcW w:w="1984" w:type="dxa"/>
             <w:tcBorders>
               <w:left w:val="nil"/>
+              <w:bottom w:val="single" w:sz="4" w:space="0" w:color="595959" w:themeColor="text1" w:themeTint="A6"/>
               <w:right w:val="nil"/>
             </w:tcBorders>
             <w:vAlign w:val="center"/>
@@ -21173,28 +21374,32 @@
         <w:tc>
           <w:tcPr>
             <w:cnfStyle w:val="001000000000" w:firstRow="0" w:lastRow="0" w:firstColumn="1" w:lastColumn="0" w:oddVBand="0" w:evenVBand="0" w:oddHBand="0" w:evenHBand="0" w:firstRowFirstColumn="0" w:firstRowLastColumn="0" w:lastRowFirstColumn="0" w:lastRowLastColumn="0"/>
-            <w:tcW w:w="2268" w:type="dxa"/>
+            <w:tcW w:w="2552" w:type="dxa"/>
             <w:vMerge/>
             <w:tcBorders>
-              <w:right w:val="nil"/>
-            </w:tcBorders>
-            <w:vAlign w:val="center"/>
-          </w:tcPr>
-          <w:p>
-            <w:pPr>
-              <w:rPr>
-                <w:rFonts w:asciiTheme="majorHAnsi" w:hAnsiTheme="majorHAnsi"/>
-                <w:lang w:val="en-US"/>
-              </w:rPr>
-            </w:pPr>
-          </w:p>
-        </w:tc>
-        <w:tc>
-          <w:tcPr>
-            <w:tcW w:w="4111" w:type="dxa"/>
+              <w:top w:val="single" w:sz="4" w:space="0" w:color="auto"/>
+              <w:bottom w:val="single" w:sz="8" w:space="0" w:color="595959" w:themeColor="text1" w:themeTint="A6"/>
+              <w:right w:val="nil"/>
+            </w:tcBorders>
+            <w:vAlign w:val="center"/>
+          </w:tcPr>
+          <w:p>
+            <w:pPr>
+              <w:rPr>
+                <w:rFonts w:asciiTheme="majorHAnsi" w:hAnsiTheme="majorHAnsi"/>
+                <w:lang w:val="en-US"/>
+              </w:rPr>
+            </w:pPr>
+          </w:p>
+        </w:tc>
+        <w:tc>
+          <w:tcPr>
+            <w:tcW w:w="4961" w:type="dxa"/>
             <w:vMerge/>
             <w:tcBorders>
-              <w:left w:val="nil"/>
+              <w:top w:val="single" w:sz="4" w:space="0" w:color="auto"/>
+              <w:left w:val="nil"/>
+              <w:bottom w:val="single" w:sz="8" w:space="0" w:color="595959" w:themeColor="text1" w:themeTint="A6"/>
               <w:right w:val="nil"/>
             </w:tcBorders>
             <w:vAlign w:val="center"/>
@@ -21211,9 +21416,11 @@
         </w:tc>
         <w:tc>
           <w:tcPr>
-            <w:tcW w:w="2552" w:type="dxa"/>
-            <w:tcBorders>
-              <w:left w:val="nil"/>
+            <w:tcW w:w="1418" w:type="dxa"/>
+            <w:tcBorders>
+              <w:top w:val="single" w:sz="4" w:space="0" w:color="595959" w:themeColor="text1" w:themeTint="A6"/>
+              <w:left w:val="nil"/>
+              <w:bottom w:val="single" w:sz="8" w:space="0" w:color="595959" w:themeColor="text1" w:themeTint="A6"/>
               <w:right w:val="nil"/>
             </w:tcBorders>
             <w:shd w:val="clear" w:color="auto" w:fill="F5DAA9"/>
@@ -21253,7 +21460,9 @@
           <w:tcPr>
             <w:tcW w:w="2126" w:type="dxa"/>
             <w:tcBorders>
-              <w:left w:val="nil"/>
+              <w:top w:val="single" w:sz="4" w:space="0" w:color="595959" w:themeColor="text1" w:themeTint="A6"/>
+              <w:left w:val="nil"/>
+              <w:bottom w:val="single" w:sz="8" w:space="0" w:color="595959" w:themeColor="text1" w:themeTint="A6"/>
               <w:right w:val="nil"/>
             </w:tcBorders>
             <w:shd w:val="clear" w:color="auto" w:fill="F5DAA9"/>
@@ -21285,7 +21494,9 @@
           <w:tcPr>
             <w:tcW w:w="2268" w:type="dxa"/>
             <w:tcBorders>
-              <w:left w:val="nil"/>
+              <w:top w:val="single" w:sz="4" w:space="0" w:color="595959" w:themeColor="text1" w:themeTint="A6"/>
+              <w:left w:val="nil"/>
+              <w:bottom w:val="single" w:sz="8" w:space="0" w:color="595959" w:themeColor="text1" w:themeTint="A6"/>
               <w:right w:val="nil"/>
             </w:tcBorders>
             <w:shd w:val="clear" w:color="auto" w:fill="F5DAA9"/>
@@ -21317,7 +21528,9 @@
           <w:tcPr>
             <w:tcW w:w="1984" w:type="dxa"/>
             <w:tcBorders>
-              <w:left w:val="nil"/>
+              <w:top w:val="single" w:sz="4" w:space="0" w:color="595959" w:themeColor="text1" w:themeTint="A6"/>
+              <w:left w:val="nil"/>
+              <w:bottom w:val="single" w:sz="8" w:space="0" w:color="595959" w:themeColor="text1" w:themeTint="A6"/>
               <w:right w:val="nil"/>
             </w:tcBorders>
             <w:shd w:val="clear" w:color="auto" w:fill="F5DAA9"/>
@@ -21348,7 +21561,7 @@
       </w:tr>
       <w:tr>
         <w:trPr>
-          <w:trHeight w:val="1078"/>
+          <w:trHeight w:val="798"/>
         </w:trPr>
         <w:tc>
           <w:tcPr>
@@ -21356,10 +21569,9 @@
             <w:tcW w:w="15309" w:type="dxa"/>
             <w:gridSpan w:val="6"/>
             <w:tcBorders>
-              <w:top w:val="single" w:sz="8" w:space="0" w:color="595959" w:themeColor="text1" w:themeTint="A6"/>
-              <w:bottom w:val="single" w:sz="8" w:space="0" w:color="595959" w:themeColor="text1" w:themeTint="A6"/>
-            </w:tcBorders>
-            <w:shd w:val="clear" w:color="auto" w:fill="F2F2F2" w:themeFill="background1" w:themeFillShade="F2"/>
+              <w:top w:val="nil"/>
+              <w:bottom w:val="nil"/>
+            </w:tcBorders>
             <w:vAlign w:val="center"/>
           </w:tcPr>
           <w:p>
@@ -21409,6 +21621,8 @@
             <w:pPr>
               <w:rPr>
                 <w:rFonts w:asciiTheme="majorHAnsi" w:hAnsiTheme="majorHAnsi"/>
+                <w:b w:val="0"/>
+                <w:bCs w:val="0"/>
               </w:rPr>
             </w:pPr>
             <w:r>

</xml_diff>

<commit_message>
Streamlined product page 7
</commit_message>
<xml_diff>
--- a/Bitcoin_Lightning_Bank_Case_Study.docx
+++ b/Bitcoin_Lightning_Bank_Case_Study.docx
@@ -2472,7 +2472,23 @@
                 <w:rFonts w:asciiTheme="majorHAnsi" w:hAnsiTheme="majorHAnsi"/>
                 <w:lang w:val="en-US"/>
               </w:rPr>
-              <w:t>Centralized Finance (CeFi)</w:t>
+              <w:t>Centralized Finance (</w:t>
+            </w:r>
+            <w:proofErr w:type="spellStart"/>
+            <w:r>
+              <w:rPr>
+                <w:rFonts w:asciiTheme="majorHAnsi" w:hAnsiTheme="majorHAnsi"/>
+                <w:lang w:val="en-US"/>
+              </w:rPr>
+              <w:t>CeFi</w:t>
+            </w:r>
+            <w:proofErr w:type="spellEnd"/>
+            <w:r>
+              <w:rPr>
+                <w:rFonts w:asciiTheme="majorHAnsi" w:hAnsiTheme="majorHAnsi"/>
+                <w:lang w:val="en-US"/>
+              </w:rPr>
+              <w:t>)</w:t>
             </w:r>
           </w:p>
         </w:tc>
@@ -2501,12 +2517,21 @@
               </w:rPr>
               <w:t>Centralized and Decentralized Finance (</w:t>
             </w:r>
-            <w:r>
-              <w:rPr>
-                <w:rFonts w:asciiTheme="majorHAnsi" w:hAnsiTheme="majorHAnsi"/>
-                <w:lang w:val="en-US"/>
-              </w:rPr>
-              <w:t xml:space="preserve">CeFi &amp; </w:t>
+            <w:proofErr w:type="spellStart"/>
+            <w:r>
+              <w:rPr>
+                <w:rFonts w:asciiTheme="majorHAnsi" w:hAnsiTheme="majorHAnsi"/>
+                <w:lang w:val="en-US"/>
+              </w:rPr>
+              <w:t>CeFi</w:t>
+            </w:r>
+            <w:proofErr w:type="spellEnd"/>
+            <w:r>
+              <w:rPr>
+                <w:rFonts w:asciiTheme="majorHAnsi" w:hAnsiTheme="majorHAnsi"/>
+                <w:lang w:val="en-US"/>
+              </w:rPr>
+              <w:t xml:space="preserve"> &amp; </w:t>
             </w:r>
             <w:r>
               <w:rPr>
@@ -3705,14 +3730,25 @@
                 <w:lang w:val="en-US"/>
               </w:rPr>
             </w:pPr>
-            <w:r>
-              <w:rPr>
-                <w:rFonts w:asciiTheme="majorHAnsi" w:hAnsiTheme="majorHAnsi"/>
-                <w:b/>
-                <w:bCs/>
-                <w:lang w:val="en-US"/>
-              </w:rPr>
-              <w:t xml:space="preserve">CeFi = </w:t>
+            <w:proofErr w:type="spellStart"/>
+            <w:r>
+              <w:rPr>
+                <w:rFonts w:asciiTheme="majorHAnsi" w:hAnsiTheme="majorHAnsi"/>
+                <w:b/>
+                <w:bCs/>
+                <w:lang w:val="en-US"/>
+              </w:rPr>
+              <w:t>CeFi</w:t>
+            </w:r>
+            <w:proofErr w:type="spellEnd"/>
+            <w:r>
+              <w:rPr>
+                <w:rFonts w:asciiTheme="majorHAnsi" w:hAnsiTheme="majorHAnsi"/>
+                <w:b/>
+                <w:bCs/>
+                <w:lang w:val="en-US"/>
+              </w:rPr>
+              <w:t xml:space="preserve"> = </w:t>
             </w:r>
             <w:r>
               <w:rPr>
@@ -4580,7 +4616,23 @@
                 <w:rFonts w:asciiTheme="majorHAnsi" w:hAnsiTheme="majorHAnsi"/>
                 <w:lang w:val="en-US"/>
               </w:rPr>
-              <w:t xml:space="preserve"> (CeFi)</w:t>
+              <w:t xml:space="preserve"> (</w:t>
+            </w:r>
+            <w:proofErr w:type="spellStart"/>
+            <w:r>
+              <w:rPr>
+                <w:rFonts w:asciiTheme="majorHAnsi" w:hAnsiTheme="majorHAnsi"/>
+                <w:lang w:val="en-US"/>
+              </w:rPr>
+              <w:t>CeFi</w:t>
+            </w:r>
+            <w:proofErr w:type="spellEnd"/>
+            <w:r>
+              <w:rPr>
+                <w:rFonts w:asciiTheme="majorHAnsi" w:hAnsiTheme="majorHAnsi"/>
+                <w:lang w:val="en-US"/>
+              </w:rPr>
+              <w:t>)</w:t>
             </w:r>
           </w:p>
         </w:tc>
@@ -5479,12 +5531,21 @@
               </w:rPr>
               <w:t xml:space="preserve">Purchase </w:t>
             </w:r>
-            <w:r>
-              <w:rPr>
-                <w:rFonts w:asciiTheme="majorHAnsi" w:hAnsiTheme="majorHAnsi"/>
-                <w:lang w:val="en-US"/>
-              </w:rPr>
-              <w:t xml:space="preserve">TradFi </w:t>
+            <w:proofErr w:type="spellStart"/>
+            <w:r>
+              <w:rPr>
+                <w:rFonts w:asciiTheme="majorHAnsi" w:hAnsiTheme="majorHAnsi"/>
+                <w:lang w:val="en-US"/>
+              </w:rPr>
+              <w:t>TradFi</w:t>
+            </w:r>
+            <w:proofErr w:type="spellEnd"/>
+            <w:r>
+              <w:rPr>
+                <w:rFonts w:asciiTheme="majorHAnsi" w:hAnsiTheme="majorHAnsi"/>
+                <w:lang w:val="en-US"/>
+              </w:rPr>
+              <w:t xml:space="preserve"> </w:t>
             </w:r>
             <w:r>
               <w:rPr>
@@ -5565,7 +5626,27 @@
                 <w:bCs/>
                 <w:lang w:val="en-US"/>
               </w:rPr>
-              <w:t xml:space="preserve"> TradFi </w:t>
+              <w:t xml:space="preserve"> </w:t>
+            </w:r>
+            <w:proofErr w:type="spellStart"/>
+            <w:r>
+              <w:rPr>
+                <w:rFonts w:asciiTheme="majorHAnsi" w:hAnsiTheme="majorHAnsi"/>
+                <w:b/>
+                <w:bCs/>
+                <w:lang w:val="en-US"/>
+              </w:rPr>
+              <w:t>TradFi</w:t>
+            </w:r>
+            <w:proofErr w:type="spellEnd"/>
+            <w:r>
+              <w:rPr>
+                <w:rFonts w:asciiTheme="majorHAnsi" w:hAnsiTheme="majorHAnsi"/>
+                <w:b/>
+                <w:bCs/>
+                <w:lang w:val="en-US"/>
+              </w:rPr>
+              <w:t xml:space="preserve"> </w:t>
             </w:r>
             <w:r>
               <w:rPr>
@@ -6546,13 +6627,22 @@
                 <w:lang w:val="en-US"/>
               </w:rPr>
             </w:pPr>
+            <w:proofErr w:type="gramStart"/>
             <w:r>
               <w:rPr>
                 <w:rFonts w:asciiTheme="majorHAnsi" w:hAnsiTheme="majorHAnsi"/>
                 <w:lang w:val="en-US"/>
               </w:rPr>
               <w:lastRenderedPageBreak/>
-              <w:t xml:space="preserve">PoW </w:t>
+              <w:t>PoW</w:t>
+            </w:r>
+            <w:proofErr w:type="gramEnd"/>
+            <w:r>
+              <w:rPr>
+                <w:rFonts w:asciiTheme="majorHAnsi" w:hAnsiTheme="majorHAnsi"/>
+                <w:lang w:val="en-US"/>
+              </w:rPr>
+              <w:t xml:space="preserve"> </w:t>
             </w:r>
             <w:r>
               <w:rPr>
@@ -8211,7 +8301,23 @@
                 <w:rFonts w:asciiTheme="majorHAnsi" w:hAnsiTheme="majorHAnsi"/>
                 <w:lang w:val="en-US"/>
               </w:rPr>
-              <w:t>Stable Receiver and Stable Provider remove Bitcoin from the Lightning Channel to either close the connection or keep it active and just splice-out liquidity.</w:t>
+              <w:t xml:space="preserve">Stable Receiver and Stable Provider remove Bitcoin from the Lightning Channel to either close the connection or keep it active and just </w:t>
+            </w:r>
+            <w:proofErr w:type="gramStart"/>
+            <w:r>
+              <w:rPr>
+                <w:rFonts w:asciiTheme="majorHAnsi" w:hAnsiTheme="majorHAnsi"/>
+                <w:lang w:val="en-US"/>
+              </w:rPr>
+              <w:t>splice-out</w:t>
+            </w:r>
+            <w:proofErr w:type="gramEnd"/>
+            <w:r>
+              <w:rPr>
+                <w:rFonts w:asciiTheme="majorHAnsi" w:hAnsiTheme="majorHAnsi"/>
+                <w:lang w:val="en-US"/>
+              </w:rPr>
+              <w:t xml:space="preserve"> liquidity.</w:t>
             </w:r>
           </w:p>
         </w:tc>
@@ -9035,14 +9141,30 @@
                 <w:rFonts w:asciiTheme="majorHAnsi" w:hAnsiTheme="majorHAnsi"/>
                 <w:lang w:val="en-US"/>
               </w:rPr>
-              <w:t xml:space="preserve"> the bank will take all </w:t>
-            </w:r>
-            <w:r>
-              <w:rPr>
-                <w:rFonts w:asciiTheme="majorHAnsi" w:hAnsiTheme="majorHAnsi"/>
-                <w:lang w:val="en-US"/>
-              </w:rPr>
-              <w:t xml:space="preserve">of the </w:t>
+              <w:t xml:space="preserve"> the bank will take </w:t>
+            </w:r>
+            <w:proofErr w:type="gramStart"/>
+            <w:r>
+              <w:rPr>
+                <w:rFonts w:asciiTheme="majorHAnsi" w:hAnsiTheme="majorHAnsi"/>
+                <w:lang w:val="en-US"/>
+              </w:rPr>
+              <w:t xml:space="preserve">all </w:t>
+            </w:r>
+            <w:r>
+              <w:rPr>
+                <w:rFonts w:asciiTheme="majorHAnsi" w:hAnsiTheme="majorHAnsi"/>
+                <w:lang w:val="en-US"/>
+              </w:rPr>
+              <w:t>of</w:t>
+            </w:r>
+            <w:proofErr w:type="gramEnd"/>
+            <w:r>
+              <w:rPr>
+                <w:rFonts w:asciiTheme="majorHAnsi" w:hAnsiTheme="majorHAnsi"/>
+                <w:lang w:val="en-US"/>
+              </w:rPr>
+              <w:t xml:space="preserve"> the </w:t>
             </w:r>
             <w:r>
               <w:rPr>
@@ -9527,7 +9649,23 @@
                 <w:rFonts w:asciiTheme="majorHAnsi" w:hAnsiTheme="majorHAnsi"/>
                 <w:lang w:val="en-US"/>
               </w:rPr>
-              <w:t xml:space="preserve"> holds a Bitcoin balance and remains stable in Bitcoin terms. Decentralized / Non-Custodial services such as </w:t>
+              <w:t xml:space="preserve"> holds a Bitcoin balance and remains stable in Bitcoin terms. Decentralized / </w:t>
+            </w:r>
+            <w:proofErr w:type="gramStart"/>
+            <w:r>
+              <w:rPr>
+                <w:rFonts w:asciiTheme="majorHAnsi" w:hAnsiTheme="majorHAnsi"/>
+                <w:lang w:val="en-US"/>
+              </w:rPr>
+              <w:t>Non-Custodial</w:t>
+            </w:r>
+            <w:proofErr w:type="gramEnd"/>
+            <w:r>
+              <w:rPr>
+                <w:rFonts w:asciiTheme="majorHAnsi" w:hAnsiTheme="majorHAnsi"/>
+                <w:lang w:val="en-US"/>
+              </w:rPr>
+              <w:t xml:space="preserve"> services such as </w:t>
             </w:r>
             <w:r>
               <w:rPr>
@@ -9554,17 +9692,836 @@
         <w:br w:type="page"/>
       </w:r>
     </w:p>
+    <w:tbl>
+      <w:tblPr>
+        <w:tblStyle w:val="PlainTable2"/>
+        <w:tblpPr w:leftFromText="180" w:rightFromText="180" w:vertAnchor="text" w:horzAnchor="margin" w:tblpY="4908"/>
+        <w:tblOverlap w:val="never"/>
+        <w:tblW w:w="15168" w:type="dxa"/>
+        <w:tblBorders>
+          <w:top w:val="none" w:sz="0" w:space="0" w:color="auto"/>
+          <w:bottom w:val="single" w:sz="8" w:space="0" w:color="595959" w:themeColor="text1" w:themeTint="A6"/>
+          <w:insideH w:val="single" w:sz="8" w:space="0" w:color="595959" w:themeColor="text1" w:themeTint="A6"/>
+        </w:tblBorders>
+        <w:tblLayout w:type="fixed"/>
+        <w:tblLook w:val="04A0" w:firstRow="1" w:lastRow="0" w:firstColumn="1" w:lastColumn="0" w:noHBand="0" w:noVBand="1"/>
+      </w:tblPr>
+      <w:tblGrid>
+        <w:gridCol w:w="3544"/>
+        <w:gridCol w:w="1559"/>
+        <w:gridCol w:w="1418"/>
+        <w:gridCol w:w="2551"/>
+        <w:gridCol w:w="3686"/>
+        <w:gridCol w:w="2410"/>
+      </w:tblGrid>
+      <w:tr>
+        <w:trPr>
+          <w:cnfStyle w:val="100000000000" w:firstRow="1" w:lastRow="0" w:firstColumn="0" w:lastColumn="0" w:oddVBand="0" w:evenVBand="0" w:oddHBand="0" w:evenHBand="0" w:firstRowFirstColumn="0" w:firstRowLastColumn="0" w:lastRowFirstColumn="0" w:lastRowLastColumn="0"/>
+          <w:trHeight w:val="670"/>
+        </w:trPr>
+        <w:tc>
+          <w:tcPr>
+            <w:cnfStyle w:val="001000000000" w:firstRow="0" w:lastRow="0" w:firstColumn="1" w:lastColumn="0" w:oddVBand="0" w:evenVBand="0" w:oddHBand="0" w:evenHBand="0" w:firstRowFirstColumn="0" w:firstRowLastColumn="0" w:lastRowFirstColumn="0" w:lastRowLastColumn="0"/>
+            <w:tcW w:w="3544" w:type="dxa"/>
+            <w:shd w:val="clear" w:color="auto" w:fill="F2F2F2" w:themeFill="background1" w:themeFillShade="F2"/>
+            <w:vAlign w:val="center"/>
+          </w:tcPr>
+          <w:p>
+            <w:pPr>
+              <w:rPr>
+                <w:rFonts w:asciiTheme="majorHAnsi" w:hAnsiTheme="majorHAnsi"/>
+                <w:lang w:val="en-US"/>
+              </w:rPr>
+            </w:pPr>
+            <w:r>
+              <w:rPr>
+                <w:rFonts w:asciiTheme="majorHAnsi" w:hAnsiTheme="majorHAnsi"/>
+                <w:lang w:val="en-US"/>
+              </w:rPr>
+              <w:lastRenderedPageBreak/>
+              <w:t>Lightning Bank Products</w:t>
+            </w:r>
+          </w:p>
+        </w:tc>
+        <w:tc>
+          <w:tcPr>
+            <w:tcW w:w="1559" w:type="dxa"/>
+            <w:shd w:val="clear" w:color="auto" w:fill="C1E4F5" w:themeFill="accent1" w:themeFillTint="33"/>
+            <w:vAlign w:val="center"/>
+          </w:tcPr>
+          <w:p>
+            <w:pPr>
+              <w:cnfStyle w:val="100000000000" w:firstRow="1" w:lastRow="0" w:firstColumn="0" w:lastColumn="0" w:oddVBand="0" w:evenVBand="0" w:oddHBand="0" w:evenHBand="0" w:firstRowFirstColumn="0" w:firstRowLastColumn="0" w:lastRowFirstColumn="0" w:lastRowLastColumn="0"/>
+              <w:rPr>
+                <w:rFonts w:asciiTheme="majorHAnsi" w:hAnsiTheme="majorHAnsi"/>
+                <w:lang w:val="en-US"/>
+              </w:rPr>
+            </w:pPr>
+            <w:r>
+              <w:rPr>
+                <w:rFonts w:asciiTheme="majorHAnsi" w:hAnsiTheme="majorHAnsi"/>
+                <w:lang w:val="en-US"/>
+              </w:rPr>
+              <w:t>Customer</w:t>
+            </w:r>
+          </w:p>
+        </w:tc>
+        <w:tc>
+          <w:tcPr>
+            <w:tcW w:w="1418" w:type="dxa"/>
+            <w:shd w:val="clear" w:color="auto" w:fill="C1E4F5" w:themeFill="accent1" w:themeFillTint="33"/>
+            <w:vAlign w:val="center"/>
+          </w:tcPr>
+          <w:p>
+            <w:pPr>
+              <w:cnfStyle w:val="100000000000" w:firstRow="1" w:lastRow="0" w:firstColumn="0" w:lastColumn="0" w:oddVBand="0" w:evenVBand="0" w:oddHBand="0" w:evenHBand="0" w:firstRowFirstColumn="0" w:firstRowLastColumn="0" w:lastRowFirstColumn="0" w:lastRowLastColumn="0"/>
+              <w:rPr>
+                <w:rFonts w:asciiTheme="majorHAnsi" w:hAnsiTheme="majorHAnsi"/>
+                <w:b w:val="0"/>
+                <w:bCs w:val="0"/>
+                <w:lang w:val="en-US"/>
+              </w:rPr>
+            </w:pPr>
+            <w:r>
+              <w:rPr>
+                <w:rFonts w:asciiTheme="majorHAnsi" w:hAnsiTheme="majorHAnsi"/>
+                <w:lang w:val="en-US"/>
+              </w:rPr>
+              <w:t>Category</w:t>
+            </w:r>
+          </w:p>
+        </w:tc>
+        <w:tc>
+          <w:tcPr>
+            <w:tcW w:w="2551" w:type="dxa"/>
+            <w:tcBorders>
+              <w:top w:val="nil"/>
+              <w:right w:val="nil"/>
+            </w:tcBorders>
+            <w:shd w:val="clear" w:color="auto" w:fill="C1E4F5" w:themeFill="accent1" w:themeFillTint="33"/>
+            <w:vAlign w:val="center"/>
+          </w:tcPr>
+          <w:p>
+            <w:pPr>
+              <w:cnfStyle w:val="100000000000" w:firstRow="1" w:lastRow="0" w:firstColumn="0" w:lastColumn="0" w:oddVBand="0" w:evenVBand="0" w:oddHBand="0" w:evenHBand="0" w:firstRowFirstColumn="0" w:firstRowLastColumn="0" w:lastRowFirstColumn="0" w:lastRowLastColumn="0"/>
+              <w:rPr>
+                <w:rFonts w:asciiTheme="majorHAnsi" w:hAnsiTheme="majorHAnsi"/>
+                <w:lang w:val="en-US"/>
+              </w:rPr>
+            </w:pPr>
+            <w:r>
+              <w:rPr>
+                <w:rFonts w:asciiTheme="majorHAnsi" w:hAnsiTheme="majorHAnsi"/>
+                <w:lang w:val="en-US"/>
+              </w:rPr>
+              <w:t>Description</w:t>
+            </w:r>
+          </w:p>
+        </w:tc>
+        <w:tc>
+          <w:tcPr>
+            <w:tcW w:w="3686" w:type="dxa"/>
+            <w:tcBorders>
+              <w:top w:val="nil"/>
+              <w:left w:val="nil"/>
+              <w:right w:val="nil"/>
+            </w:tcBorders>
+            <w:shd w:val="clear" w:color="auto" w:fill="C1E4F5" w:themeFill="accent1" w:themeFillTint="33"/>
+            <w:vAlign w:val="center"/>
+          </w:tcPr>
+          <w:p>
+            <w:pPr>
+              <w:cnfStyle w:val="100000000000" w:firstRow="1" w:lastRow="0" w:firstColumn="0" w:lastColumn="0" w:oddVBand="0" w:evenVBand="0" w:oddHBand="0" w:evenHBand="0" w:firstRowFirstColumn="0" w:firstRowLastColumn="0" w:lastRowFirstColumn="0" w:lastRowLastColumn="0"/>
+              <w:rPr>
+                <w:rFonts w:asciiTheme="majorHAnsi" w:hAnsiTheme="majorHAnsi"/>
+                <w:lang w:val="en-US"/>
+              </w:rPr>
+            </w:pPr>
+            <w:r>
+              <w:rPr>
+                <w:rFonts w:asciiTheme="majorHAnsi" w:hAnsiTheme="majorHAnsi"/>
+                <w:lang w:val="en-US"/>
+              </w:rPr>
+              <w:t xml:space="preserve">Stability </w:t>
+            </w:r>
+            <w:r>
+              <w:rPr>
+                <w:rFonts w:asciiTheme="majorHAnsi" w:hAnsiTheme="majorHAnsi"/>
+                <w:lang w:val="en-US"/>
+              </w:rPr>
+              <w:t>Mechanics</w:t>
+            </w:r>
+          </w:p>
+        </w:tc>
+        <w:tc>
+          <w:tcPr>
+            <w:tcW w:w="2410" w:type="dxa"/>
+            <w:tcBorders>
+              <w:top w:val="nil"/>
+              <w:left w:val="nil"/>
+            </w:tcBorders>
+            <w:shd w:val="clear" w:color="auto" w:fill="C1E4F5" w:themeFill="accent1" w:themeFillTint="33"/>
+            <w:vAlign w:val="center"/>
+          </w:tcPr>
+          <w:p>
+            <w:pPr>
+              <w:cnfStyle w:val="100000000000" w:firstRow="1" w:lastRow="0" w:firstColumn="0" w:lastColumn="0" w:oddVBand="0" w:evenVBand="0" w:oddHBand="0" w:evenHBand="0" w:firstRowFirstColumn="0" w:firstRowLastColumn="0" w:lastRowFirstColumn="0" w:lastRowLastColumn="0"/>
+              <w:rPr>
+                <w:rFonts w:asciiTheme="majorHAnsi" w:hAnsiTheme="majorHAnsi"/>
+                <w:lang w:val="en-US"/>
+              </w:rPr>
+            </w:pPr>
+            <w:r>
+              <w:rPr>
+                <w:rFonts w:asciiTheme="majorHAnsi" w:hAnsiTheme="majorHAnsi"/>
+                <w:lang w:val="en-US"/>
+              </w:rPr>
+              <w:t>Market Intelligence Features</w:t>
+            </w:r>
+          </w:p>
+        </w:tc>
+      </w:tr>
+      <w:tr>
+        <w:trPr>
+          <w:cnfStyle w:val="000000100000" w:firstRow="0" w:lastRow="0" w:firstColumn="0" w:lastColumn="0" w:oddVBand="0" w:evenVBand="0" w:oddHBand="1" w:evenHBand="0" w:firstRowFirstColumn="0" w:firstRowLastColumn="0" w:lastRowFirstColumn="0" w:lastRowLastColumn="0"/>
+          <w:trHeight w:val="1418"/>
+        </w:trPr>
+        <w:tc>
+          <w:tcPr>
+            <w:cnfStyle w:val="001000000000" w:firstRow="0" w:lastRow="0" w:firstColumn="1" w:lastColumn="0" w:oddVBand="0" w:evenVBand="0" w:oddHBand="0" w:evenHBand="0" w:firstRowFirstColumn="0" w:firstRowLastColumn="0" w:lastRowFirstColumn="0" w:lastRowLastColumn="0"/>
+            <w:tcW w:w="3544" w:type="dxa"/>
+            <w:shd w:val="clear" w:color="auto" w:fill="FFFFFF" w:themeFill="background1"/>
+            <w:vAlign w:val="center"/>
+          </w:tcPr>
+          <w:p>
+            <w:pPr>
+              <w:rPr>
+                <w:rFonts w:asciiTheme="majorHAnsi" w:hAnsiTheme="majorHAnsi"/>
+                <w:lang w:val="en-US"/>
+              </w:rPr>
+            </w:pPr>
+            <w:r>
+              <w:rPr>
+                <w:rFonts w:asciiTheme="majorHAnsi" w:hAnsiTheme="majorHAnsi"/>
+                <w:b w:val="0"/>
+                <w:bCs w:val="0"/>
+                <w:lang w:val="en-US"/>
+              </w:rPr>
+              <w:t>Bitcoin Lightning Stable Bonds</w:t>
+            </w:r>
+          </w:p>
+        </w:tc>
+        <w:tc>
+          <w:tcPr>
+            <w:tcW w:w="1559" w:type="dxa"/>
+            <w:shd w:val="clear" w:color="auto" w:fill="FFFFFF" w:themeFill="background1"/>
+            <w:vAlign w:val="center"/>
+          </w:tcPr>
+          <w:p>
+            <w:pPr>
+              <w:cnfStyle w:val="000000100000" w:firstRow="0" w:lastRow="0" w:firstColumn="0" w:lastColumn="0" w:oddVBand="0" w:evenVBand="0" w:oddHBand="1" w:evenHBand="0" w:firstRowFirstColumn="0" w:firstRowLastColumn="0" w:lastRowFirstColumn="0" w:lastRowLastColumn="0"/>
+              <w:rPr>
+                <w:rFonts w:asciiTheme="majorHAnsi" w:hAnsiTheme="majorHAnsi"/>
+                <w:lang w:val="en-US"/>
+              </w:rPr>
+            </w:pPr>
+            <w:r>
+              <w:rPr>
+                <w:rFonts w:asciiTheme="majorHAnsi" w:hAnsiTheme="majorHAnsi"/>
+                <w:lang w:val="en-US"/>
+              </w:rPr>
+              <w:t>Fiat Investor</w:t>
+            </w:r>
+          </w:p>
+        </w:tc>
+        <w:tc>
+          <w:tcPr>
+            <w:tcW w:w="1418" w:type="dxa"/>
+            <w:shd w:val="clear" w:color="auto" w:fill="FFFFFF" w:themeFill="background1"/>
+            <w:vAlign w:val="center"/>
+          </w:tcPr>
+          <w:p>
+            <w:pPr>
+              <w:cnfStyle w:val="000000100000" w:firstRow="0" w:lastRow="0" w:firstColumn="0" w:lastColumn="0" w:oddVBand="0" w:evenVBand="0" w:oddHBand="1" w:evenHBand="0" w:firstRowFirstColumn="0" w:firstRowLastColumn="0" w:lastRowFirstColumn="0" w:lastRowLastColumn="0"/>
+              <w:rPr>
+                <w:rFonts w:asciiTheme="majorHAnsi" w:hAnsiTheme="majorHAnsi"/>
+                <w:lang w:val="en-US"/>
+              </w:rPr>
+            </w:pPr>
+            <w:r>
+              <w:rPr>
+                <w:rFonts w:asciiTheme="majorHAnsi" w:hAnsiTheme="majorHAnsi"/>
+                <w:lang w:val="en-US"/>
+              </w:rPr>
+              <w:t>Centralized Finance</w:t>
+            </w:r>
+          </w:p>
+        </w:tc>
+        <w:tc>
+          <w:tcPr>
+            <w:tcW w:w="2551" w:type="dxa"/>
+            <w:tcBorders>
+              <w:right w:val="nil"/>
+            </w:tcBorders>
+            <w:shd w:val="clear" w:color="auto" w:fill="FFFFFF" w:themeFill="background1"/>
+            <w:vAlign w:val="center"/>
+          </w:tcPr>
+          <w:p>
+            <w:pPr>
+              <w:cnfStyle w:val="000000100000" w:firstRow="0" w:lastRow="0" w:firstColumn="0" w:lastColumn="0" w:oddVBand="0" w:evenVBand="0" w:oddHBand="1" w:evenHBand="0" w:firstRowFirstColumn="0" w:firstRowLastColumn="0" w:lastRowFirstColumn="0" w:lastRowLastColumn="0"/>
+              <w:rPr>
+                <w:rFonts w:asciiTheme="majorHAnsi" w:hAnsiTheme="majorHAnsi"/>
+                <w:lang w:val="en-US"/>
+              </w:rPr>
+            </w:pPr>
+            <w:r>
+              <w:rPr>
+                <w:rFonts w:asciiTheme="majorHAnsi" w:hAnsiTheme="majorHAnsi"/>
+                <w:lang w:val="en-US"/>
+              </w:rPr>
+              <w:t>Stable USD balance backed by Bitcoin in custody</w:t>
+            </w:r>
+          </w:p>
+        </w:tc>
+        <w:tc>
+          <w:tcPr>
+            <w:tcW w:w="3686" w:type="dxa"/>
+            <w:tcBorders>
+              <w:left w:val="nil"/>
+              <w:right w:val="nil"/>
+            </w:tcBorders>
+            <w:shd w:val="clear" w:color="auto" w:fill="FFFFFF" w:themeFill="background1"/>
+            <w:vAlign w:val="center"/>
+          </w:tcPr>
+          <w:p>
+            <w:pPr>
+              <w:cnfStyle w:val="000000100000" w:firstRow="0" w:lastRow="0" w:firstColumn="0" w:lastColumn="0" w:oddVBand="0" w:evenVBand="0" w:oddHBand="1" w:evenHBand="0" w:firstRowFirstColumn="0" w:firstRowLastColumn="0" w:lastRowFirstColumn="0" w:lastRowLastColumn="0"/>
+              <w:rPr>
+                <w:rFonts w:asciiTheme="majorHAnsi" w:hAnsiTheme="majorHAnsi"/>
+                <w:lang w:val="en-US"/>
+              </w:rPr>
+            </w:pPr>
+            <w:r>
+              <w:rPr>
+                <w:rFonts w:asciiTheme="majorHAnsi" w:hAnsiTheme="majorHAnsi"/>
+                <w:lang w:val="en-US"/>
+              </w:rPr>
+              <w:t>Secured by an over collateralized decentralized network of Bitcoin Stable Providers in Lightning Network Channels</w:t>
+            </w:r>
+          </w:p>
+        </w:tc>
+        <w:tc>
+          <w:tcPr>
+            <w:tcW w:w="2410" w:type="dxa"/>
+            <w:tcBorders>
+              <w:left w:val="nil"/>
+            </w:tcBorders>
+            <w:shd w:val="clear" w:color="auto" w:fill="FFFFFF" w:themeFill="background1"/>
+            <w:vAlign w:val="center"/>
+          </w:tcPr>
+          <w:p>
+            <w:pPr>
+              <w:cnfStyle w:val="000000100000" w:firstRow="0" w:lastRow="0" w:firstColumn="0" w:lastColumn="0" w:oddVBand="0" w:evenVBand="0" w:oddHBand="1" w:evenHBand="0" w:firstRowFirstColumn="0" w:firstRowLastColumn="0" w:lastRowFirstColumn="0" w:lastRowLastColumn="0"/>
+              <w:rPr>
+                <w:rFonts w:asciiTheme="majorHAnsi" w:hAnsiTheme="majorHAnsi"/>
+                <w:lang w:val="en-US"/>
+              </w:rPr>
+            </w:pPr>
+            <w:r>
+              <w:rPr>
+                <w:rFonts w:asciiTheme="majorHAnsi" w:hAnsiTheme="majorHAnsi"/>
+                <w:lang w:val="en-US"/>
+              </w:rPr>
+              <w:t>Automated or self-governed fund withdrawals and deposits</w:t>
+            </w:r>
+          </w:p>
+        </w:tc>
+      </w:tr>
+      <w:tr>
+        <w:trPr>
+          <w:trHeight w:val="1418"/>
+        </w:trPr>
+        <w:tc>
+          <w:tcPr>
+            <w:cnfStyle w:val="001000000000" w:firstRow="0" w:lastRow="0" w:firstColumn="1" w:lastColumn="0" w:oddVBand="0" w:evenVBand="0" w:oddHBand="0" w:evenHBand="0" w:firstRowFirstColumn="0" w:firstRowLastColumn="0" w:lastRowFirstColumn="0" w:lastRowLastColumn="0"/>
+            <w:tcW w:w="3544" w:type="dxa"/>
+            <w:shd w:val="clear" w:color="auto" w:fill="FFFFFF" w:themeFill="background1"/>
+            <w:vAlign w:val="center"/>
+          </w:tcPr>
+          <w:p>
+            <w:pPr>
+              <w:rPr>
+                <w:rFonts w:asciiTheme="majorHAnsi" w:hAnsiTheme="majorHAnsi"/>
+                <w:lang w:val="en-US"/>
+              </w:rPr>
+            </w:pPr>
+            <w:r>
+              <w:rPr>
+                <w:rFonts w:asciiTheme="majorHAnsi" w:hAnsiTheme="majorHAnsi"/>
+                <w:b w:val="0"/>
+                <w:bCs w:val="0"/>
+                <w:lang w:val="en-US"/>
+              </w:rPr>
+              <w:t>Bitcoin Lightning Stable Preferred Shares</w:t>
+            </w:r>
+          </w:p>
+        </w:tc>
+        <w:tc>
+          <w:tcPr>
+            <w:tcW w:w="1559" w:type="dxa"/>
+            <w:shd w:val="clear" w:color="auto" w:fill="FFFFFF" w:themeFill="background1"/>
+            <w:vAlign w:val="center"/>
+          </w:tcPr>
+          <w:p>
+            <w:pPr>
+              <w:cnfStyle w:val="000000000000" w:firstRow="0" w:lastRow="0" w:firstColumn="0" w:lastColumn="0" w:oddVBand="0" w:evenVBand="0" w:oddHBand="0" w:evenHBand="0" w:firstRowFirstColumn="0" w:firstRowLastColumn="0" w:lastRowFirstColumn="0" w:lastRowLastColumn="0"/>
+              <w:rPr>
+                <w:rFonts w:asciiTheme="majorHAnsi" w:hAnsiTheme="majorHAnsi"/>
+                <w:lang w:val="en-US"/>
+              </w:rPr>
+            </w:pPr>
+            <w:r>
+              <w:rPr>
+                <w:rFonts w:asciiTheme="majorHAnsi" w:hAnsiTheme="majorHAnsi"/>
+                <w:lang w:val="en-US"/>
+              </w:rPr>
+              <w:t>Fiat Investor</w:t>
+            </w:r>
+          </w:p>
+        </w:tc>
+        <w:tc>
+          <w:tcPr>
+            <w:tcW w:w="1418" w:type="dxa"/>
+            <w:shd w:val="clear" w:color="auto" w:fill="FFFFFF" w:themeFill="background1"/>
+            <w:vAlign w:val="center"/>
+          </w:tcPr>
+          <w:p>
+            <w:pPr>
+              <w:cnfStyle w:val="000000000000" w:firstRow="0" w:lastRow="0" w:firstColumn="0" w:lastColumn="0" w:oddVBand="0" w:evenVBand="0" w:oddHBand="0" w:evenHBand="0" w:firstRowFirstColumn="0" w:firstRowLastColumn="0" w:lastRowFirstColumn="0" w:lastRowLastColumn="0"/>
+              <w:rPr>
+                <w:rFonts w:asciiTheme="majorHAnsi" w:hAnsiTheme="majorHAnsi"/>
+                <w:lang w:val="en-US"/>
+              </w:rPr>
+            </w:pPr>
+            <w:r>
+              <w:rPr>
+                <w:rFonts w:asciiTheme="majorHAnsi" w:hAnsiTheme="majorHAnsi"/>
+                <w:lang w:val="en-US"/>
+              </w:rPr>
+              <w:t>Centralized Finance</w:t>
+            </w:r>
+          </w:p>
+        </w:tc>
+        <w:tc>
+          <w:tcPr>
+            <w:tcW w:w="2551" w:type="dxa"/>
+            <w:tcBorders>
+              <w:right w:val="nil"/>
+            </w:tcBorders>
+            <w:shd w:val="clear" w:color="auto" w:fill="FFFFFF" w:themeFill="background1"/>
+            <w:vAlign w:val="center"/>
+          </w:tcPr>
+          <w:p>
+            <w:pPr>
+              <w:cnfStyle w:val="000000000000" w:firstRow="0" w:lastRow="0" w:firstColumn="0" w:lastColumn="0" w:oddVBand="0" w:evenVBand="0" w:oddHBand="0" w:evenHBand="0" w:firstRowFirstColumn="0" w:firstRowLastColumn="0" w:lastRowFirstColumn="0" w:lastRowLastColumn="0"/>
+              <w:rPr>
+                <w:rFonts w:asciiTheme="majorHAnsi" w:hAnsiTheme="majorHAnsi"/>
+                <w:lang w:val="en-US"/>
+              </w:rPr>
+            </w:pPr>
+            <w:r>
+              <w:rPr>
+                <w:rFonts w:asciiTheme="majorHAnsi" w:hAnsiTheme="majorHAnsi"/>
+                <w:lang w:val="en-US"/>
+              </w:rPr>
+              <w:t>Stable USD balance backed by Bitcoin in custody</w:t>
+            </w:r>
+          </w:p>
+        </w:tc>
+        <w:tc>
+          <w:tcPr>
+            <w:tcW w:w="3686" w:type="dxa"/>
+            <w:tcBorders>
+              <w:left w:val="nil"/>
+              <w:right w:val="nil"/>
+            </w:tcBorders>
+            <w:shd w:val="clear" w:color="auto" w:fill="FFFFFF" w:themeFill="background1"/>
+            <w:vAlign w:val="center"/>
+          </w:tcPr>
+          <w:p>
+            <w:pPr>
+              <w:cnfStyle w:val="000000000000" w:firstRow="0" w:lastRow="0" w:firstColumn="0" w:lastColumn="0" w:oddVBand="0" w:evenVBand="0" w:oddHBand="0" w:evenHBand="0" w:firstRowFirstColumn="0" w:firstRowLastColumn="0" w:lastRowFirstColumn="0" w:lastRowLastColumn="0"/>
+              <w:rPr>
+                <w:rFonts w:asciiTheme="majorHAnsi" w:hAnsiTheme="majorHAnsi"/>
+                <w:lang w:val="en-US"/>
+              </w:rPr>
+            </w:pPr>
+            <w:r>
+              <w:rPr>
+                <w:rFonts w:asciiTheme="majorHAnsi" w:hAnsiTheme="majorHAnsi"/>
+                <w:lang w:val="en-US"/>
+              </w:rPr>
+              <w:t>Secured by an over collateralized decentralized network of Bitcoin Stable Providers in Lightning Network Channels</w:t>
+            </w:r>
+          </w:p>
+        </w:tc>
+        <w:tc>
+          <w:tcPr>
+            <w:tcW w:w="2410" w:type="dxa"/>
+            <w:tcBorders>
+              <w:left w:val="nil"/>
+            </w:tcBorders>
+            <w:shd w:val="clear" w:color="auto" w:fill="FFFFFF" w:themeFill="background1"/>
+            <w:vAlign w:val="center"/>
+          </w:tcPr>
+          <w:p>
+            <w:pPr>
+              <w:cnfStyle w:val="000000000000" w:firstRow="0" w:lastRow="0" w:firstColumn="0" w:lastColumn="0" w:oddVBand="0" w:evenVBand="0" w:oddHBand="0" w:evenHBand="0" w:firstRowFirstColumn="0" w:firstRowLastColumn="0" w:lastRowFirstColumn="0" w:lastRowLastColumn="0"/>
+              <w:rPr>
+                <w:rFonts w:asciiTheme="majorHAnsi" w:hAnsiTheme="majorHAnsi"/>
+                <w:lang w:val="en-US"/>
+              </w:rPr>
+            </w:pPr>
+            <w:r>
+              <w:rPr>
+                <w:rFonts w:asciiTheme="majorHAnsi" w:hAnsiTheme="majorHAnsi"/>
+                <w:lang w:val="en-US"/>
+              </w:rPr>
+              <w:t>Automated or self-governed fund withdrawals and deposits</w:t>
+            </w:r>
+          </w:p>
+        </w:tc>
+      </w:tr>
+      <w:tr>
+        <w:trPr>
+          <w:cnfStyle w:val="000000100000" w:firstRow="0" w:lastRow="0" w:firstColumn="0" w:lastColumn="0" w:oddVBand="0" w:evenVBand="0" w:oddHBand="1" w:evenHBand="0" w:firstRowFirstColumn="0" w:firstRowLastColumn="0" w:lastRowFirstColumn="0" w:lastRowLastColumn="0"/>
+          <w:trHeight w:val="1418"/>
+        </w:trPr>
+        <w:tc>
+          <w:tcPr>
+            <w:cnfStyle w:val="001000000000" w:firstRow="0" w:lastRow="0" w:firstColumn="1" w:lastColumn="0" w:oddVBand="0" w:evenVBand="0" w:oddHBand="0" w:evenHBand="0" w:firstRowFirstColumn="0" w:firstRowLastColumn="0" w:lastRowFirstColumn="0" w:lastRowLastColumn="0"/>
+            <w:tcW w:w="3544" w:type="dxa"/>
+            <w:shd w:val="clear" w:color="auto" w:fill="FFFFFF" w:themeFill="background1"/>
+            <w:vAlign w:val="center"/>
+          </w:tcPr>
+          <w:p>
+            <w:pPr>
+              <w:rPr>
+                <w:rFonts w:asciiTheme="majorHAnsi" w:hAnsiTheme="majorHAnsi"/>
+                <w:lang w:val="en-US"/>
+              </w:rPr>
+            </w:pPr>
+            <w:r>
+              <w:rPr>
+                <w:rFonts w:asciiTheme="majorHAnsi" w:hAnsiTheme="majorHAnsi"/>
+                <w:b w:val="0"/>
+                <w:bCs w:val="0"/>
+                <w:lang w:val="en-US"/>
+              </w:rPr>
+              <w:t>Bitcoin Lightning Stable Savings</w:t>
+            </w:r>
+          </w:p>
+        </w:tc>
+        <w:tc>
+          <w:tcPr>
+            <w:tcW w:w="1559" w:type="dxa"/>
+            <w:shd w:val="clear" w:color="auto" w:fill="FFFFFF" w:themeFill="background1"/>
+            <w:vAlign w:val="center"/>
+          </w:tcPr>
+          <w:p>
+            <w:pPr>
+              <w:cnfStyle w:val="000000100000" w:firstRow="0" w:lastRow="0" w:firstColumn="0" w:lastColumn="0" w:oddVBand="0" w:evenVBand="0" w:oddHBand="1" w:evenHBand="0" w:firstRowFirstColumn="0" w:firstRowLastColumn="0" w:lastRowFirstColumn="0" w:lastRowLastColumn="0"/>
+              <w:rPr>
+                <w:rFonts w:asciiTheme="majorHAnsi" w:hAnsiTheme="majorHAnsi"/>
+                <w:lang w:val="en-US"/>
+              </w:rPr>
+            </w:pPr>
+            <w:r>
+              <w:rPr>
+                <w:rFonts w:asciiTheme="majorHAnsi" w:hAnsiTheme="majorHAnsi"/>
+                <w:lang w:val="en-US"/>
+              </w:rPr>
+              <w:t>Fiat Investor</w:t>
+            </w:r>
+          </w:p>
+        </w:tc>
+        <w:tc>
+          <w:tcPr>
+            <w:tcW w:w="1418" w:type="dxa"/>
+            <w:shd w:val="clear" w:color="auto" w:fill="FFFFFF" w:themeFill="background1"/>
+            <w:vAlign w:val="center"/>
+          </w:tcPr>
+          <w:p>
+            <w:pPr>
+              <w:cnfStyle w:val="000000100000" w:firstRow="0" w:lastRow="0" w:firstColumn="0" w:lastColumn="0" w:oddVBand="0" w:evenVBand="0" w:oddHBand="1" w:evenHBand="0" w:firstRowFirstColumn="0" w:firstRowLastColumn="0" w:lastRowFirstColumn="0" w:lastRowLastColumn="0"/>
+              <w:rPr>
+                <w:rFonts w:asciiTheme="majorHAnsi" w:hAnsiTheme="majorHAnsi"/>
+                <w:lang w:val="en-US"/>
+              </w:rPr>
+            </w:pPr>
+            <w:r>
+              <w:rPr>
+                <w:rFonts w:asciiTheme="majorHAnsi" w:hAnsiTheme="majorHAnsi"/>
+                <w:lang w:val="en-US"/>
+              </w:rPr>
+              <w:t>Decentralized Finance</w:t>
+            </w:r>
+          </w:p>
+        </w:tc>
+        <w:tc>
+          <w:tcPr>
+            <w:tcW w:w="2551" w:type="dxa"/>
+            <w:tcBorders>
+              <w:right w:val="nil"/>
+            </w:tcBorders>
+            <w:shd w:val="clear" w:color="auto" w:fill="FFFFFF" w:themeFill="background1"/>
+            <w:vAlign w:val="center"/>
+          </w:tcPr>
+          <w:p>
+            <w:pPr>
+              <w:cnfStyle w:val="000000100000" w:firstRow="0" w:lastRow="0" w:firstColumn="0" w:lastColumn="0" w:oddVBand="0" w:evenVBand="0" w:oddHBand="1" w:evenHBand="0" w:firstRowFirstColumn="0" w:firstRowLastColumn="0" w:lastRowFirstColumn="0" w:lastRowLastColumn="0"/>
+              <w:rPr>
+                <w:rFonts w:asciiTheme="majorHAnsi" w:hAnsiTheme="majorHAnsi"/>
+                <w:lang w:val="en-US"/>
+              </w:rPr>
+            </w:pPr>
+            <w:r>
+              <w:rPr>
+                <w:rFonts w:asciiTheme="majorHAnsi" w:hAnsiTheme="majorHAnsi"/>
+                <w:lang w:val="en-US"/>
+              </w:rPr>
+              <w:t>Stable USD balance backed by Bitcoin in self-custody</w:t>
+            </w:r>
+          </w:p>
+        </w:tc>
+        <w:tc>
+          <w:tcPr>
+            <w:tcW w:w="3686" w:type="dxa"/>
+            <w:tcBorders>
+              <w:left w:val="nil"/>
+              <w:right w:val="nil"/>
+            </w:tcBorders>
+            <w:shd w:val="clear" w:color="auto" w:fill="FFFFFF" w:themeFill="background1"/>
+            <w:vAlign w:val="center"/>
+          </w:tcPr>
+          <w:p>
+            <w:pPr>
+              <w:cnfStyle w:val="000000100000" w:firstRow="0" w:lastRow="0" w:firstColumn="0" w:lastColumn="0" w:oddVBand="0" w:evenVBand="0" w:oddHBand="1" w:evenHBand="0" w:firstRowFirstColumn="0" w:firstRowLastColumn="0" w:lastRowFirstColumn="0" w:lastRowLastColumn="0"/>
+              <w:rPr>
+                <w:rFonts w:asciiTheme="majorHAnsi" w:hAnsiTheme="majorHAnsi"/>
+                <w:lang w:val="en-US"/>
+              </w:rPr>
+            </w:pPr>
+            <w:r>
+              <w:rPr>
+                <w:rFonts w:asciiTheme="majorHAnsi" w:hAnsiTheme="majorHAnsi"/>
+                <w:lang w:val="en-US"/>
+              </w:rPr>
+              <w:t>Secured by an over collateralized decentralized network of Bitcoin Stable Providers in Lightning Network Channels</w:t>
+            </w:r>
+          </w:p>
+        </w:tc>
+        <w:tc>
+          <w:tcPr>
+            <w:tcW w:w="2410" w:type="dxa"/>
+            <w:tcBorders>
+              <w:left w:val="nil"/>
+            </w:tcBorders>
+            <w:shd w:val="clear" w:color="auto" w:fill="FFFFFF" w:themeFill="background1"/>
+            <w:vAlign w:val="center"/>
+          </w:tcPr>
+          <w:p>
+            <w:pPr>
+              <w:cnfStyle w:val="000000100000" w:firstRow="0" w:lastRow="0" w:firstColumn="0" w:lastColumn="0" w:oddVBand="0" w:evenVBand="0" w:oddHBand="1" w:evenHBand="0" w:firstRowFirstColumn="0" w:firstRowLastColumn="0" w:lastRowFirstColumn="0" w:lastRowLastColumn="0"/>
+              <w:rPr>
+                <w:rFonts w:asciiTheme="majorHAnsi" w:hAnsiTheme="majorHAnsi"/>
+                <w:lang w:val="en-US"/>
+              </w:rPr>
+            </w:pPr>
+            <w:r>
+              <w:rPr>
+                <w:rFonts w:asciiTheme="majorHAnsi" w:hAnsiTheme="majorHAnsi"/>
+                <w:lang w:val="en-US"/>
+              </w:rPr>
+              <w:t>Self-governed fund withdrawals and deposits</w:t>
+            </w:r>
+          </w:p>
+        </w:tc>
+      </w:tr>
+      <w:tr>
+        <w:trPr>
+          <w:trHeight w:val="1418"/>
+        </w:trPr>
+        <w:tc>
+          <w:tcPr>
+            <w:cnfStyle w:val="001000000000" w:firstRow="0" w:lastRow="0" w:firstColumn="1" w:lastColumn="0" w:oddVBand="0" w:evenVBand="0" w:oddHBand="0" w:evenHBand="0" w:firstRowFirstColumn="0" w:firstRowLastColumn="0" w:lastRowFirstColumn="0" w:lastRowLastColumn="0"/>
+            <w:tcW w:w="3544" w:type="dxa"/>
+            <w:shd w:val="clear" w:color="auto" w:fill="FFFFFF" w:themeFill="background1"/>
+            <w:vAlign w:val="center"/>
+          </w:tcPr>
+          <w:p>
+            <w:pPr>
+              <w:rPr>
+                <w:rFonts w:asciiTheme="majorHAnsi" w:hAnsiTheme="majorHAnsi"/>
+                <w:b w:val="0"/>
+                <w:bCs w:val="0"/>
+                <w:lang w:val="en-US"/>
+              </w:rPr>
+            </w:pPr>
+            <w:r>
+              <w:rPr>
+                <w:rFonts w:asciiTheme="majorHAnsi" w:hAnsiTheme="majorHAnsi"/>
+                <w:b w:val="0"/>
+                <w:bCs w:val="0"/>
+                <w:lang w:val="en-US"/>
+              </w:rPr>
+              <w:t>Bitcoin Lightning Stable Savings</w:t>
+            </w:r>
+          </w:p>
+        </w:tc>
+        <w:tc>
+          <w:tcPr>
+            <w:tcW w:w="1559" w:type="dxa"/>
+            <w:shd w:val="clear" w:color="auto" w:fill="FFFFFF" w:themeFill="background1"/>
+            <w:vAlign w:val="center"/>
+          </w:tcPr>
+          <w:p>
+            <w:pPr>
+              <w:cnfStyle w:val="000000000000" w:firstRow="0" w:lastRow="0" w:firstColumn="0" w:lastColumn="0" w:oddVBand="0" w:evenVBand="0" w:oddHBand="0" w:evenHBand="0" w:firstRowFirstColumn="0" w:firstRowLastColumn="0" w:lastRowFirstColumn="0" w:lastRowLastColumn="0"/>
+              <w:rPr>
+                <w:rFonts w:asciiTheme="majorHAnsi" w:hAnsiTheme="majorHAnsi"/>
+                <w:lang w:val="en-US"/>
+              </w:rPr>
+            </w:pPr>
+            <w:r>
+              <w:rPr>
+                <w:rFonts w:asciiTheme="majorHAnsi" w:hAnsiTheme="majorHAnsi"/>
+                <w:lang w:val="en-US"/>
+              </w:rPr>
+              <w:t>Bitcoin Investor</w:t>
+            </w:r>
+          </w:p>
+        </w:tc>
+        <w:tc>
+          <w:tcPr>
+            <w:tcW w:w="1418" w:type="dxa"/>
+            <w:shd w:val="clear" w:color="auto" w:fill="FFFFFF" w:themeFill="background1"/>
+            <w:vAlign w:val="center"/>
+          </w:tcPr>
+          <w:p>
+            <w:pPr>
+              <w:cnfStyle w:val="000000000000" w:firstRow="0" w:lastRow="0" w:firstColumn="0" w:lastColumn="0" w:oddVBand="0" w:evenVBand="0" w:oddHBand="0" w:evenHBand="0" w:firstRowFirstColumn="0" w:firstRowLastColumn="0" w:lastRowFirstColumn="0" w:lastRowLastColumn="0"/>
+              <w:rPr>
+                <w:rFonts w:asciiTheme="majorHAnsi" w:hAnsiTheme="majorHAnsi"/>
+                <w:lang w:val="en-US"/>
+              </w:rPr>
+            </w:pPr>
+            <w:r>
+              <w:rPr>
+                <w:rFonts w:asciiTheme="majorHAnsi" w:hAnsiTheme="majorHAnsi"/>
+                <w:lang w:val="en-US"/>
+              </w:rPr>
+              <w:t>Decentralized Finance</w:t>
+            </w:r>
+          </w:p>
+        </w:tc>
+        <w:tc>
+          <w:tcPr>
+            <w:tcW w:w="2551" w:type="dxa"/>
+            <w:tcBorders>
+              <w:right w:val="nil"/>
+            </w:tcBorders>
+            <w:shd w:val="clear" w:color="auto" w:fill="FFFFFF" w:themeFill="background1"/>
+            <w:vAlign w:val="center"/>
+          </w:tcPr>
+          <w:p>
+            <w:pPr>
+              <w:cnfStyle w:val="000000000000" w:firstRow="0" w:lastRow="0" w:firstColumn="0" w:lastColumn="0" w:oddVBand="0" w:evenVBand="0" w:oddHBand="0" w:evenHBand="0" w:firstRowFirstColumn="0" w:firstRowLastColumn="0" w:lastRowFirstColumn="0" w:lastRowLastColumn="0"/>
+              <w:rPr>
+                <w:rFonts w:asciiTheme="majorHAnsi" w:hAnsiTheme="majorHAnsi"/>
+                <w:lang w:val="en-US"/>
+              </w:rPr>
+            </w:pPr>
+            <w:r>
+              <w:rPr>
+                <w:rFonts w:asciiTheme="majorHAnsi" w:hAnsiTheme="majorHAnsi"/>
+                <w:lang w:val="en-US"/>
+              </w:rPr>
+              <w:t>Stable BTC balance in self-custody</w:t>
+            </w:r>
+          </w:p>
+        </w:tc>
+        <w:tc>
+          <w:tcPr>
+            <w:tcW w:w="3686" w:type="dxa"/>
+            <w:tcBorders>
+              <w:left w:val="nil"/>
+              <w:right w:val="nil"/>
+            </w:tcBorders>
+            <w:shd w:val="clear" w:color="auto" w:fill="FFFFFF" w:themeFill="background1"/>
+            <w:vAlign w:val="center"/>
+          </w:tcPr>
+          <w:p>
+            <w:pPr>
+              <w:cnfStyle w:val="000000000000" w:firstRow="0" w:lastRow="0" w:firstColumn="0" w:lastColumn="0" w:oddVBand="0" w:evenVBand="0" w:oddHBand="0" w:evenHBand="0" w:firstRowFirstColumn="0" w:firstRowLastColumn="0" w:lastRowFirstColumn="0" w:lastRowLastColumn="0"/>
+              <w:rPr>
+                <w:rFonts w:asciiTheme="majorHAnsi" w:hAnsiTheme="majorHAnsi"/>
+                <w:lang w:val="en-US"/>
+              </w:rPr>
+            </w:pPr>
+            <w:r>
+              <w:rPr>
+                <w:rFonts w:asciiTheme="majorHAnsi" w:hAnsiTheme="majorHAnsi"/>
+                <w:lang w:val="en-US"/>
+              </w:rPr>
+              <w:t>Secured by an over collateralized decentralized network of Bitcoin Stable Receivers in Lightning Network Channels</w:t>
+            </w:r>
+          </w:p>
+        </w:tc>
+        <w:tc>
+          <w:tcPr>
+            <w:tcW w:w="2410" w:type="dxa"/>
+            <w:tcBorders>
+              <w:left w:val="nil"/>
+            </w:tcBorders>
+            <w:shd w:val="clear" w:color="auto" w:fill="FFFFFF" w:themeFill="background1"/>
+            <w:vAlign w:val="center"/>
+          </w:tcPr>
+          <w:p>
+            <w:pPr>
+              <w:cnfStyle w:val="000000000000" w:firstRow="0" w:lastRow="0" w:firstColumn="0" w:lastColumn="0" w:oddVBand="0" w:evenVBand="0" w:oddHBand="0" w:evenHBand="0" w:firstRowFirstColumn="0" w:firstRowLastColumn="0" w:lastRowFirstColumn="0" w:lastRowLastColumn="0"/>
+              <w:rPr>
+                <w:rFonts w:asciiTheme="majorHAnsi" w:hAnsiTheme="majorHAnsi"/>
+                <w:lang w:val="en-US"/>
+              </w:rPr>
+            </w:pPr>
+            <w:r>
+              <w:rPr>
+                <w:rFonts w:asciiTheme="majorHAnsi" w:hAnsiTheme="majorHAnsi"/>
+                <w:lang w:val="en-US"/>
+              </w:rPr>
+              <w:t>Self-governed fund withdrawals and deposits</w:t>
+            </w:r>
+          </w:p>
+        </w:tc>
+      </w:tr>
+    </w:tbl>
     <w:p>
       <w:r>
         <w:rPr>
           <w:noProof/>
         </w:rPr>
-        <w:lastRenderedPageBreak/>
+        <w:t xml:space="preserve"> </w:t>
+      </w:r>
+      <w:r>
+        <w:rPr>
+          <w:noProof/>
+        </w:rPr>
         <w:drawing>
-          <wp:inline distT="0" distB="0" distL="0" distR="0" wp14:anchorId="34471D7F" wp14:editId="53DA770D">
-            <wp:extent cx="9697720" cy="6401435"/>
+          <wp:inline distT="0" distB="0" distL="0" distR="0" wp14:anchorId="6A44DD24" wp14:editId="35563A9F">
+            <wp:extent cx="9697720" cy="2788920"/>
             <wp:effectExtent l="0" t="0" r="0" b="0"/>
-            <wp:docPr id="312356638" name="Picture 3" descr="A screenshot of a computer&#10;&#10;AI-generated content may be incorrect."/>
+            <wp:docPr id="1132632838" name="Picture 3" descr="A screenshot of a computer&#10;&#10;AI-generated content may be incorrect."/>
             <wp:cNvGraphicFramePr>
               <a:graphicFrameLocks xmlns:a="http://schemas.openxmlformats.org/drawingml/2006/main" noChangeAspect="1"/>
             </wp:cNvGraphicFramePr>
@@ -9572,7 +10529,7 @@
               <a:graphicData uri="http://schemas.openxmlformats.org/drawingml/2006/picture">
                 <pic:pic xmlns:pic="http://schemas.openxmlformats.org/drawingml/2006/picture">
                   <pic:nvPicPr>
-                    <pic:cNvPr id="312356638" name="Picture 3" descr="A screenshot of a computer&#10;&#10;AI-generated content may be incorrect."/>
+                    <pic:cNvPr id="1132632838" name="Picture 3" descr="A screenshot of a computer&#10;&#10;AI-generated content may be incorrect."/>
                     <pic:cNvPicPr/>
                   </pic:nvPicPr>
                   <pic:blipFill>
@@ -9590,7 +10547,7 @@
                   <pic:spPr>
                     <a:xfrm>
                       <a:off x="0" y="0"/>
-                      <a:ext cx="9697720" cy="6401435"/>
+                      <a:ext cx="9697720" cy="2788920"/>
                     </a:xfrm>
                     <a:prstGeom prst="rect">
                       <a:avLst/>
@@ -9665,21 +10622,14 @@
                 <w:lang w:val="en-US"/>
               </w:rPr>
               <w:lastRenderedPageBreak/>
-              <w:t>Lightning Bank Fixed Income Bitcoin-Backed Equities and Securities (Bonds</w:t>
-            </w:r>
-            <w:r>
-              <w:rPr>
-                <w:rFonts w:asciiTheme="majorHAnsi" w:hAnsiTheme="majorHAnsi"/>
-                <w:lang w:val="en-US"/>
-              </w:rPr>
-              <w:t xml:space="preserve"> &amp; </w:t>
-            </w:r>
-            <w:r>
-              <w:rPr>
-                <w:rFonts w:asciiTheme="majorHAnsi" w:hAnsiTheme="majorHAnsi"/>
-                <w:lang w:val="en-US"/>
-              </w:rPr>
-              <w:t>Preferred Shares</w:t>
+              <w:t>Lightning Bank Fixed Income Bitcoin-Backed Securities (Bonds</w:t>
+            </w:r>
+            <w:r>
+              <w:rPr>
+                <w:rFonts w:asciiTheme="majorHAnsi" w:hAnsiTheme="majorHAnsi"/>
+                <w:lang w:val="en-US"/>
+              </w:rPr>
+              <w:t xml:space="preserve"> &amp; Preferred Shares</w:t>
             </w:r>
             <w:r>
               <w:rPr>
@@ -9729,52 +10679,28 @@
         <w:tc>
           <w:tcPr>
             <w:cnfStyle w:val="001000000000" w:firstRow="0" w:lastRow="0" w:firstColumn="1" w:lastColumn="0" w:oddVBand="0" w:evenVBand="0" w:oddHBand="0" w:evenHBand="0" w:firstRowFirstColumn="0" w:firstRowLastColumn="0" w:lastRowFirstColumn="0" w:lastRowLastColumn="0"/>
-            <w:tcW w:w="564" w:type="dxa"/>
+            <w:tcW w:w="5103" w:type="dxa"/>
+            <w:gridSpan w:val="4"/>
             <w:tcBorders>
               <w:top w:val="nil"/>
               <w:bottom w:val="nil"/>
               <w:right w:val="nil"/>
             </w:tcBorders>
-            <w:shd w:val="clear" w:color="auto" w:fill="F2F2F2" w:themeFill="background1" w:themeFillShade="F2"/>
-            <w:vAlign w:val="center"/>
-          </w:tcPr>
-          <w:p>
-            <w:pPr>
-              <w:rPr>
-                <w:rFonts w:asciiTheme="majorHAnsi" w:hAnsiTheme="majorHAnsi"/>
-                <w:lang w:val="en-US"/>
-              </w:rPr>
-            </w:pPr>
-          </w:p>
-        </w:tc>
-        <w:tc>
-          <w:tcPr>
-            <w:tcW w:w="4539" w:type="dxa"/>
-            <w:gridSpan w:val="3"/>
-            <w:tcBorders>
-              <w:top w:val="nil"/>
-              <w:left w:val="nil"/>
-              <w:bottom w:val="nil"/>
-              <w:right w:val="nil"/>
-            </w:tcBorders>
             <w:shd w:val="clear" w:color="auto" w:fill="D9F2D0" w:themeFill="accent6" w:themeFillTint="33"/>
             <w:vAlign w:val="center"/>
           </w:tcPr>
           <w:p>
             <w:pPr>
-              <w:cnfStyle w:val="000000100000" w:firstRow="0" w:lastRow="0" w:firstColumn="0" w:lastColumn="0" w:oddVBand="0" w:evenVBand="0" w:oddHBand="1" w:evenHBand="0" w:firstRowFirstColumn="0" w:firstRowLastColumn="0" w:lastRowFirstColumn="0" w:lastRowLastColumn="0"/>
-              <w:rPr>
-                <w:rFonts w:asciiTheme="majorHAnsi" w:hAnsiTheme="majorHAnsi"/>
-                <w:b/>
-                <w:bCs/>
-                <w:lang w:val="en-US"/>
-              </w:rPr>
-            </w:pPr>
-            <w:r>
-              <w:rPr>
-                <w:rFonts w:asciiTheme="majorHAnsi" w:hAnsiTheme="majorHAnsi"/>
-                <w:b/>
-                <w:bCs/>
+              <w:rPr>
+                <w:rFonts w:asciiTheme="majorHAnsi" w:hAnsiTheme="majorHAnsi"/>
+                <w:b w:val="0"/>
+                <w:bCs w:val="0"/>
+                <w:lang w:val="en-US"/>
+              </w:rPr>
+            </w:pPr>
+            <w:r>
+              <w:rPr>
+                <w:rFonts w:asciiTheme="majorHAnsi" w:hAnsiTheme="majorHAnsi"/>
                 <w:lang w:val="en-US"/>
               </w:rPr>
               <w:t>Fiat Investor</w:t>
@@ -10040,7 +10966,7 @@
               <w:bottom w:val="single" w:sz="8" w:space="0" w:color="595959" w:themeColor="text1" w:themeTint="A6"/>
               <w:right w:val="nil"/>
             </w:tcBorders>
-            <w:shd w:val="clear" w:color="auto" w:fill="F2F2F2" w:themeFill="background1" w:themeFillShade="F2"/>
+            <w:shd w:val="clear" w:color="auto" w:fill="D9F2D0" w:themeFill="accent6" w:themeFillTint="33"/>
             <w:vAlign w:val="center"/>
           </w:tcPr>
           <w:p>
@@ -10321,6 +11247,7 @@
                 <w:lang w:val="en-US"/>
               </w:rPr>
             </w:pPr>
+            <w:proofErr w:type="spellStart"/>
             <w:r>
               <w:rPr>
                 <w:rFonts w:asciiTheme="majorHAnsi" w:hAnsiTheme="majorHAnsi"/>
@@ -10330,6 +11257,7 @@
               </w:rPr>
               <w:t>BiGY</w:t>
             </w:r>
+            <w:proofErr w:type="spellEnd"/>
             <w:r>
               <w:rPr>
                 <w:rFonts w:asciiTheme="majorHAnsi" w:hAnsiTheme="majorHAnsi"/>
@@ -10365,14 +11293,25 @@
                 <w:lang w:val="en-US"/>
               </w:rPr>
             </w:pPr>
-            <w:r>
-              <w:rPr>
-                <w:rFonts w:asciiTheme="majorHAnsi" w:hAnsiTheme="majorHAnsi"/>
-                <w:b/>
-                <w:bCs/>
-                <w:lang w:val="en-US"/>
-              </w:rPr>
-              <w:t xml:space="preserve">BiGY </w:t>
+            <w:proofErr w:type="spellStart"/>
+            <w:r>
+              <w:rPr>
+                <w:rFonts w:asciiTheme="majorHAnsi" w:hAnsiTheme="majorHAnsi"/>
+                <w:b/>
+                <w:bCs/>
+                <w:lang w:val="en-US"/>
+              </w:rPr>
+              <w:t>BiGY</w:t>
+            </w:r>
+            <w:proofErr w:type="spellEnd"/>
+            <w:r>
+              <w:rPr>
+                <w:rFonts w:asciiTheme="majorHAnsi" w:hAnsiTheme="majorHAnsi"/>
+                <w:b/>
+                <w:bCs/>
+                <w:lang w:val="en-US"/>
+              </w:rPr>
+              <w:t xml:space="preserve"> </w:t>
             </w:r>
             <w:r>
               <w:rPr>
@@ -10401,6 +11340,7 @@
               </w:rPr>
               <w:t xml:space="preserve">1% </w:t>
             </w:r>
+            <w:proofErr w:type="spellStart"/>
             <w:r>
               <w:rPr>
                 <w:rFonts w:asciiTheme="majorHAnsi" w:hAnsiTheme="majorHAnsi"/>
@@ -10410,6 +11350,7 @@
               </w:rPr>
               <w:t>BiTY</w:t>
             </w:r>
+            <w:proofErr w:type="spellEnd"/>
           </w:p>
         </w:tc>
         <w:tc>
@@ -10435,6 +11376,7 @@
                 <w:lang w:val="en-US"/>
               </w:rPr>
             </w:pPr>
+            <w:proofErr w:type="spellStart"/>
             <w:r>
               <w:rPr>
                 <w:rFonts w:asciiTheme="majorHAnsi" w:hAnsiTheme="majorHAnsi"/>
@@ -10444,6 +11386,7 @@
               </w:rPr>
               <w:t>BiGY</w:t>
             </w:r>
+            <w:proofErr w:type="spellEnd"/>
             <w:r>
               <w:rPr>
                 <w:rFonts w:asciiTheme="majorHAnsi" w:hAnsiTheme="majorHAnsi"/>
@@ -10479,14 +11422,25 @@
                 <w:lang w:val="en-US"/>
               </w:rPr>
             </w:pPr>
-            <w:r>
-              <w:rPr>
-                <w:rFonts w:asciiTheme="majorHAnsi" w:hAnsiTheme="majorHAnsi"/>
-                <w:b/>
-                <w:bCs/>
-                <w:lang w:val="en-US"/>
-              </w:rPr>
-              <w:t xml:space="preserve">BiGY </w:t>
+            <w:proofErr w:type="spellStart"/>
+            <w:r>
+              <w:rPr>
+                <w:rFonts w:asciiTheme="majorHAnsi" w:hAnsiTheme="majorHAnsi"/>
+                <w:b/>
+                <w:bCs/>
+                <w:lang w:val="en-US"/>
+              </w:rPr>
+              <w:t>BiGY</w:t>
+            </w:r>
+            <w:proofErr w:type="spellEnd"/>
+            <w:r>
+              <w:rPr>
+                <w:rFonts w:asciiTheme="majorHAnsi" w:hAnsiTheme="majorHAnsi"/>
+                <w:b/>
+                <w:bCs/>
+                <w:lang w:val="en-US"/>
+              </w:rPr>
+              <w:t xml:space="preserve"> </w:t>
             </w:r>
             <w:r>
               <w:rPr>
@@ -10515,6 +11469,7 @@
               </w:rPr>
               <w:t xml:space="preserve">1% </w:t>
             </w:r>
+            <w:proofErr w:type="spellStart"/>
             <w:r>
               <w:rPr>
                 <w:rFonts w:asciiTheme="majorHAnsi" w:hAnsiTheme="majorHAnsi"/>
@@ -10524,6 +11479,7 @@
               </w:rPr>
               <w:t>BiTY</w:t>
             </w:r>
+            <w:proofErr w:type="spellEnd"/>
           </w:p>
         </w:tc>
         <w:tc>
@@ -10549,6 +11505,7 @@
                 <w:lang w:val="en-US"/>
               </w:rPr>
             </w:pPr>
+            <w:proofErr w:type="spellStart"/>
             <w:r>
               <w:rPr>
                 <w:rFonts w:asciiTheme="majorHAnsi" w:hAnsiTheme="majorHAnsi"/>
@@ -10558,6 +11515,7 @@
               </w:rPr>
               <w:t>BiGY</w:t>
             </w:r>
+            <w:proofErr w:type="spellEnd"/>
             <w:r>
               <w:rPr>
                 <w:rFonts w:asciiTheme="majorHAnsi" w:hAnsiTheme="majorHAnsi"/>
@@ -10593,14 +11551,25 @@
                 <w:lang w:val="en-US"/>
               </w:rPr>
             </w:pPr>
-            <w:r>
-              <w:rPr>
-                <w:rFonts w:asciiTheme="majorHAnsi" w:hAnsiTheme="majorHAnsi"/>
-                <w:b/>
-                <w:bCs/>
-                <w:lang w:val="en-US"/>
-              </w:rPr>
-              <w:t xml:space="preserve">BiGY </w:t>
+            <w:proofErr w:type="spellStart"/>
+            <w:r>
+              <w:rPr>
+                <w:rFonts w:asciiTheme="majorHAnsi" w:hAnsiTheme="majorHAnsi"/>
+                <w:b/>
+                <w:bCs/>
+                <w:lang w:val="en-US"/>
+              </w:rPr>
+              <w:t>BiGY</w:t>
+            </w:r>
+            <w:proofErr w:type="spellEnd"/>
+            <w:r>
+              <w:rPr>
+                <w:rFonts w:asciiTheme="majorHAnsi" w:hAnsiTheme="majorHAnsi"/>
+                <w:b/>
+                <w:bCs/>
+                <w:lang w:val="en-US"/>
+              </w:rPr>
+              <w:t xml:space="preserve"> </w:t>
             </w:r>
             <w:r>
               <w:rPr>
@@ -10629,6 +11598,7 @@
               </w:rPr>
               <w:t xml:space="preserve">1% </w:t>
             </w:r>
+            <w:proofErr w:type="spellStart"/>
             <w:r>
               <w:rPr>
                 <w:rFonts w:asciiTheme="majorHAnsi" w:hAnsiTheme="majorHAnsi"/>
@@ -10638,6 +11608,7 @@
               </w:rPr>
               <w:t>BiTY</w:t>
             </w:r>
+            <w:proofErr w:type="spellEnd"/>
           </w:p>
         </w:tc>
       </w:tr>
@@ -16401,7 +17372,7 @@
                 <w:bCs w:val="0"/>
                 <w:lang w:val="en-US"/>
               </w:rPr>
-              <w:t>Bitcoin</w:t>
+              <w:t xml:space="preserve">Bitcoin </w:t>
             </w:r>
             <w:r>
               <w:rPr>
@@ -16410,34 +17381,7 @@
                 <w:bCs w:val="0"/>
                 <w:lang w:val="en-US"/>
               </w:rPr>
-              <w:t xml:space="preserve"> </w:t>
-            </w:r>
-            <w:r>
-              <w:rPr>
-                <w:rFonts w:asciiTheme="majorHAnsi" w:hAnsiTheme="majorHAnsi"/>
-                <w:b w:val="0"/>
-                <w:bCs w:val="0"/>
-                <w:lang w:val="en-US"/>
-              </w:rPr>
-              <w:t>Light</w:t>
-            </w:r>
-            <w:r>
-              <w:rPr>
-                <w:rFonts w:asciiTheme="majorHAnsi" w:hAnsiTheme="majorHAnsi"/>
-                <w:b w:val="0"/>
-                <w:bCs w:val="0"/>
-                <w:lang w:val="en-US"/>
-              </w:rPr>
-              <w:t>n</w:t>
-            </w:r>
-            <w:r>
-              <w:rPr>
-                <w:rFonts w:asciiTheme="majorHAnsi" w:hAnsiTheme="majorHAnsi"/>
-                <w:b w:val="0"/>
-                <w:bCs w:val="0"/>
-                <w:lang w:val="en-US"/>
-              </w:rPr>
-              <w:t>ing Stable Savings</w:t>
+              <w:t>Lightning Stable Savings</w:t>
             </w:r>
           </w:p>
         </w:tc>
@@ -16740,7 +17684,29 @@
           <w:color w:val="EE0000"/>
           <w:lang w:val="en-US"/>
         </w:rPr>
-        <w:t xml:space="preserve">(DNav) </w:t>
+        <w:t>(</w:t>
+      </w:r>
+      <w:proofErr w:type="spellStart"/>
+      <w:r>
+        <w:rPr>
+          <w:rFonts w:asciiTheme="majorHAnsi" w:hAnsiTheme="majorHAnsi"/>
+          <w:b/>
+          <w:bCs/>
+          <w:color w:val="EE0000"/>
+          <w:lang w:val="en-US"/>
+        </w:rPr>
+        <w:t>DNav</w:t>
+      </w:r>
+      <w:proofErr w:type="spellEnd"/>
+      <w:r>
+        <w:rPr>
+          <w:rFonts w:asciiTheme="majorHAnsi" w:hAnsiTheme="majorHAnsi"/>
+          <w:b/>
+          <w:bCs/>
+          <w:color w:val="EE0000"/>
+          <w:lang w:val="en-US"/>
+        </w:rPr>
+        <w:t xml:space="preserve">) </w:t>
       </w:r>
       <w:r>
         <w:rPr>
@@ -16767,7 +17733,27 @@
           <w:bCs/>
           <w:lang w:val="en-US"/>
         </w:rPr>
-        <w:t xml:space="preserve">Bitcoin Growth Yield (BiGY) </w:t>
+        <w:t>Bitcoin Growth Yield (</w:t>
+      </w:r>
+      <w:proofErr w:type="spellStart"/>
+      <w:r>
+        <w:rPr>
+          <w:rFonts w:asciiTheme="majorHAnsi" w:hAnsiTheme="majorHAnsi"/>
+          <w:b/>
+          <w:bCs/>
+          <w:lang w:val="en-US"/>
+        </w:rPr>
+        <w:t>BiGY</w:t>
+      </w:r>
+      <w:proofErr w:type="spellEnd"/>
+      <w:r>
+        <w:rPr>
+          <w:rFonts w:asciiTheme="majorHAnsi" w:hAnsiTheme="majorHAnsi"/>
+          <w:b/>
+          <w:bCs/>
+          <w:lang w:val="en-US"/>
+        </w:rPr>
+        <w:t xml:space="preserve">) </w:t>
       </w:r>
       <w:r>
         <w:rPr>
@@ -16810,7 +17796,29 @@
           <w:color w:val="EE0000"/>
           <w:lang w:val="en-US"/>
         </w:rPr>
-        <w:t xml:space="preserve">(LNav) </w:t>
+        <w:t>(</w:t>
+      </w:r>
+      <w:proofErr w:type="spellStart"/>
+      <w:r>
+        <w:rPr>
+          <w:rFonts w:asciiTheme="majorHAnsi" w:hAnsiTheme="majorHAnsi"/>
+          <w:b/>
+          <w:bCs/>
+          <w:color w:val="EE0000"/>
+          <w:lang w:val="en-US"/>
+        </w:rPr>
+        <w:t>LNav</w:t>
+      </w:r>
+      <w:proofErr w:type="spellEnd"/>
+      <w:r>
+        <w:rPr>
+          <w:rFonts w:asciiTheme="majorHAnsi" w:hAnsiTheme="majorHAnsi"/>
+          <w:b/>
+          <w:bCs/>
+          <w:color w:val="EE0000"/>
+          <w:lang w:val="en-US"/>
+        </w:rPr>
+        <w:t xml:space="preserve">) </w:t>
       </w:r>
       <w:r>
         <w:rPr>
@@ -16837,7 +17845,27 @@
           <w:bCs/>
           <w:lang w:val="en-US"/>
         </w:rPr>
-        <w:t xml:space="preserve">Bitcoin Transaction Yield (BiTY) </w:t>
+        <w:t>Bitcoin Transaction Yield (</w:t>
+      </w:r>
+      <w:proofErr w:type="spellStart"/>
+      <w:r>
+        <w:rPr>
+          <w:rFonts w:asciiTheme="majorHAnsi" w:hAnsiTheme="majorHAnsi"/>
+          <w:b/>
+          <w:bCs/>
+          <w:lang w:val="en-US"/>
+        </w:rPr>
+        <w:t>BiTY</w:t>
+      </w:r>
+      <w:proofErr w:type="spellEnd"/>
+      <w:r>
+        <w:rPr>
+          <w:rFonts w:asciiTheme="majorHAnsi" w:hAnsiTheme="majorHAnsi"/>
+          <w:b/>
+          <w:bCs/>
+          <w:lang w:val="en-US"/>
+        </w:rPr>
+        <w:t xml:space="preserve">) </w:t>
       </w:r>
       <w:r>
         <w:rPr>
@@ -16883,7 +17911,29 @@
           <w:color w:val="EE0000"/>
           <w:lang w:val="en-US"/>
         </w:rPr>
-        <w:t xml:space="preserve">(CNav) </w:t>
+        <w:t>(</w:t>
+      </w:r>
+      <w:proofErr w:type="spellStart"/>
+      <w:r>
+        <w:rPr>
+          <w:rFonts w:asciiTheme="majorHAnsi" w:hAnsiTheme="majorHAnsi"/>
+          <w:b/>
+          <w:bCs/>
+          <w:color w:val="EE0000"/>
+          <w:lang w:val="en-US"/>
+        </w:rPr>
+        <w:t>CNav</w:t>
+      </w:r>
+      <w:proofErr w:type="spellEnd"/>
+      <w:r>
+        <w:rPr>
+          <w:rFonts w:asciiTheme="majorHAnsi" w:hAnsiTheme="majorHAnsi"/>
+          <w:b/>
+          <w:bCs/>
+          <w:color w:val="EE0000"/>
+          <w:lang w:val="en-US"/>
+        </w:rPr>
+        <w:t xml:space="preserve">) </w:t>
       </w:r>
       <w:r>
         <w:rPr>
@@ -17504,8 +18554,9 @@
                 <w:bCs w:val="0"/>
                 <w:lang w:val="en-US"/>
               </w:rPr>
-              <w:t xml:space="preserve">Bitcoin Growth Yield (BiGY) </w:t>
-            </w:r>
+              <w:t>Bitcoin Growth Yield (</w:t>
+            </w:r>
+            <w:proofErr w:type="spellStart"/>
             <w:r>
               <w:rPr>
                 <w:rFonts w:asciiTheme="majorHAnsi" w:hAnsiTheme="majorHAnsi"/>
@@ -17513,7 +18564,44 @@
                 <w:bCs w:val="0"/>
                 <w:lang w:val="en-US"/>
               </w:rPr>
-              <w:t>generated rom Bitcoin Compound Annual Growth Rate</w:t>
+              <w:t>BiGY</w:t>
+            </w:r>
+            <w:proofErr w:type="spellEnd"/>
+            <w:r>
+              <w:rPr>
+                <w:rFonts w:asciiTheme="majorHAnsi" w:hAnsiTheme="majorHAnsi"/>
+                <w:b w:val="0"/>
+                <w:bCs w:val="0"/>
+                <w:lang w:val="en-US"/>
+              </w:rPr>
+              <w:t xml:space="preserve">) </w:t>
+            </w:r>
+            <w:r>
+              <w:rPr>
+                <w:rFonts w:asciiTheme="majorHAnsi" w:hAnsiTheme="majorHAnsi"/>
+                <w:b w:val="0"/>
+                <w:bCs w:val="0"/>
+                <w:lang w:val="en-US"/>
+              </w:rPr>
+              <w:t xml:space="preserve">generated </w:t>
+            </w:r>
+            <w:r>
+              <w:rPr>
+                <w:rFonts w:asciiTheme="majorHAnsi" w:hAnsiTheme="majorHAnsi"/>
+                <w:b w:val="0"/>
+                <w:bCs w:val="0"/>
+                <w:lang w:val="en-US"/>
+              </w:rPr>
+              <w:t>f</w:t>
+            </w:r>
+            <w:r>
+              <w:rPr>
+                <w:rFonts w:asciiTheme="majorHAnsi" w:hAnsiTheme="majorHAnsi"/>
+                <w:b w:val="0"/>
+                <w:bCs w:val="0"/>
+                <w:lang w:val="en-US"/>
+              </w:rPr>
+              <w:t>rom Bitcoin Compound Annual Growth Rate</w:t>
             </w:r>
             <w:r>
               <w:rPr>
@@ -18489,14 +19577,25 @@
                 <w:lang w:val="en-US"/>
               </w:rPr>
             </w:pPr>
-            <w:r>
-              <w:rPr>
-                <w:rFonts w:asciiTheme="majorHAnsi" w:hAnsiTheme="majorHAnsi"/>
-                <w:b/>
-                <w:bCs/>
-                <w:lang w:val="en-US"/>
-              </w:rPr>
-              <w:t xml:space="preserve">BiGY </w:t>
+            <w:proofErr w:type="spellStart"/>
+            <w:r>
+              <w:rPr>
+                <w:rFonts w:asciiTheme="majorHAnsi" w:hAnsiTheme="majorHAnsi"/>
+                <w:b/>
+                <w:bCs/>
+                <w:lang w:val="en-US"/>
+              </w:rPr>
+              <w:t>BiGY</w:t>
+            </w:r>
+            <w:proofErr w:type="spellEnd"/>
+            <w:r>
+              <w:rPr>
+                <w:rFonts w:asciiTheme="majorHAnsi" w:hAnsiTheme="majorHAnsi"/>
+                <w:b/>
+                <w:bCs/>
+                <w:lang w:val="en-US"/>
+              </w:rPr>
+              <w:t xml:space="preserve"> </w:t>
             </w:r>
             <w:r>
               <w:rPr>
@@ -18525,6 +19624,7 @@
               </w:rPr>
               <w:t xml:space="preserve">1% </w:t>
             </w:r>
+            <w:proofErr w:type="spellStart"/>
             <w:r>
               <w:rPr>
                 <w:rFonts w:asciiTheme="majorHAnsi" w:hAnsiTheme="majorHAnsi"/>
@@ -18534,6 +19634,7 @@
               </w:rPr>
               <w:t>BiTY</w:t>
             </w:r>
+            <w:proofErr w:type="spellEnd"/>
           </w:p>
         </w:tc>
         <w:tc>
@@ -18589,14 +19690,25 @@
                 <w:lang w:val="en-US"/>
               </w:rPr>
             </w:pPr>
-            <w:r>
-              <w:rPr>
-                <w:rFonts w:asciiTheme="majorHAnsi" w:hAnsiTheme="majorHAnsi"/>
-                <w:b/>
-                <w:bCs/>
-                <w:lang w:val="en-US"/>
-              </w:rPr>
-              <w:t xml:space="preserve">BiGY </w:t>
+            <w:proofErr w:type="spellStart"/>
+            <w:r>
+              <w:rPr>
+                <w:rFonts w:asciiTheme="majorHAnsi" w:hAnsiTheme="majorHAnsi"/>
+                <w:b/>
+                <w:bCs/>
+                <w:lang w:val="en-US"/>
+              </w:rPr>
+              <w:t>BiGY</w:t>
+            </w:r>
+            <w:proofErr w:type="spellEnd"/>
+            <w:r>
+              <w:rPr>
+                <w:rFonts w:asciiTheme="majorHAnsi" w:hAnsiTheme="majorHAnsi"/>
+                <w:b/>
+                <w:bCs/>
+                <w:lang w:val="en-US"/>
+              </w:rPr>
+              <w:t xml:space="preserve"> </w:t>
             </w:r>
             <w:r>
               <w:rPr>
@@ -18625,6 +19737,7 @@
               </w:rPr>
               <w:t xml:space="preserve">1% </w:t>
             </w:r>
+            <w:proofErr w:type="spellStart"/>
             <w:r>
               <w:rPr>
                 <w:rFonts w:asciiTheme="majorHAnsi" w:hAnsiTheme="majorHAnsi"/>
@@ -18634,6 +19747,7 @@
               </w:rPr>
               <w:t>BiTY</w:t>
             </w:r>
+            <w:proofErr w:type="spellEnd"/>
           </w:p>
         </w:tc>
         <w:tc>
@@ -18698,14 +19812,25 @@
                 <w:lang w:val="en-US"/>
               </w:rPr>
             </w:pPr>
-            <w:r>
-              <w:rPr>
-                <w:rFonts w:asciiTheme="majorHAnsi" w:hAnsiTheme="majorHAnsi"/>
-                <w:b/>
-                <w:bCs/>
-                <w:lang w:val="en-US"/>
-              </w:rPr>
-              <w:t xml:space="preserve">BiGY </w:t>
+            <w:proofErr w:type="spellStart"/>
+            <w:r>
+              <w:rPr>
+                <w:rFonts w:asciiTheme="majorHAnsi" w:hAnsiTheme="majorHAnsi"/>
+                <w:b/>
+                <w:bCs/>
+                <w:lang w:val="en-US"/>
+              </w:rPr>
+              <w:t>BiGY</w:t>
+            </w:r>
+            <w:proofErr w:type="spellEnd"/>
+            <w:r>
+              <w:rPr>
+                <w:rFonts w:asciiTheme="majorHAnsi" w:hAnsiTheme="majorHAnsi"/>
+                <w:b/>
+                <w:bCs/>
+                <w:lang w:val="en-US"/>
+              </w:rPr>
+              <w:t xml:space="preserve"> </w:t>
             </w:r>
             <w:r>
               <w:rPr>
@@ -18734,6 +19859,7 @@
               </w:rPr>
               <w:t xml:space="preserve">1% </w:t>
             </w:r>
+            <w:proofErr w:type="spellStart"/>
             <w:r>
               <w:rPr>
                 <w:rFonts w:asciiTheme="majorHAnsi" w:hAnsiTheme="majorHAnsi"/>
@@ -18743,6 +19869,7 @@
               </w:rPr>
               <w:t>BiTY</w:t>
             </w:r>
+            <w:proofErr w:type="spellEnd"/>
           </w:p>
         </w:tc>
       </w:tr>

</xml_diff>

<commit_message>
Added Preferred Shares to be used in TAM page
</commit_message>
<xml_diff>
--- a/Bitcoin_Lightning_Bank_Case_Study.docx
+++ b/Bitcoin_Lightning_Bank_Case_Study.docx
@@ -93,8 +93,8 @@
                                   <w:tblLook w:val="04A0" w:firstRow="1" w:lastRow="0" w:firstColumn="1" w:lastColumn="0" w:noHBand="0" w:noVBand="1"/>
                                 </w:tblPr>
                                 <w:tblGrid>
-                                  <w:gridCol w:w="7648"/>
-                                  <w:gridCol w:w="7242"/>
+                                  <w:gridCol w:w="4770"/>
+                                  <w:gridCol w:w="2032"/>
                                 </w:tblGrid>
                                 <w:tr>
                                   <w:trPr>
@@ -1159,8 +1159,8 @@
                             <w:tblLook w:val="04A0" w:firstRow="1" w:lastRow="0" w:firstColumn="1" w:lastColumn="0" w:noHBand="0" w:noVBand="1"/>
                           </w:tblPr>
                           <w:tblGrid>
-                            <w:gridCol w:w="7648"/>
-                            <w:gridCol w:w="7242"/>
+                            <w:gridCol w:w="4770"/>
+                            <w:gridCol w:w="2032"/>
                           </w:tblGrid>
                           <w:tr>
                             <w:trPr>
@@ -4458,18 +4458,18 @@
         </w:rPr>
         <w:lastRenderedPageBreak/>
         <w:drawing>
-          <wp:anchor distT="0" distB="0" distL="114300" distR="114300" simplePos="0" relativeHeight="251681792" behindDoc="1" locked="0" layoutInCell="1" allowOverlap="1" wp14:anchorId="13E07866" wp14:editId="4FEECC20">
+          <wp:anchor distT="0" distB="0" distL="114300" distR="114300" simplePos="0" relativeHeight="251684864" behindDoc="1" locked="0" layoutInCell="1" allowOverlap="1" wp14:anchorId="6560B596" wp14:editId="35042B81">
             <wp:simplePos x="0" y="0"/>
             <wp:positionH relativeFrom="margin">
-              <wp:align>center</wp:align>
+              <wp:align>left</wp:align>
             </wp:positionH>
             <wp:positionV relativeFrom="paragraph">
-              <wp:posOffset>-124792</wp:posOffset>
+              <wp:posOffset>-146920</wp:posOffset>
             </wp:positionV>
-            <wp:extent cx="9515150" cy="4059141"/>
+            <wp:extent cx="9697720" cy="4079240"/>
             <wp:effectExtent l="0" t="0" r="0" b="0"/>
             <wp:wrapNone/>
-            <wp:docPr id="1630783556" name="Picture 2"/>
+            <wp:docPr id="1545892845" name="Picture 2" descr="A diagram of a computer&#10;&#10;AI-generated content may be incorrect."/>
             <wp:cNvGraphicFramePr>
               <a:graphicFrameLocks xmlns:a="http://schemas.openxmlformats.org/drawingml/2006/main" noChangeAspect="1"/>
             </wp:cNvGraphicFramePr>
@@ -4477,7 +4477,7 @@
               <a:graphicData uri="http://schemas.openxmlformats.org/drawingml/2006/picture">
                 <pic:pic xmlns:pic="http://schemas.openxmlformats.org/drawingml/2006/picture">
                   <pic:nvPicPr>
-                    <pic:cNvPr id="1630783556" name="Picture 1630783556"/>
+                    <pic:cNvPr id="1545892845" name="Picture 2" descr="A diagram of a computer&#10;&#10;AI-generated content may be incorrect."/>
                     <pic:cNvPicPr/>
                   </pic:nvPicPr>
                   <pic:blipFill>
@@ -4495,7 +4495,7 @@
                   <pic:spPr>
                     <a:xfrm>
                       <a:off x="0" y="0"/>
-                      <a:ext cx="9515150" cy="4059141"/>
+                      <a:ext cx="9697720" cy="4079240"/>
                     </a:xfrm>
                     <a:prstGeom prst="rect">
                       <a:avLst/>
@@ -7525,18 +7525,18 @@
           <w:noProof/>
         </w:rPr>
         <w:drawing>
-          <wp:anchor distT="0" distB="0" distL="114300" distR="114300" simplePos="0" relativeHeight="251679744" behindDoc="1" locked="0" layoutInCell="1" allowOverlap="1" wp14:anchorId="2B28591D" wp14:editId="0B8AF95A">
+          <wp:anchor distT="0" distB="0" distL="114300" distR="114300" simplePos="0" relativeHeight="251685888" behindDoc="1" locked="0" layoutInCell="1" allowOverlap="1" wp14:anchorId="5FE07BE2" wp14:editId="20206F2C">
             <wp:simplePos x="0" y="0"/>
             <wp:positionH relativeFrom="margin">
               <wp:align>center</wp:align>
             </wp:positionH>
             <wp:positionV relativeFrom="paragraph">
-              <wp:posOffset>-200052</wp:posOffset>
+              <wp:posOffset>-207500</wp:posOffset>
             </wp:positionV>
-            <wp:extent cx="9144000" cy="4093605"/>
-            <wp:effectExtent l="0" t="0" r="0" b="2540"/>
+            <wp:extent cx="9148334" cy="4063796"/>
+            <wp:effectExtent l="0" t="0" r="0" b="0"/>
             <wp:wrapNone/>
-            <wp:docPr id="1919376992" name="Picture 5" descr="A diagram of a blockchain&#10;&#10;AI-generated content may be incorrect."/>
+            <wp:docPr id="1660067908" name="Picture 3" descr="A diagram of a blockchain&#10;&#10;AI-generated content may be incorrect."/>
             <wp:cNvGraphicFramePr>
               <a:graphicFrameLocks xmlns:a="http://schemas.openxmlformats.org/drawingml/2006/main" noChangeAspect="1"/>
             </wp:cNvGraphicFramePr>
@@ -7544,7 +7544,7 @@
               <a:graphicData uri="http://schemas.openxmlformats.org/drawingml/2006/picture">
                 <pic:pic xmlns:pic="http://schemas.openxmlformats.org/drawingml/2006/picture">
                   <pic:nvPicPr>
-                    <pic:cNvPr id="1919376992" name="Picture 5" descr="A diagram of a blockchain&#10;&#10;AI-generated content may be incorrect."/>
+                    <pic:cNvPr id="1660067908" name="Picture 3" descr="A diagram of a blockchain&#10;&#10;AI-generated content may be incorrect."/>
                     <pic:cNvPicPr/>
                   </pic:nvPicPr>
                   <pic:blipFill>
@@ -7562,7 +7562,7 @@
                   <pic:spPr>
                     <a:xfrm>
                       <a:off x="0" y="0"/>
-                      <a:ext cx="9144000" cy="4093605"/>
+                      <a:ext cx="9148334" cy="4063796"/>
                     </a:xfrm>
                     <a:prstGeom prst="rect">
                       <a:avLst/>

</xml_diff>

<commit_message>
Added Loan test cases to prove that it's a unique product
</commit_message>
<xml_diff>
--- a/Bitcoin_Lightning_Bank_Case_Study.docx
+++ b/Bitcoin_Lightning_Bank_Case_Study.docx
@@ -94,8 +94,8 @@
                                   <w:tblLook w:val="04A0" w:firstRow="1" w:lastRow="0" w:firstColumn="1" w:lastColumn="0" w:noHBand="0" w:noVBand="1"/>
                                 </w:tblPr>
                                 <w:tblGrid>
-                                  <w:gridCol w:w="7648"/>
-                                  <w:gridCol w:w="7242"/>
+                                  <w:gridCol w:w="4770"/>
+                                  <w:gridCol w:w="2032"/>
                                 </w:tblGrid>
                                 <w:tr>
                                   <w:trPr>
@@ -1164,8 +1164,8 @@
                             <w:tblLook w:val="04A0" w:firstRow="1" w:lastRow="0" w:firstColumn="1" w:lastColumn="0" w:noHBand="0" w:noVBand="1"/>
                           </w:tblPr>
                           <w:tblGrid>
-                            <w:gridCol w:w="7648"/>
-                            <w:gridCol w:w="7242"/>
+                            <w:gridCol w:w="4770"/>
+                            <w:gridCol w:w="2032"/>
                           </w:tblGrid>
                           <w:tr>
                             <w:trPr>
@@ -6636,22 +6636,13 @@
                 <w:lang w:val="en-US"/>
               </w:rPr>
             </w:pPr>
-            <w:proofErr w:type="gramStart"/>
             <w:r>
               <w:rPr>
                 <w:rFonts w:asciiTheme="majorHAnsi" w:hAnsiTheme="majorHAnsi"/>
                 <w:lang w:val="en-US"/>
               </w:rPr>
               <w:lastRenderedPageBreak/>
-              <w:t>PoW</w:t>
-            </w:r>
-            <w:proofErr w:type="gramEnd"/>
-            <w:r>
-              <w:rPr>
-                <w:rFonts w:asciiTheme="majorHAnsi" w:hAnsiTheme="majorHAnsi"/>
-                <w:lang w:val="en-US"/>
-              </w:rPr>
-              <w:t xml:space="preserve"> </w:t>
+              <w:t xml:space="preserve">PoW </w:t>
             </w:r>
             <w:r>
               <w:rPr>
@@ -8369,23 +8360,7 @@
                 <w:rFonts w:asciiTheme="majorHAnsi" w:hAnsiTheme="majorHAnsi"/>
                 <w:lang w:val="en-US"/>
               </w:rPr>
-              <w:t xml:space="preserve">Stable Receiver and Stable Provider remove Bitcoin from the Lightning Channel to either close the connection or keep it active and just </w:t>
-            </w:r>
-            <w:proofErr w:type="gramStart"/>
-            <w:r>
-              <w:rPr>
-                <w:rFonts w:asciiTheme="majorHAnsi" w:hAnsiTheme="majorHAnsi"/>
-                <w:lang w:val="en-US"/>
-              </w:rPr>
-              <w:t>splice-out</w:t>
-            </w:r>
-            <w:proofErr w:type="gramEnd"/>
-            <w:r>
-              <w:rPr>
-                <w:rFonts w:asciiTheme="majorHAnsi" w:hAnsiTheme="majorHAnsi"/>
-                <w:lang w:val="en-US"/>
-              </w:rPr>
-              <w:t xml:space="preserve"> liquidity.</w:t>
+              <w:t>Stable Receiver and Stable Provider remove Bitcoin from the Lightning Channel to either close the connection or keep it active and just splice-out liquidity.</w:t>
             </w:r>
           </w:p>
         </w:tc>
@@ -8640,21 +8615,12 @@
               </w:rPr>
               <w:t xml:space="preserve"> ideal to close the Stable Channel, </w:t>
             </w:r>
-            <w:proofErr w:type="gramStart"/>
-            <w:r>
-              <w:rPr>
-                <w:rFonts w:asciiTheme="majorHAnsi" w:hAnsiTheme="majorHAnsi"/>
-                <w:lang w:val="en-US"/>
-              </w:rPr>
-              <w:t>buyout</w:t>
-            </w:r>
-            <w:proofErr w:type="gramEnd"/>
-            <w:r>
-              <w:rPr>
-                <w:rFonts w:asciiTheme="majorHAnsi" w:hAnsiTheme="majorHAnsi"/>
-                <w:lang w:val="en-US"/>
-              </w:rPr>
-              <w:t xml:space="preserve"> or </w:t>
+            <w:r>
+              <w:rPr>
+                <w:rFonts w:asciiTheme="majorHAnsi" w:hAnsiTheme="majorHAnsi"/>
+                <w:lang w:val="en-US"/>
+              </w:rPr>
+              <w:t xml:space="preserve">buyout or </w:t>
             </w:r>
             <w:r>
               <w:rPr>
@@ -9745,23 +9711,7 @@
                 <w:rFonts w:asciiTheme="majorHAnsi" w:hAnsiTheme="majorHAnsi"/>
                 <w:lang w:val="en-US"/>
               </w:rPr>
-              <w:t xml:space="preserve"> holds a Bitcoin balance and remains stable in Bitcoin terms. Decentralized / </w:t>
-            </w:r>
-            <w:proofErr w:type="gramStart"/>
-            <w:r>
-              <w:rPr>
-                <w:rFonts w:asciiTheme="majorHAnsi" w:hAnsiTheme="majorHAnsi"/>
-                <w:lang w:val="en-US"/>
-              </w:rPr>
-              <w:t>Non-Custodial</w:t>
-            </w:r>
-            <w:proofErr w:type="gramEnd"/>
-            <w:r>
-              <w:rPr>
-                <w:rFonts w:asciiTheme="majorHAnsi" w:hAnsiTheme="majorHAnsi"/>
-                <w:lang w:val="en-US"/>
-              </w:rPr>
-              <w:t xml:space="preserve"> </w:t>
+              <w:t xml:space="preserve"> holds a Bitcoin balance and remains stable in Bitcoin terms. Decentralized / Non-Custodial </w:t>
             </w:r>
             <w:r>
               <w:rPr>
@@ -29851,7 +29801,6 @@
         </w:tc>
       </w:tr>
     </w:tbl>
-    <w:p/>
     <w:p>
       <w:r>
         <w:br w:type="page"/>

</xml_diff>

<commit_message>
Updated Fee and TVL diagrams
</commit_message>
<xml_diff>
--- a/Bitcoin_Lightning_Bank_Case_Study.docx
+++ b/Bitcoin_Lightning_Bank_Case_Study.docx
@@ -13,6 +13,7 @@
           <w:docPartUnique/>
         </w:docPartObj>
       </w:sdtPr>
+      <w:sdtEndPr/>
       <w:sdtContent>
         <w:p>
           <w:pPr>
@@ -93,8 +94,8 @@
                                   <w:tblLook w:val="04A0" w:firstRow="1" w:lastRow="0" w:firstColumn="1" w:lastColumn="0" w:noHBand="0" w:noVBand="1"/>
                                 </w:tblPr>
                                 <w:tblGrid>
-                                  <w:gridCol w:w="7648"/>
-                                  <w:gridCol w:w="7242"/>
+                                  <w:gridCol w:w="4770"/>
+                                  <w:gridCol w:w="2032"/>
                                 </w:tblGrid>
                                 <w:tr>
                                   <w:trPr>
@@ -173,6 +174,7 @@
                                         <w:dataBinding w:prefixMappings="xmlns:ns0='http://purl.org/dc/elements/1.1/' xmlns:ns1='http://schemas.openxmlformats.org/package/2006/metadata/core-properties' " w:xpath="/ns1:coreProperties[1]/ns0:title[1]" w:storeItemID="{6C3C8BC8-F283-45AE-878A-BAB7291924A1}"/>
                                         <w:text/>
                                       </w:sdtPr>
+                                      <w:sdtEndPr/>
                                       <w:sdtContent>
                                         <w:p>
                                           <w:pPr>
@@ -211,6 +213,7 @@
                                         <w:dataBinding w:prefixMappings="xmlns:ns0='http://purl.org/dc/elements/1.1/' xmlns:ns1='http://schemas.openxmlformats.org/package/2006/metadata/core-properties' " w:xpath="/ns1:coreProperties[1]/ns0:subject[1]" w:storeItemID="{6C3C8BC8-F283-45AE-878A-BAB7291924A1}"/>
                                         <w:text/>
                                       </w:sdtPr>
+                                      <w:sdtEndPr/>
                                       <w:sdtContent>
                                         <w:p>
                                           <w:pPr>
@@ -228,6 +231,14 @@
                                               <w:szCs w:val="24"/>
                                             </w:rPr>
                                             <w:t xml:space="preserve">The </w:t>
+                                          </w:r>
+                                          <w:r>
+                                            <w:rPr>
+                                              <w:color w:val="000000" w:themeColor="text1"/>
+                                              <w:sz w:val="24"/>
+                                              <w:szCs w:val="24"/>
+                                            </w:rPr>
+                                            <w:t xml:space="preserve">Decentralized and </w:t>
                                           </w:r>
                                           <w:r>
                                             <w:rPr>
@@ -308,6 +319,7 @@
                                         <w:dataBinding w:prefixMappings="xmlns:ns0='http://schemas.microsoft.com/office/2006/coverPageProps' " w:xpath="/ns0:CoverPageProperties[1]/ns0:Abstract[1]" w:storeItemID="{55AF091B-3C7A-41E3-B477-F2FDAA23CFDA}"/>
                                         <w:text/>
                                       </w:sdtPr>
+                                      <w:sdtEndPr/>
                                       <w:sdtContent>
                                         <w:p>
                                           <w:pPr>
@@ -1111,6 +1123,7 @@
                                         <w:dataBinding w:prefixMappings="xmlns:ns0='http://purl.org/dc/elements/1.1/' xmlns:ns1='http://schemas.openxmlformats.org/package/2006/metadata/core-properties' " w:xpath="/ns1:coreProperties[1]/ns0:creator[1]" w:storeItemID="{6C3C8BC8-F283-45AE-878A-BAB7291924A1}"/>
                                         <w:text/>
                                       </w:sdtPr>
+                                      <w:sdtEndPr/>
                                       <w:sdtContent>
                                         <w:p>
                                           <w:pPr>
@@ -1181,8 +1194,8 @@
                             <w:tblLook w:val="04A0" w:firstRow="1" w:lastRow="0" w:firstColumn="1" w:lastColumn="0" w:noHBand="0" w:noVBand="1"/>
                           </w:tblPr>
                           <w:tblGrid>
-                            <w:gridCol w:w="7648"/>
-                            <w:gridCol w:w="7242"/>
+                            <w:gridCol w:w="4770"/>
+                            <w:gridCol w:w="2032"/>
                           </w:tblGrid>
                           <w:tr>
                             <w:trPr>
@@ -1261,6 +1274,7 @@
                                   <w:dataBinding w:prefixMappings="xmlns:ns0='http://purl.org/dc/elements/1.1/' xmlns:ns1='http://schemas.openxmlformats.org/package/2006/metadata/core-properties' " w:xpath="/ns1:coreProperties[1]/ns0:title[1]" w:storeItemID="{6C3C8BC8-F283-45AE-878A-BAB7291924A1}"/>
                                   <w:text/>
                                 </w:sdtPr>
+                                <w:sdtEndPr/>
                                 <w:sdtContent>
                                   <w:p>
                                     <w:pPr>
@@ -1299,6 +1313,7 @@
                                   <w:dataBinding w:prefixMappings="xmlns:ns0='http://purl.org/dc/elements/1.1/' xmlns:ns1='http://schemas.openxmlformats.org/package/2006/metadata/core-properties' " w:xpath="/ns1:coreProperties[1]/ns0:subject[1]" w:storeItemID="{6C3C8BC8-F283-45AE-878A-BAB7291924A1}"/>
                                   <w:text/>
                                 </w:sdtPr>
+                                <w:sdtEndPr/>
                                 <w:sdtContent>
                                   <w:p>
                                     <w:pPr>
@@ -1316,6 +1331,14 @@
                                         <w:szCs w:val="24"/>
                                       </w:rPr>
                                       <w:t xml:space="preserve">The </w:t>
+                                    </w:r>
+                                    <w:r>
+                                      <w:rPr>
+                                        <w:color w:val="000000" w:themeColor="text1"/>
+                                        <w:sz w:val="24"/>
+                                        <w:szCs w:val="24"/>
+                                      </w:rPr>
+                                      <w:t xml:space="preserve">Decentralized and </w:t>
                                     </w:r>
                                     <w:r>
                                       <w:rPr>
@@ -1396,6 +1419,7 @@
                                   <w:dataBinding w:prefixMappings="xmlns:ns0='http://schemas.microsoft.com/office/2006/coverPageProps' " w:xpath="/ns0:CoverPageProperties[1]/ns0:Abstract[1]" w:storeItemID="{55AF091B-3C7A-41E3-B477-F2FDAA23CFDA}"/>
                                   <w:text/>
                                 </w:sdtPr>
+                                <w:sdtEndPr/>
                                 <w:sdtContent>
                                   <w:p>
                                     <w:pPr>
@@ -2199,6 +2223,7 @@
                                   <w:dataBinding w:prefixMappings="xmlns:ns0='http://purl.org/dc/elements/1.1/' xmlns:ns1='http://schemas.openxmlformats.org/package/2006/metadata/core-properties' " w:xpath="/ns1:coreProperties[1]/ns0:creator[1]" w:storeItemID="{6C3C8BC8-F283-45AE-878A-BAB7291924A1}"/>
                                   <w:text/>
                                 </w:sdtPr>
+                                <w:sdtEndPr/>
                                 <w:sdtContent>
                                   <w:p>
                                     <w:pPr>
@@ -6569,13 +6594,22 @@
                 <w:lang w:val="en-US"/>
               </w:rPr>
             </w:pPr>
+            <w:proofErr w:type="gramStart"/>
             <w:r>
               <w:rPr>
                 <w:rFonts w:asciiTheme="majorHAnsi" w:hAnsiTheme="majorHAnsi"/>
                 <w:lang w:val="en-US"/>
               </w:rPr>
               <w:lastRenderedPageBreak/>
-              <w:t xml:space="preserve">PoW </w:t>
+              <w:t>PoW</w:t>
+            </w:r>
+            <w:proofErr w:type="gramEnd"/>
+            <w:r>
+              <w:rPr>
+                <w:rFonts w:asciiTheme="majorHAnsi" w:hAnsiTheme="majorHAnsi"/>
+                <w:lang w:val="en-US"/>
+              </w:rPr>
+              <w:t xml:space="preserve"> </w:t>
             </w:r>
             <w:r>
               <w:rPr>
@@ -8302,7 +8336,23 @@
                 <w:rFonts w:asciiTheme="majorHAnsi" w:hAnsiTheme="majorHAnsi"/>
                 <w:lang w:val="en-US"/>
               </w:rPr>
-              <w:t>Stable Receiver and Stable Provider remove Bitcoin from the Lightning Channel to either close the connection or keep it active and just splice-out liquidity.</w:t>
+              <w:t xml:space="preserve">Stable Receiver and Stable Provider remove Bitcoin from the Lightning Channel to either close the connection or keep it active and just </w:t>
+            </w:r>
+            <w:proofErr w:type="gramStart"/>
+            <w:r>
+              <w:rPr>
+                <w:rFonts w:asciiTheme="majorHAnsi" w:hAnsiTheme="majorHAnsi"/>
+                <w:lang w:val="en-US"/>
+              </w:rPr>
+              <w:t>splice-out</w:t>
+            </w:r>
+            <w:proofErr w:type="gramEnd"/>
+            <w:r>
+              <w:rPr>
+                <w:rFonts w:asciiTheme="majorHAnsi" w:hAnsiTheme="majorHAnsi"/>
+                <w:lang w:val="en-US"/>
+              </w:rPr>
+              <w:t xml:space="preserve"> liquidity.</w:t>
             </w:r>
           </w:p>
         </w:tc>
@@ -8557,12 +8607,21 @@
               </w:rPr>
               <w:t xml:space="preserve"> ideal to close the Stable Channel, </w:t>
             </w:r>
-            <w:r>
-              <w:rPr>
-                <w:rFonts w:asciiTheme="majorHAnsi" w:hAnsiTheme="majorHAnsi"/>
-                <w:lang w:val="en-US"/>
-              </w:rPr>
-              <w:t xml:space="preserve">buyout or </w:t>
+            <w:proofErr w:type="gramStart"/>
+            <w:r>
+              <w:rPr>
+                <w:rFonts w:asciiTheme="majorHAnsi" w:hAnsiTheme="majorHAnsi"/>
+                <w:lang w:val="en-US"/>
+              </w:rPr>
+              <w:t>buyout</w:t>
+            </w:r>
+            <w:proofErr w:type="gramEnd"/>
+            <w:r>
+              <w:rPr>
+                <w:rFonts w:asciiTheme="majorHAnsi" w:hAnsiTheme="majorHAnsi"/>
+                <w:lang w:val="en-US"/>
+              </w:rPr>
+              <w:t xml:space="preserve"> or </w:t>
             </w:r>
             <w:r>
               <w:rPr>
@@ -9955,7 +10014,7 @@
                 <w:bCs w:val="0"/>
                 <w:lang w:val="en-US"/>
               </w:rPr>
-              <w:t>Bitcoin Lightning Stable Deposit</w:t>
+              <w:t>Bitcoin Lightning Stable Loan</w:t>
             </w:r>
           </w:p>
         </w:tc>
@@ -10052,7 +10111,7 @@
                 <w:rFonts w:asciiTheme="majorHAnsi" w:hAnsiTheme="majorHAnsi"/>
                 <w:lang w:val="en-US"/>
               </w:rPr>
-              <w:t>Receivers</w:t>
+              <w:t>Receivers with the ability to borrow Bitcoin for additional leverage</w:t>
             </w:r>
           </w:p>
         </w:tc>
@@ -10179,7 +10238,7 @@
                 <w:bCs w:val="0"/>
                 <w:lang w:val="en-US"/>
               </w:rPr>
-              <w:t>Bitcoin Lightning Stable Loan</w:t>
+              <w:t>Bitcoin Lightning Stable Credit Line</w:t>
             </w:r>
           </w:p>
         </w:tc>
@@ -10276,7 +10335,7 @@
                 <w:rFonts w:asciiTheme="majorHAnsi" w:hAnsiTheme="majorHAnsi"/>
                 <w:lang w:val="en-US"/>
               </w:rPr>
-              <w:t>Receivers with the ability to borrow Bitcoin for additional leverage</w:t>
+              <w:t>Receivers with the ability to borrow USAT / USDT</w:t>
             </w:r>
           </w:p>
         </w:tc>
@@ -10387,10 +10446,6 @@
           <w:tcPr>
             <w:cnfStyle w:val="001000000000" w:firstRow="0" w:lastRow="0" w:firstColumn="1" w:lastColumn="0" w:oddVBand="0" w:evenVBand="0" w:oddHBand="0" w:evenHBand="0" w:firstRowFirstColumn="0" w:firstRowLastColumn="0" w:lastRowFirstColumn="0" w:lastRowLastColumn="0"/>
             <w:tcW w:w="3544" w:type="dxa"/>
-            <w:tcBorders>
-              <w:top w:val="none" w:sz="0" w:space="0" w:color="auto"/>
-              <w:bottom w:val="none" w:sz="0" w:space="0" w:color="auto"/>
-            </w:tcBorders>
             <w:shd w:val="clear" w:color="auto" w:fill="FFFFFF" w:themeFill="background1"/>
             <w:vAlign w:val="center"/>
           </w:tcPr>
@@ -10408,17 +10463,13 @@
                 <w:bCs w:val="0"/>
                 <w:lang w:val="en-US"/>
               </w:rPr>
-              <w:t>Bitcoin Lightning Stable Credit Line</w:t>
+              <w:t>Bitcoin Lightning Stable Deposit</w:t>
             </w:r>
           </w:p>
         </w:tc>
         <w:tc>
           <w:tcPr>
             <w:tcW w:w="1559" w:type="dxa"/>
-            <w:tcBorders>
-              <w:top w:val="none" w:sz="0" w:space="0" w:color="auto"/>
-              <w:bottom w:val="none" w:sz="0" w:space="0" w:color="auto"/>
-            </w:tcBorders>
             <w:shd w:val="clear" w:color="auto" w:fill="FFFFFF" w:themeFill="background1"/>
             <w:vAlign w:val="center"/>
           </w:tcPr>
@@ -10442,10 +10493,6 @@
         <w:tc>
           <w:tcPr>
             <w:tcW w:w="1560" w:type="dxa"/>
-            <w:tcBorders>
-              <w:top w:val="none" w:sz="0" w:space="0" w:color="auto"/>
-              <w:bottom w:val="none" w:sz="0" w:space="0" w:color="auto"/>
-            </w:tcBorders>
             <w:shd w:val="clear" w:color="auto" w:fill="FFFFFF" w:themeFill="background1"/>
             <w:vAlign w:val="center"/>
           </w:tcPr>
@@ -10469,10 +10516,6 @@
         <w:tc>
           <w:tcPr>
             <w:tcW w:w="3969" w:type="dxa"/>
-            <w:tcBorders>
-              <w:top w:val="none" w:sz="0" w:space="0" w:color="auto"/>
-              <w:bottom w:val="none" w:sz="0" w:space="0" w:color="auto"/>
-            </w:tcBorders>
             <w:shd w:val="clear" w:color="auto" w:fill="FFFFFF" w:themeFill="background1"/>
             <w:vAlign w:val="center"/>
           </w:tcPr>
@@ -10517,17 +10560,13 @@
                 <w:rFonts w:asciiTheme="majorHAnsi" w:hAnsiTheme="majorHAnsi"/>
                 <w:lang w:val="en-US"/>
               </w:rPr>
-              <w:t>Receivers with the ability to borrow USAT / USDT</w:t>
+              <w:t>Receivers</w:t>
             </w:r>
           </w:p>
         </w:tc>
         <w:tc>
           <w:tcPr>
             <w:tcW w:w="1134" w:type="dxa"/>
-            <w:tcBorders>
-              <w:top w:val="none" w:sz="0" w:space="0" w:color="auto"/>
-              <w:bottom w:val="none" w:sz="0" w:space="0" w:color="auto"/>
-            </w:tcBorders>
             <w:shd w:val="clear" w:color="auto" w:fill="FFFFFF" w:themeFill="background1"/>
             <w:vAlign w:val="center"/>
           </w:tcPr>
@@ -10551,10 +10590,6 @@
         <w:tc>
           <w:tcPr>
             <w:tcW w:w="1417" w:type="dxa"/>
-            <w:tcBorders>
-              <w:top w:val="none" w:sz="0" w:space="0" w:color="auto"/>
-              <w:bottom w:val="none" w:sz="0" w:space="0" w:color="auto"/>
-            </w:tcBorders>
             <w:shd w:val="clear" w:color="auto" w:fill="FFFFFF" w:themeFill="background1"/>
             <w:vAlign w:val="center"/>
           </w:tcPr>
@@ -10571,24 +10606,13 @@
                 <w:rFonts w:asciiTheme="majorHAnsi" w:hAnsiTheme="majorHAnsi"/>
                 <w:lang w:val="en-US"/>
               </w:rPr>
-              <w:t>Yes</w:t>
-            </w:r>
-            <w:r>
-              <w:rPr>
-                <w:rFonts w:asciiTheme="majorHAnsi" w:hAnsiTheme="majorHAnsi"/>
-                <w:lang w:val="en-US"/>
-              </w:rPr>
-              <w:t>, by both customer and issuer</w:t>
+              <w:t>Yes, by both customer and issuer</w:t>
             </w:r>
           </w:p>
         </w:tc>
         <w:tc>
           <w:tcPr>
             <w:tcW w:w="2126" w:type="dxa"/>
-            <w:tcBorders>
-              <w:top w:val="none" w:sz="0" w:space="0" w:color="auto"/>
-              <w:bottom w:val="none" w:sz="0" w:space="0" w:color="auto"/>
-            </w:tcBorders>
             <w:shd w:val="clear" w:color="auto" w:fill="FFFFFF" w:themeFill="background1"/>
             <w:vAlign w:val="center"/>
           </w:tcPr>
@@ -10807,28 +10831,7 @@
                 <w:rFonts w:asciiTheme="majorHAnsi" w:hAnsiTheme="majorHAnsi"/>
                 <w:lang w:val="en-US"/>
               </w:rPr>
-              <w:t>Yes</w:t>
-            </w:r>
-            <w:r>
-              <w:rPr>
-                <w:rFonts w:asciiTheme="majorHAnsi" w:hAnsiTheme="majorHAnsi"/>
-                <w:lang w:val="en-US"/>
-              </w:rPr>
-              <w:t xml:space="preserve">, </w:t>
-            </w:r>
-            <w:r>
-              <w:rPr>
-                <w:rFonts w:asciiTheme="majorHAnsi" w:hAnsiTheme="majorHAnsi"/>
-                <w:lang w:val="en-US"/>
-              </w:rPr>
-              <w:t xml:space="preserve">by </w:t>
-            </w:r>
-            <w:r>
-              <w:rPr>
-                <w:rFonts w:asciiTheme="majorHAnsi" w:hAnsiTheme="majorHAnsi"/>
-                <w:lang w:val="en-US"/>
-              </w:rPr>
-              <w:t>customer only</w:t>
+              <w:t>Yes, by customer only</w:t>
             </w:r>
           </w:p>
         </w:tc>
@@ -11062,28 +11065,7 @@
                 <w:rFonts w:asciiTheme="majorHAnsi" w:hAnsiTheme="majorHAnsi"/>
                 <w:lang w:val="en-US"/>
               </w:rPr>
-              <w:t>Yes</w:t>
-            </w:r>
-            <w:r>
-              <w:rPr>
-                <w:rFonts w:asciiTheme="majorHAnsi" w:hAnsiTheme="majorHAnsi"/>
-                <w:lang w:val="en-US"/>
-              </w:rPr>
-              <w:t xml:space="preserve">, </w:t>
-            </w:r>
-            <w:r>
-              <w:rPr>
-                <w:rFonts w:asciiTheme="majorHAnsi" w:hAnsiTheme="majorHAnsi"/>
-                <w:lang w:val="en-US"/>
-              </w:rPr>
-              <w:t xml:space="preserve">by </w:t>
-            </w:r>
-            <w:r>
-              <w:rPr>
-                <w:rFonts w:asciiTheme="majorHAnsi" w:hAnsiTheme="majorHAnsi"/>
-                <w:lang w:val="en-US"/>
-              </w:rPr>
-              <w:t>customer only</w:t>
+              <w:t>Yes, by customer only</w:t>
             </w:r>
           </w:p>
         </w:tc>
@@ -11683,10 +11665,10 @@
         </w:rPr>
         <w:lastRenderedPageBreak/>
         <w:drawing>
-          <wp:inline distT="0" distB="0" distL="0" distR="0" wp14:anchorId="79963FC9" wp14:editId="393FC0D0">
-            <wp:extent cx="9697720" cy="5052695"/>
+          <wp:inline distT="0" distB="0" distL="0" distR="0" wp14:anchorId="04B667C1" wp14:editId="0A140C86">
+            <wp:extent cx="9697720" cy="5781040"/>
             <wp:effectExtent l="0" t="0" r="0" b="0"/>
-            <wp:docPr id="1180897043" name="Picture 3" descr="A screenshot of a computer screen&#10;&#10;AI-generated content may be incorrect."/>
+            <wp:docPr id="539594982" name="Picture 4" descr="A screenshot of a computer&#10;&#10;AI-generated content may be incorrect."/>
             <wp:cNvGraphicFramePr>
               <a:graphicFrameLocks xmlns:a="http://schemas.openxmlformats.org/drawingml/2006/main" noChangeAspect="1"/>
             </wp:cNvGraphicFramePr>
@@ -11694,7 +11676,7 @@
               <a:graphicData uri="http://schemas.openxmlformats.org/drawingml/2006/picture">
                 <pic:pic xmlns:pic="http://schemas.openxmlformats.org/drawingml/2006/picture">
                   <pic:nvPicPr>
-                    <pic:cNvPr id="1180897043" name="Picture 3" descr="A screenshot of a computer screen&#10;&#10;AI-generated content may be incorrect."/>
+                    <pic:cNvPr id="539594982" name="Picture 4" descr="A screenshot of a computer&#10;&#10;AI-generated content may be incorrect."/>
                     <pic:cNvPicPr/>
                   </pic:nvPicPr>
                   <pic:blipFill>
@@ -11712,7 +11694,7 @@
                   <pic:spPr>
                     <a:xfrm>
                       <a:off x="0" y="0"/>
-                      <a:ext cx="9697720" cy="5052695"/>
+                      <a:ext cx="9697720" cy="5781040"/>
                     </a:xfrm>
                     <a:prstGeom prst="rect">
                       <a:avLst/>
@@ -11727,7 +11709,6 @@
     </w:p>
     <w:p>
       <w:pPr>
-        <w:spacing w:before="120" w:after="0"/>
         <w:rPr>
           <w:rFonts w:asciiTheme="majorHAnsi" w:hAnsiTheme="majorHAnsi"/>
           <w:lang w:val="en-US"/>
@@ -11736,376 +11717,61 @@
       <w:r>
         <w:rPr>
           <w:rFonts w:asciiTheme="majorHAnsi" w:hAnsiTheme="majorHAnsi"/>
-          <w:b/>
-          <w:bCs/>
-          <w:color w:val="EE0000"/>
           <w:lang w:val="en-US"/>
         </w:rPr>
-        <w:t xml:space="preserve">Lightning NAV </w:t>
+        <w:br w:type="page"/>
       </w:r>
       <w:r>
         <w:rPr>
           <w:rFonts w:asciiTheme="majorHAnsi" w:hAnsiTheme="majorHAnsi"/>
           <w:b/>
           <w:bCs/>
+          <w:noProof/>
           <w:color w:val="EE0000"/>
           <w:lang w:val="en-US"/>
         </w:rPr>
-        <w:t>(</w:t>
-      </w:r>
-      <w:proofErr w:type="spellStart"/>
-      <w:r>
-        <w:rPr>
-          <w:rFonts w:asciiTheme="majorHAnsi" w:hAnsiTheme="majorHAnsi"/>
-          <w:b/>
-          <w:bCs/>
-          <w:color w:val="EE0000"/>
-          <w:lang w:val="en-US"/>
-        </w:rPr>
-        <w:t>LNav</w:t>
-      </w:r>
-      <w:proofErr w:type="spellEnd"/>
-      <w:r>
-        <w:rPr>
-          <w:rFonts w:asciiTheme="majorHAnsi" w:hAnsiTheme="majorHAnsi"/>
-          <w:b/>
-          <w:bCs/>
-          <w:color w:val="EE0000"/>
-          <w:lang w:val="en-US"/>
-        </w:rPr>
-        <w:t xml:space="preserve">) </w:t>
-      </w:r>
-      <w:r>
-        <w:rPr>
-          <w:rFonts w:asciiTheme="majorHAnsi" w:hAnsiTheme="majorHAnsi"/>
-          <w:b/>
-          <w:bCs/>
-          <w:lang w:val="en-US"/>
-        </w:rPr>
-        <w:t>=</w:t>
-      </w:r>
-      <w:r>
-        <w:rPr>
-          <w:rFonts w:asciiTheme="majorHAnsi" w:hAnsiTheme="majorHAnsi"/>
-          <w:b/>
-          <w:bCs/>
-          <w:lang w:val="en-US"/>
-        </w:rPr>
-        <w:t xml:space="preserve"> </w:t>
-      </w:r>
-      <w:r>
-        <w:rPr>
-          <w:rFonts w:asciiTheme="majorHAnsi" w:hAnsiTheme="majorHAnsi"/>
-          <w:b/>
-          <w:bCs/>
-          <w:lang w:val="en-US"/>
-        </w:rPr>
-        <w:t>Bitcoin Transaction Yield (</w:t>
-      </w:r>
-      <w:proofErr w:type="spellStart"/>
-      <w:r>
-        <w:rPr>
-          <w:rFonts w:asciiTheme="majorHAnsi" w:hAnsiTheme="majorHAnsi"/>
-          <w:b/>
-          <w:bCs/>
-          <w:lang w:val="en-US"/>
-        </w:rPr>
-        <w:t>BiTY</w:t>
-      </w:r>
-      <w:proofErr w:type="spellEnd"/>
-      <w:r>
-        <w:rPr>
-          <w:rFonts w:asciiTheme="majorHAnsi" w:hAnsiTheme="majorHAnsi"/>
-          <w:b/>
-          <w:bCs/>
-          <w:lang w:val="en-US"/>
-        </w:rPr>
-        <w:t xml:space="preserve">) </w:t>
-      </w:r>
-      <w:r>
-        <w:rPr>
-          <w:rFonts w:asciiTheme="majorHAnsi" w:hAnsiTheme="majorHAnsi"/>
-          <w:lang w:val="en-US"/>
-        </w:rPr>
-        <w:t>generated</w:t>
-      </w:r>
-      <w:r>
-        <w:rPr>
-          <w:rFonts w:asciiTheme="majorHAnsi" w:hAnsiTheme="majorHAnsi"/>
-          <w:lang w:val="en-US"/>
-        </w:rPr>
-        <w:t xml:space="preserve"> </w:t>
-      </w:r>
-      <w:r>
-        <w:rPr>
-          <w:rFonts w:asciiTheme="majorHAnsi" w:hAnsiTheme="majorHAnsi"/>
-          <w:lang w:val="en-US"/>
-        </w:rPr>
-        <w:t xml:space="preserve">from Lightning Network </w:t>
-      </w:r>
-      <w:r>
-        <w:rPr>
-          <w:rFonts w:asciiTheme="majorHAnsi" w:hAnsiTheme="majorHAnsi"/>
-          <w:lang w:val="en-US"/>
-        </w:rPr>
-        <w:t>r</w:t>
-      </w:r>
-      <w:r>
-        <w:rPr>
-          <w:rFonts w:asciiTheme="majorHAnsi" w:hAnsiTheme="majorHAnsi"/>
-          <w:lang w:val="en-US"/>
-        </w:rPr>
-        <w:t xml:space="preserve">outing </w:t>
-      </w:r>
-      <w:r>
-        <w:rPr>
-          <w:rFonts w:asciiTheme="majorHAnsi" w:hAnsiTheme="majorHAnsi"/>
-          <w:lang w:val="en-US"/>
-        </w:rPr>
-        <w:t>f</w:t>
-      </w:r>
-      <w:r>
-        <w:rPr>
-          <w:rFonts w:asciiTheme="majorHAnsi" w:hAnsiTheme="majorHAnsi"/>
-          <w:lang w:val="en-US"/>
-        </w:rPr>
-        <w:t>ees</w:t>
-      </w:r>
-    </w:p>
-    <w:p>
-      <w:pPr>
-        <w:spacing w:before="120" w:after="0"/>
-        <w:rPr>
-          <w:rFonts w:asciiTheme="majorHAnsi" w:hAnsiTheme="majorHAnsi"/>
-          <w:lang w:val="en-US"/>
-        </w:rPr>
-      </w:pPr>
-      <w:r>
-        <w:rPr>
-          <w:rFonts w:asciiTheme="majorHAnsi" w:hAnsiTheme="majorHAnsi"/>
-          <w:b/>
-          <w:bCs/>
-          <w:color w:val="EE0000"/>
-          <w:lang w:val="en-US"/>
-        </w:rPr>
-        <w:t xml:space="preserve">Credit NAV </w:t>
-      </w:r>
-      <w:r>
-        <w:rPr>
-          <w:rFonts w:asciiTheme="majorHAnsi" w:hAnsiTheme="majorHAnsi"/>
-          <w:b/>
-          <w:bCs/>
-          <w:color w:val="EE0000"/>
-          <w:lang w:val="en-US"/>
-        </w:rPr>
-        <w:t>(</w:t>
-      </w:r>
-      <w:proofErr w:type="spellStart"/>
-      <w:r>
-        <w:rPr>
-          <w:rFonts w:asciiTheme="majorHAnsi" w:hAnsiTheme="majorHAnsi"/>
-          <w:b/>
-          <w:bCs/>
-          <w:color w:val="EE0000"/>
-          <w:lang w:val="en-US"/>
-        </w:rPr>
-        <w:t>CNav</w:t>
-      </w:r>
-      <w:proofErr w:type="spellEnd"/>
-      <w:r>
-        <w:rPr>
-          <w:rFonts w:asciiTheme="majorHAnsi" w:hAnsiTheme="majorHAnsi"/>
-          <w:b/>
-          <w:bCs/>
-          <w:color w:val="EE0000"/>
-          <w:lang w:val="en-US"/>
-        </w:rPr>
-        <w:t xml:space="preserve">) </w:t>
-      </w:r>
-      <w:r>
-        <w:rPr>
-          <w:rFonts w:asciiTheme="majorHAnsi" w:hAnsiTheme="majorHAnsi"/>
-          <w:b/>
-          <w:bCs/>
-          <w:lang w:val="en-US"/>
-        </w:rPr>
-        <w:t xml:space="preserve">= </w:t>
-      </w:r>
-      <w:r>
-        <w:rPr>
-          <w:rFonts w:asciiTheme="majorHAnsi" w:hAnsiTheme="majorHAnsi"/>
-          <w:b/>
-          <w:bCs/>
-          <w:lang w:val="en-US"/>
-        </w:rPr>
-        <w:t>Bitcoin Lending Yield (</w:t>
-      </w:r>
-      <w:proofErr w:type="spellStart"/>
-      <w:r>
-        <w:rPr>
-          <w:rFonts w:asciiTheme="majorHAnsi" w:hAnsiTheme="majorHAnsi"/>
-          <w:b/>
-          <w:bCs/>
-          <w:lang w:val="en-US"/>
-        </w:rPr>
-        <w:t>BiLY</w:t>
-      </w:r>
-      <w:proofErr w:type="spellEnd"/>
-      <w:r>
-        <w:rPr>
-          <w:rFonts w:asciiTheme="majorHAnsi" w:hAnsiTheme="majorHAnsi"/>
-          <w:b/>
-          <w:bCs/>
-          <w:lang w:val="en-US"/>
-        </w:rPr>
-        <w:t xml:space="preserve">) </w:t>
-      </w:r>
-      <w:r>
-        <w:rPr>
-          <w:rFonts w:asciiTheme="majorHAnsi" w:hAnsiTheme="majorHAnsi"/>
-          <w:lang w:val="en-US"/>
-        </w:rPr>
-        <w:t xml:space="preserve">generated from </w:t>
-      </w:r>
-      <w:r>
-        <w:rPr>
-          <w:rFonts w:asciiTheme="majorHAnsi" w:hAnsiTheme="majorHAnsi"/>
-          <w:lang w:val="en-US"/>
-        </w:rPr>
-        <w:t>Bitcoin</w:t>
-      </w:r>
-      <w:r>
-        <w:rPr>
-          <w:rFonts w:asciiTheme="majorHAnsi" w:hAnsiTheme="majorHAnsi"/>
-          <w:lang w:val="en-US"/>
-        </w:rPr>
-        <w:t xml:space="preserve"> or Stablecoin </w:t>
-      </w:r>
-      <w:r>
-        <w:rPr>
-          <w:rFonts w:asciiTheme="majorHAnsi" w:hAnsiTheme="majorHAnsi"/>
-          <w:lang w:val="en-US"/>
-        </w:rPr>
-        <w:t>l</w:t>
-      </w:r>
-      <w:r>
-        <w:rPr>
-          <w:rFonts w:asciiTheme="majorHAnsi" w:hAnsiTheme="majorHAnsi"/>
-          <w:lang w:val="en-US"/>
-        </w:rPr>
-        <w:t xml:space="preserve">ending </w:t>
-      </w:r>
-      <w:r>
-        <w:rPr>
-          <w:rFonts w:asciiTheme="majorHAnsi" w:hAnsiTheme="majorHAnsi"/>
-          <w:lang w:val="en-US"/>
-        </w:rPr>
-        <w:t>interest fees</w:t>
-      </w:r>
-    </w:p>
-    <w:p>
-      <w:pPr>
-        <w:spacing w:before="120" w:after="0"/>
-        <w:rPr>
-          <w:rFonts w:asciiTheme="majorHAnsi" w:hAnsiTheme="majorHAnsi"/>
-          <w:b/>
-          <w:bCs/>
-          <w:lang w:val="en-US"/>
-        </w:rPr>
-      </w:pPr>
-      <w:r>
-        <w:rPr>
-          <w:rFonts w:asciiTheme="majorHAnsi" w:hAnsiTheme="majorHAnsi"/>
-          <w:b/>
-          <w:bCs/>
-          <w:color w:val="EE0000"/>
-          <w:lang w:val="en-US"/>
-        </w:rPr>
-        <w:t xml:space="preserve">Derivatives NAV </w:t>
-      </w:r>
-      <w:r>
-        <w:rPr>
-          <w:rFonts w:asciiTheme="majorHAnsi" w:hAnsiTheme="majorHAnsi"/>
-          <w:b/>
-          <w:bCs/>
-          <w:color w:val="EE0000"/>
-          <w:lang w:val="en-US"/>
-        </w:rPr>
-        <w:t>(</w:t>
-      </w:r>
-      <w:proofErr w:type="spellStart"/>
-      <w:r>
-        <w:rPr>
-          <w:rFonts w:asciiTheme="majorHAnsi" w:hAnsiTheme="majorHAnsi"/>
-          <w:b/>
-          <w:bCs/>
-          <w:color w:val="EE0000"/>
-          <w:lang w:val="en-US"/>
-        </w:rPr>
-        <w:t>DNav</w:t>
-      </w:r>
-      <w:proofErr w:type="spellEnd"/>
-      <w:r>
-        <w:rPr>
-          <w:rFonts w:asciiTheme="majorHAnsi" w:hAnsiTheme="majorHAnsi"/>
-          <w:b/>
-          <w:bCs/>
-          <w:color w:val="EE0000"/>
-          <w:lang w:val="en-US"/>
-        </w:rPr>
-        <w:t xml:space="preserve">) </w:t>
-      </w:r>
-      <w:r>
-        <w:rPr>
-          <w:rFonts w:asciiTheme="majorHAnsi" w:hAnsiTheme="majorHAnsi"/>
-          <w:b/>
-          <w:bCs/>
-          <w:lang w:val="en-US"/>
-        </w:rPr>
-        <w:t xml:space="preserve">= </w:t>
-      </w:r>
-      <w:r>
-        <w:rPr>
-          <w:rFonts w:asciiTheme="majorHAnsi" w:hAnsiTheme="majorHAnsi"/>
-          <w:b/>
-          <w:bCs/>
-          <w:lang w:val="en-US"/>
-        </w:rPr>
-        <w:t>Bitcoin Growth Yield (</w:t>
-      </w:r>
-      <w:proofErr w:type="spellStart"/>
-      <w:r>
-        <w:rPr>
-          <w:rFonts w:asciiTheme="majorHAnsi" w:hAnsiTheme="majorHAnsi"/>
-          <w:b/>
-          <w:bCs/>
-          <w:lang w:val="en-US"/>
-        </w:rPr>
-        <w:t>BiGY</w:t>
-      </w:r>
-      <w:proofErr w:type="spellEnd"/>
-      <w:r>
-        <w:rPr>
-          <w:rFonts w:asciiTheme="majorHAnsi" w:hAnsiTheme="majorHAnsi"/>
-          <w:b/>
-          <w:bCs/>
-          <w:lang w:val="en-US"/>
-        </w:rPr>
-        <w:t xml:space="preserve">) </w:t>
-      </w:r>
-      <w:r>
-        <w:rPr>
-          <w:rFonts w:asciiTheme="majorHAnsi" w:hAnsiTheme="majorHAnsi"/>
-          <w:lang w:val="en-US"/>
-        </w:rPr>
-        <w:t>generated</w:t>
-      </w:r>
-      <w:r>
-        <w:rPr>
-          <w:rFonts w:asciiTheme="majorHAnsi" w:hAnsiTheme="majorHAnsi"/>
-          <w:lang w:val="en-US"/>
-        </w:rPr>
-        <w:t xml:space="preserve"> from Bitcoin Compound Annual Growth Rate</w:t>
+        <w:lastRenderedPageBreak/>
+        <w:drawing>
+          <wp:inline distT="0" distB="0" distL="0" distR="0" wp14:anchorId="04DD7671" wp14:editId="2822CE3C">
+            <wp:extent cx="9697720" cy="6194425"/>
+            <wp:effectExtent l="0" t="0" r="0" b="0"/>
+            <wp:docPr id="1120385360" name="Picture 3" descr="A screenshot of a computer screen&#10;&#10;AI-generated content may be incorrect."/>
+            <wp:cNvGraphicFramePr>
+              <a:graphicFrameLocks xmlns:a="http://schemas.openxmlformats.org/drawingml/2006/main" noChangeAspect="1"/>
+            </wp:cNvGraphicFramePr>
+            <a:graphic xmlns:a="http://schemas.openxmlformats.org/drawingml/2006/main">
+              <a:graphicData uri="http://schemas.openxmlformats.org/drawingml/2006/picture">
+                <pic:pic xmlns:pic="http://schemas.openxmlformats.org/drawingml/2006/picture">
+                  <pic:nvPicPr>
+                    <pic:cNvPr id="1120385360" name="Picture 3" descr="A screenshot of a computer screen&#10;&#10;AI-generated content may be incorrect."/>
+                    <pic:cNvPicPr/>
+                  </pic:nvPicPr>
+                  <pic:blipFill>
+                    <a:blip r:embed="rId16" cstate="print">
+                      <a:extLst>
+                        <a:ext uri="{28A0092B-C50C-407E-A947-70E740481C1C}">
+                          <a14:useLocalDpi xmlns:a14="http://schemas.microsoft.com/office/drawing/2010/main" val="0"/>
+                        </a:ext>
+                      </a:extLst>
+                    </a:blip>
+                    <a:stretch>
+                      <a:fillRect/>
+                    </a:stretch>
+                  </pic:blipFill>
+                  <pic:spPr>
+                    <a:xfrm>
+                      <a:off x="0" y="0"/>
+                      <a:ext cx="9697720" cy="6194425"/>
+                    </a:xfrm>
+                    <a:prstGeom prst="rect">
+                      <a:avLst/>
+                    </a:prstGeom>
+                  </pic:spPr>
+                </pic:pic>
+              </a:graphicData>
+            </a:graphic>
+          </wp:inline>
+        </w:drawing>
       </w:r>
     </w:p>
     <w:p>
@@ -12243,61 +11909,9 @@
         <w:t xml:space="preserve"> non-convertible, callable and retractable</w:t>
       </w:r>
     </w:p>
-    <w:p>
-      <w:pPr>
-        <w:spacing w:before="120" w:after="0"/>
-        <w:rPr>
-          <w:rFonts w:asciiTheme="majorHAnsi" w:hAnsiTheme="majorHAnsi"/>
-        </w:rPr>
-      </w:pPr>
-      <w:r>
-        <w:rPr>
-          <w:rFonts w:asciiTheme="majorHAnsi" w:hAnsiTheme="majorHAnsi"/>
-        </w:rPr>
-        <w:t xml:space="preserve">The </w:t>
-      </w:r>
-      <w:r>
-        <w:rPr>
-          <w:rFonts w:asciiTheme="majorHAnsi" w:hAnsiTheme="majorHAnsi"/>
-          <w:b/>
-          <w:bCs/>
-        </w:rPr>
-        <w:t>goal</w:t>
-      </w:r>
-      <w:r>
-        <w:rPr>
-          <w:rFonts w:asciiTheme="majorHAnsi" w:hAnsiTheme="majorHAnsi"/>
-        </w:rPr>
-        <w:t xml:space="preserve"> </w:t>
-      </w:r>
-      <w:r>
-        <w:rPr>
-          <w:rFonts w:asciiTheme="majorHAnsi" w:hAnsiTheme="majorHAnsi"/>
-        </w:rPr>
-        <w:t>is to o</w:t>
-      </w:r>
-      <w:r>
-        <w:rPr>
-          <w:rFonts w:asciiTheme="majorHAnsi" w:hAnsiTheme="majorHAnsi"/>
-        </w:rPr>
-        <w:t xml:space="preserve">ffer the highest interest Bitcoin-backed products and services on the market to generate demand and build the world's largest </w:t>
-      </w:r>
-      <w:r>
-        <w:rPr>
-          <w:rFonts w:asciiTheme="majorHAnsi" w:hAnsiTheme="majorHAnsi"/>
-        </w:rPr>
-        <w:t>distributed</w:t>
-      </w:r>
-      <w:r>
-        <w:rPr>
-          <w:rFonts w:asciiTheme="majorHAnsi" w:hAnsiTheme="majorHAnsi"/>
-        </w:rPr>
-        <w:t xml:space="preserve"> Bitcoin Total Value Locked (TVL) located in Lightning Network channels that dual serve as routing nodes to provide more liquidity and scalability to the Lightning Network.</w:t>
-      </w:r>
-    </w:p>
     <w:sectPr>
-      <w:headerReference w:type="default" r:id="rId16"/>
-      <w:footerReference w:type="default" r:id="rId17"/>
+      <w:headerReference w:type="default" r:id="rId17"/>
+      <w:footerReference w:type="default" r:id="rId18"/>
       <w:pgSz w:w="15840" w:h="12240" w:orient="landscape" w:code="1"/>
       <w:pgMar w:top="0" w:right="284" w:bottom="0" w:left="284" w:header="0" w:footer="0" w:gutter="0"/>
       <w:pgNumType w:start="0"/>
@@ -12344,6 +11958,7 @@
         <w:docPartUnique/>
       </w:docPartObj>
     </w:sdtPr>
+    <w:sdtEndPr/>
     <w:sdtContent>
       <w:sdt>
         <w:sdtPr>
@@ -12353,6 +11968,7 @@
             <w:docPartUnique/>
           </w:docPartObj>
         </w:sdtPr>
+        <w:sdtEndPr/>
         <w:sdtContent>
           <w:p>
             <w:pPr>

</xml_diff>

<commit_message>
Updated last page with Rates, Fees, and TVL graphic
</commit_message>
<xml_diff>
--- a/Bitcoin_Lightning_Bank_Case_Study.docx
+++ b/Bitcoin_Lightning_Bank_Case_Study.docx
@@ -11724,18 +11724,15 @@
       <w:r>
         <w:rPr>
           <w:rFonts w:asciiTheme="majorHAnsi" w:hAnsiTheme="majorHAnsi"/>
-          <w:b/>
-          <w:bCs/>
           <w:noProof/>
-          <w:color w:val="EE0000"/>
           <w:lang w:val="en-US"/>
         </w:rPr>
         <w:lastRenderedPageBreak/>
         <w:drawing>
-          <wp:inline distT="0" distB="0" distL="0" distR="0" wp14:anchorId="04DD7671" wp14:editId="2822CE3C">
-            <wp:extent cx="9697720" cy="6194425"/>
+          <wp:inline distT="0" distB="0" distL="0" distR="0" wp14:anchorId="0CD4C812" wp14:editId="497D24AE">
+            <wp:extent cx="9697720" cy="6191250"/>
             <wp:effectExtent l="0" t="0" r="0" b="0"/>
-            <wp:docPr id="1120385360" name="Picture 3" descr="A screenshot of a computer screen&#10;&#10;AI-generated content may be incorrect."/>
+            <wp:docPr id="2123740808" name="Picture 2" descr="A screenshot of a computer screen&#10;&#10;AI-generated content may be incorrect."/>
             <wp:cNvGraphicFramePr>
               <a:graphicFrameLocks xmlns:a="http://schemas.openxmlformats.org/drawingml/2006/main" noChangeAspect="1"/>
             </wp:cNvGraphicFramePr>
@@ -11743,7 +11740,7 @@
               <a:graphicData uri="http://schemas.openxmlformats.org/drawingml/2006/picture">
                 <pic:pic xmlns:pic="http://schemas.openxmlformats.org/drawingml/2006/picture">
                   <pic:nvPicPr>
-                    <pic:cNvPr id="1120385360" name="Picture 3" descr="A screenshot of a computer screen&#10;&#10;AI-generated content may be incorrect."/>
+                    <pic:cNvPr id="2123740808" name="Picture 2" descr="A screenshot of a computer screen&#10;&#10;AI-generated content may be incorrect."/>
                     <pic:cNvPicPr/>
                   </pic:nvPicPr>
                   <pic:blipFill>
@@ -11761,7 +11758,7 @@
                   <pic:spPr>
                     <a:xfrm>
                       <a:off x="0" y="0"/>
-                      <a:ext cx="9697720" cy="6194425"/>
+                      <a:ext cx="9697720" cy="6191250"/>
                     </a:xfrm>
                     <a:prstGeom prst="rect">
                       <a:avLst/>

</xml_diff>